<commit_message>
buat usecase dan activity serta menambahkan pengertian DFD
</commit_message>
<xml_diff>
--- a/Study-Kasus-Toko-Online.docx
+++ b/Study-Kasus-Toko-Online.docx
@@ -829,7 +829,7 @@
           <w:lang w:val="en-ID"/>
         </w:rPr>
       </w:pPr>
-      <w:bookmarkStart w:id="0" w:name="_Toc103274250"/>
+      <w:bookmarkStart w:id="0" w:name="_Toc103442359"/>
       <w:r>
         <w:rPr>
           <w:rFonts w:ascii="Times New Roman" w:hAnsi="Times New Roman" w:cs="Times New Roman"/>
@@ -2750,6 +2750,8 @@
           <w:lang w:val="en-ID"/>
         </w:rPr>
       </w:pPr>
+      <w:bookmarkStart w:id="1" w:name="_GoBack"/>
+      <w:bookmarkEnd w:id="1"/>
     </w:p>
     <w:p>
       <w:pPr>
@@ -2821,7 +2823,7 @@
           <w:lang w:val="en-ID"/>
         </w:rPr>
       </w:pPr>
-      <w:bookmarkStart w:id="1" w:name="_Toc103274251"/>
+      <w:bookmarkStart w:id="2" w:name="_Toc103442360"/>
       <w:proofErr w:type="spellStart"/>
       <w:r>
         <w:rPr>
@@ -2852,10 +2854,19 @@
         </w:rPr>
         <w:t>i</w:t>
       </w:r>
-      <w:bookmarkEnd w:id="1"/>
+      <w:bookmarkEnd w:id="2"/>
     </w:p>
     <w:sdt>
       <w:sdtPr>
+        <w:rPr>
+          <w:rFonts w:asciiTheme="minorHAnsi" w:eastAsiaTheme="minorHAnsi" w:hAnsiTheme="minorHAnsi" w:cstheme="minorBidi"/>
+          <w:b w:val="0"/>
+          <w:bCs w:val="0"/>
+          <w:color w:val="auto"/>
+          <w:sz w:val="22"/>
+          <w:szCs w:val="22"/>
+          <w:lang w:eastAsia="en-US"/>
+        </w:rPr>
         <w:id w:val="-2135396732"/>
         <w:docPartObj>
           <w:docPartGallery w:val="Table of Contents"/>
@@ -2864,12 +2875,7 @@
       </w:sdtPr>
       <w:sdtEndPr>
         <w:rPr>
-          <w:rFonts w:asciiTheme="minorHAnsi" w:eastAsiaTheme="minorHAnsi" w:hAnsiTheme="minorHAnsi" w:cstheme="minorBidi"/>
           <w:noProof/>
-          <w:color w:val="auto"/>
-          <w:sz w:val="22"/>
-          <w:szCs w:val="22"/>
-          <w:lang w:eastAsia="en-US"/>
         </w:rPr>
       </w:sdtEndPr>
       <w:sdtContent>
@@ -2898,7 +2904,7 @@
           <w:r>
             <w:fldChar w:fldCharType="separate"/>
           </w:r>
-          <w:hyperlink w:anchor="_Toc103274250" w:history="1">
+          <w:hyperlink w:anchor="_Toc103442359" w:history="1">
             <w:r>
               <w:rPr>
                 <w:rStyle w:val="Hyperlink"/>
@@ -2927,7 +2933,7 @@
                 <w:noProof/>
                 <w:webHidden/>
               </w:rPr>
-              <w:instrText xml:space="preserve"> PAGEREF _Toc103274250 \h </w:instrText>
+              <w:instrText xml:space="preserve"> PAGEREF _Toc103442359 \h </w:instrText>
             </w:r>
             <w:r>
               <w:rPr>
@@ -2969,7 +2975,7 @@
               <w:noProof/>
             </w:rPr>
           </w:pPr>
-          <w:hyperlink w:anchor="_Toc103274251" w:history="1">
+          <w:hyperlink w:anchor="_Toc103442360" w:history="1">
             <w:r>
               <w:rPr>
                 <w:rStyle w:val="Hyperlink"/>
@@ -2998,7 +3004,7 @@
                 <w:noProof/>
                 <w:webHidden/>
               </w:rPr>
-              <w:instrText xml:space="preserve"> PAGEREF _Toc103274251 \h </w:instrText>
+              <w:instrText xml:space="preserve"> PAGEREF _Toc103442360 \h </w:instrText>
             </w:r>
             <w:r>
               <w:rPr>
@@ -3040,7 +3046,7 @@
               <w:noProof/>
             </w:rPr>
           </w:pPr>
-          <w:hyperlink w:anchor="_Toc103274252" w:history="1">
+          <w:hyperlink w:anchor="_Toc103442361" w:history="1">
             <w:r>
               <w:rPr>
                 <w:rStyle w:val="Hyperlink"/>
@@ -3069,7 +3075,7 @@
                 <w:noProof/>
                 <w:webHidden/>
               </w:rPr>
-              <w:instrText xml:space="preserve"> PAGEREF _Toc103274252 \h </w:instrText>
+              <w:instrText xml:space="preserve"> PAGEREF _Toc103442361 \h </w:instrText>
             </w:r>
             <w:r>
               <w:rPr>
@@ -3089,7 +3095,7 @@
                 <w:noProof/>
                 <w:webHidden/>
               </w:rPr>
-              <w:t>4</w:t>
+              <w:t>5</w:t>
             </w:r>
             <w:r>
               <w:rPr>
@@ -3111,7 +3117,7 @@
               <w:noProof/>
             </w:rPr>
           </w:pPr>
-          <w:hyperlink w:anchor="_Toc103274253" w:history="1">
+          <w:hyperlink w:anchor="_Toc103442362" w:history="1">
             <w:r>
               <w:rPr>
                 <w:rStyle w:val="Hyperlink"/>
@@ -3140,7 +3146,7 @@
                 <w:noProof/>
                 <w:webHidden/>
               </w:rPr>
-              <w:instrText xml:space="preserve"> PAGEREF _Toc103274253 \h </w:instrText>
+              <w:instrText xml:space="preserve"> PAGEREF _Toc103442362 \h </w:instrText>
             </w:r>
             <w:r>
               <w:rPr>
@@ -3160,7 +3166,7 @@
                 <w:noProof/>
                 <w:webHidden/>
               </w:rPr>
-              <w:t>5</w:t>
+              <w:t>6</w:t>
             </w:r>
             <w:r>
               <w:rPr>
@@ -3183,7 +3189,7 @@
               <w:noProof/>
             </w:rPr>
           </w:pPr>
-          <w:hyperlink w:anchor="_Toc103274254" w:history="1">
+          <w:hyperlink w:anchor="_Toc103442363" w:history="1">
             <w:r>
               <w:rPr>
                 <w:rStyle w:val="Hyperlink"/>
@@ -3228,7 +3234,7 @@
                 <w:noProof/>
                 <w:webHidden/>
               </w:rPr>
-              <w:instrText xml:space="preserve"> PAGEREF _Toc103274254 \h </w:instrText>
+              <w:instrText xml:space="preserve"> PAGEREF _Toc103442363 \h </w:instrText>
             </w:r>
             <w:r>
               <w:rPr>
@@ -3248,7 +3254,7 @@
                 <w:noProof/>
                 <w:webHidden/>
               </w:rPr>
-              <w:t>6</w:t>
+              <w:t>7</w:t>
             </w:r>
             <w:r>
               <w:rPr>
@@ -3271,7 +3277,7 @@
               <w:noProof/>
             </w:rPr>
           </w:pPr>
-          <w:hyperlink w:anchor="_Toc103274255" w:history="1">
+          <w:hyperlink w:anchor="_Toc103442364" w:history="1">
             <w:r>
               <w:rPr>
                 <w:rStyle w:val="Hyperlink"/>
@@ -3316,7 +3322,7 @@
                 <w:noProof/>
                 <w:webHidden/>
               </w:rPr>
-              <w:instrText xml:space="preserve"> PAGEREF _Toc103274255 \h </w:instrText>
+              <w:instrText xml:space="preserve"> PAGEREF _Toc103442364 \h </w:instrText>
             </w:r>
             <w:r>
               <w:rPr>
@@ -3336,7 +3342,7 @@
                 <w:noProof/>
                 <w:webHidden/>
               </w:rPr>
-              <w:t>6</w:t>
+              <w:t>7</w:t>
             </w:r>
             <w:r>
               <w:rPr>
@@ -3359,7 +3365,7 @@
               <w:noProof/>
             </w:rPr>
           </w:pPr>
-          <w:hyperlink w:anchor="_Toc103274256" w:history="1">
+          <w:hyperlink w:anchor="_Toc103442365" w:history="1">
             <w:r>
               <w:rPr>
                 <w:rStyle w:val="Hyperlink"/>
@@ -3404,7 +3410,7 @@
                 <w:noProof/>
                 <w:webHidden/>
               </w:rPr>
-              <w:instrText xml:space="preserve"> PAGEREF _Toc103274256 \h </w:instrText>
+              <w:instrText xml:space="preserve"> PAGEREF _Toc103442365 \h </w:instrText>
             </w:r>
             <w:r>
               <w:rPr>
@@ -3424,7 +3430,7 @@
                 <w:noProof/>
                 <w:webHidden/>
               </w:rPr>
-              <w:t>6</w:t>
+              <w:t>7</w:t>
             </w:r>
             <w:r>
               <w:rPr>
@@ -3447,7 +3453,7 @@
               <w:noProof/>
             </w:rPr>
           </w:pPr>
-          <w:hyperlink w:anchor="_Toc103274257" w:history="1">
+          <w:hyperlink w:anchor="_Toc103442366" w:history="1">
             <w:r>
               <w:rPr>
                 <w:rStyle w:val="Hyperlink"/>
@@ -3492,7 +3498,7 @@
                 <w:noProof/>
                 <w:webHidden/>
               </w:rPr>
-              <w:instrText xml:space="preserve"> PAGEREF _Toc103274257 \h </w:instrText>
+              <w:instrText xml:space="preserve"> PAGEREF _Toc103442366 \h </w:instrText>
             </w:r>
             <w:r>
               <w:rPr>
@@ -3512,7 +3518,7 @@
                 <w:noProof/>
                 <w:webHidden/>
               </w:rPr>
-              <w:t>6</w:t>
+              <w:t>7</w:t>
             </w:r>
             <w:r>
               <w:rPr>
@@ -3535,7 +3541,7 @@
               <w:noProof/>
             </w:rPr>
           </w:pPr>
-          <w:hyperlink w:anchor="_Toc103274258" w:history="1">
+          <w:hyperlink w:anchor="_Toc103442367" w:history="1">
             <w:r>
               <w:rPr>
                 <w:rStyle w:val="Hyperlink"/>
@@ -3580,7 +3586,7 @@
                 <w:noProof/>
                 <w:webHidden/>
               </w:rPr>
-              <w:instrText xml:space="preserve"> PAGEREF _Toc103274258 \h </w:instrText>
+              <w:instrText xml:space="preserve"> PAGEREF _Toc103442367 \h </w:instrText>
             </w:r>
             <w:r>
               <w:rPr>
@@ -3600,7 +3606,7 @@
                 <w:noProof/>
                 <w:webHidden/>
               </w:rPr>
-              <w:t>6</w:t>
+              <w:t>7</w:t>
             </w:r>
             <w:r>
               <w:rPr>
@@ -3623,7 +3629,7 @@
               <w:noProof/>
             </w:rPr>
           </w:pPr>
-          <w:hyperlink w:anchor="_Toc103274259" w:history="1">
+          <w:hyperlink w:anchor="_Toc103442368" w:history="1">
             <w:r>
               <w:rPr>
                 <w:rStyle w:val="Hyperlink"/>
@@ -3668,7 +3674,7 @@
                 <w:noProof/>
                 <w:webHidden/>
               </w:rPr>
-              <w:instrText xml:space="preserve"> PAGEREF _Toc103274259 \h </w:instrText>
+              <w:instrText xml:space="preserve"> PAGEREF _Toc103442368 \h </w:instrText>
             </w:r>
             <w:r>
               <w:rPr>
@@ -3711,7 +3717,7 @@
               <w:noProof/>
             </w:rPr>
           </w:pPr>
-          <w:hyperlink w:anchor="_Toc103274260" w:history="1">
+          <w:hyperlink w:anchor="_Toc103442369" w:history="1">
             <w:r>
               <w:rPr>
                 <w:rStyle w:val="Hyperlink"/>
@@ -3756,7 +3762,7 @@
                 <w:noProof/>
                 <w:webHidden/>
               </w:rPr>
-              <w:instrText xml:space="preserve"> PAGEREF _Toc103274260 \h </w:instrText>
+              <w:instrText xml:space="preserve"> PAGEREF _Toc103442369 \h </w:instrText>
             </w:r>
             <w:r>
               <w:rPr>
@@ -3799,7 +3805,7 @@
               <w:noProof/>
             </w:rPr>
           </w:pPr>
-          <w:hyperlink w:anchor="_Toc103274261" w:history="1">
+          <w:hyperlink w:anchor="_Toc103442370" w:history="1">
             <w:r>
               <w:rPr>
                 <w:rStyle w:val="Hyperlink"/>
@@ -3844,7 +3850,7 @@
                 <w:noProof/>
                 <w:webHidden/>
               </w:rPr>
-              <w:instrText xml:space="preserve"> PAGEREF _Toc103274261 \h </w:instrText>
+              <w:instrText xml:space="preserve"> PAGEREF _Toc103442370 \h </w:instrText>
             </w:r>
             <w:r>
               <w:rPr>
@@ -3883,10 +3889,11 @@
               <w:tab w:val="right" w:leader="dot" w:pos="7928"/>
             </w:tabs>
             <w:rPr>
+              <w:rFonts w:eastAsiaTheme="minorEastAsia"/>
               <w:noProof/>
             </w:rPr>
           </w:pPr>
-          <w:hyperlink w:anchor="_Toc103274262" w:history="1">
+          <w:hyperlink w:anchor="_Toc103442371" w:history="1">
             <w:r>
               <w:rPr>
                 <w:rStyle w:val="Hyperlink"/>
@@ -3898,6 +3905,7 @@
             </w:r>
             <w:r>
               <w:rPr>
+                <w:rFonts w:eastAsiaTheme="minorEastAsia"/>
                 <w:noProof/>
               </w:rPr>
               <w:tab/>
@@ -3930,7 +3938,7 @@
                 <w:noProof/>
                 <w:webHidden/>
               </w:rPr>
-              <w:instrText xml:space="preserve"> PAGEREF _Toc103274262 \h </w:instrText>
+              <w:instrText xml:space="preserve"> PAGEREF _Toc103442371 \h </w:instrText>
             </w:r>
             <w:r>
               <w:rPr>
@@ -3969,10 +3977,11 @@
               <w:tab w:val="right" w:leader="dot" w:pos="7928"/>
             </w:tabs>
             <w:rPr>
+              <w:rFonts w:eastAsiaTheme="minorEastAsia"/>
               <w:noProof/>
             </w:rPr>
           </w:pPr>
-          <w:hyperlink w:anchor="_Toc103274263" w:history="1">
+          <w:hyperlink w:anchor="_Toc103442372" w:history="1">
             <w:r>
               <w:rPr>
                 <w:rStyle w:val="Hyperlink"/>
@@ -3984,6 +3993,7 @@
             </w:r>
             <w:r>
               <w:rPr>
+                <w:rFonts w:eastAsiaTheme="minorEastAsia"/>
                 <w:noProof/>
               </w:rPr>
               <w:tab/>
@@ -4016,7 +4026,7 @@
                 <w:noProof/>
                 <w:webHidden/>
               </w:rPr>
-              <w:instrText xml:space="preserve"> PAGEREF _Toc103274263 \h </w:instrText>
+              <w:instrText xml:space="preserve"> PAGEREF _Toc103442372 \h </w:instrText>
             </w:r>
             <w:r>
               <w:rPr>
@@ -4055,10 +4065,11 @@
               <w:tab w:val="right" w:leader="dot" w:pos="7928"/>
             </w:tabs>
             <w:rPr>
+              <w:rFonts w:eastAsiaTheme="minorEastAsia"/>
               <w:noProof/>
             </w:rPr>
           </w:pPr>
-          <w:hyperlink w:anchor="_Toc103274264" w:history="1">
+          <w:hyperlink w:anchor="_Toc103442373" w:history="1">
             <w:r>
               <w:rPr>
                 <w:rStyle w:val="Hyperlink"/>
@@ -4070,6 +4081,7 @@
             </w:r>
             <w:r>
               <w:rPr>
+                <w:rFonts w:eastAsiaTheme="minorEastAsia"/>
                 <w:noProof/>
               </w:rPr>
               <w:tab/>
@@ -4102,7 +4114,7 @@
                 <w:noProof/>
                 <w:webHidden/>
               </w:rPr>
-              <w:instrText xml:space="preserve"> PAGEREF _Toc103274264 \h </w:instrText>
+              <w:instrText xml:space="preserve"> PAGEREF _Toc103442373 \h </w:instrText>
             </w:r>
             <w:r>
               <w:rPr>
@@ -4141,10 +4153,11 @@
               <w:tab w:val="right" w:leader="dot" w:pos="7928"/>
             </w:tabs>
             <w:rPr>
+              <w:rFonts w:eastAsiaTheme="minorEastAsia"/>
               <w:noProof/>
             </w:rPr>
           </w:pPr>
-          <w:hyperlink w:anchor="_Toc103274265" w:history="1">
+          <w:hyperlink w:anchor="_Toc103442374" w:history="1">
             <w:r>
               <w:rPr>
                 <w:rStyle w:val="Hyperlink"/>
@@ -4156,6 +4169,7 @@
             </w:r>
             <w:r>
               <w:rPr>
+                <w:rFonts w:eastAsiaTheme="minorEastAsia"/>
                 <w:noProof/>
               </w:rPr>
               <w:tab/>
@@ -4188,7 +4202,7 @@
                 <w:noProof/>
                 <w:webHidden/>
               </w:rPr>
-              <w:instrText xml:space="preserve"> PAGEREF _Toc103274265 \h </w:instrText>
+              <w:instrText xml:space="preserve"> PAGEREF _Toc103442374 \h </w:instrText>
             </w:r>
             <w:r>
               <w:rPr>
@@ -4231,7 +4245,7 @@
               <w:noProof/>
             </w:rPr>
           </w:pPr>
-          <w:hyperlink w:anchor="_Toc103274266" w:history="1">
+          <w:hyperlink w:anchor="_Toc103442375" w:history="1">
             <w:r>
               <w:rPr>
                 <w:rStyle w:val="Hyperlink"/>
@@ -4276,7 +4290,7 @@
                 <w:noProof/>
                 <w:webHidden/>
               </w:rPr>
-              <w:instrText xml:space="preserve"> PAGEREF _Toc103274266 \h </w:instrText>
+              <w:instrText xml:space="preserve"> PAGEREF _Toc103442375 \h </w:instrText>
             </w:r>
             <w:r>
               <w:rPr>
@@ -4296,7 +4310,7 @@
                 <w:noProof/>
                 <w:webHidden/>
               </w:rPr>
-              <w:t>10</w:t>
+              <w:t>11</w:t>
             </w:r>
             <w:r>
               <w:rPr>
@@ -4315,10 +4329,11 @@
               <w:tab w:val="right" w:leader="dot" w:pos="7928"/>
             </w:tabs>
             <w:rPr>
+              <w:rFonts w:eastAsiaTheme="minorEastAsia"/>
               <w:noProof/>
             </w:rPr>
           </w:pPr>
-          <w:hyperlink w:anchor="_Toc103274267" w:history="1">
+          <w:hyperlink w:anchor="_Toc103442376" w:history="1">
             <w:r>
               <w:rPr>
                 <w:rStyle w:val="Hyperlink"/>
@@ -4330,6 +4345,7 @@
             </w:r>
             <w:r>
               <w:rPr>
+                <w:rFonts w:eastAsiaTheme="minorEastAsia"/>
                 <w:noProof/>
               </w:rPr>
               <w:tab/>
@@ -4362,7 +4378,7 @@
                 <w:noProof/>
                 <w:webHidden/>
               </w:rPr>
-              <w:instrText xml:space="preserve"> PAGEREF _Toc103274267 \h </w:instrText>
+              <w:instrText xml:space="preserve"> PAGEREF _Toc103442376 \h </w:instrText>
             </w:r>
             <w:r>
               <w:rPr>
@@ -4382,7 +4398,7 @@
                 <w:noProof/>
                 <w:webHidden/>
               </w:rPr>
-              <w:t>10</w:t>
+              <w:t>11</w:t>
             </w:r>
             <w:r>
               <w:rPr>
@@ -4401,10 +4417,11 @@
               <w:tab w:val="right" w:leader="dot" w:pos="7928"/>
             </w:tabs>
             <w:rPr>
+              <w:rFonts w:eastAsiaTheme="minorEastAsia"/>
               <w:noProof/>
             </w:rPr>
           </w:pPr>
-          <w:hyperlink w:anchor="_Toc103274268" w:history="1">
+          <w:hyperlink w:anchor="_Toc103442377" w:history="1">
             <w:r>
               <w:rPr>
                 <w:rStyle w:val="Hyperlink"/>
@@ -4416,6 +4433,7 @@
             </w:r>
             <w:r>
               <w:rPr>
+                <w:rFonts w:eastAsiaTheme="minorEastAsia"/>
                 <w:noProof/>
               </w:rPr>
               <w:tab/>
@@ -4448,7 +4466,7 @@
                 <w:noProof/>
                 <w:webHidden/>
               </w:rPr>
-              <w:instrText xml:space="preserve"> PAGEREF _Toc103274268 \h </w:instrText>
+              <w:instrText xml:space="preserve"> PAGEREF _Toc103442377 \h </w:instrText>
             </w:r>
             <w:r>
               <w:rPr>
@@ -4487,10 +4505,11 @@
               <w:tab w:val="right" w:leader="dot" w:pos="7928"/>
             </w:tabs>
             <w:rPr>
+              <w:rFonts w:eastAsiaTheme="minorEastAsia"/>
               <w:noProof/>
             </w:rPr>
           </w:pPr>
-          <w:hyperlink w:anchor="_Toc103274269" w:history="1">
+          <w:hyperlink w:anchor="_Toc103442378" w:history="1">
             <w:r>
               <w:rPr>
                 <w:rStyle w:val="Hyperlink"/>
@@ -4502,6 +4521,7 @@
             </w:r>
             <w:r>
               <w:rPr>
+                <w:rFonts w:eastAsiaTheme="minorEastAsia"/>
                 <w:noProof/>
               </w:rPr>
               <w:tab/>
@@ -4534,7 +4554,7 @@
                 <w:noProof/>
                 <w:webHidden/>
               </w:rPr>
-              <w:instrText xml:space="preserve"> PAGEREF _Toc103274269 \h </w:instrText>
+              <w:instrText xml:space="preserve"> PAGEREF _Toc103442378 \h </w:instrText>
             </w:r>
             <w:r>
               <w:rPr>
@@ -4573,10 +4593,11 @@
               <w:tab w:val="right" w:leader="dot" w:pos="7928"/>
             </w:tabs>
             <w:rPr>
+              <w:rFonts w:eastAsiaTheme="minorEastAsia"/>
               <w:noProof/>
             </w:rPr>
           </w:pPr>
-          <w:hyperlink w:anchor="_Toc103274270" w:history="1">
+          <w:hyperlink w:anchor="_Toc103442379" w:history="1">
             <w:r>
               <w:rPr>
                 <w:rStyle w:val="Hyperlink"/>
@@ -4588,6 +4609,7 @@
             </w:r>
             <w:r>
               <w:rPr>
+                <w:rFonts w:eastAsiaTheme="minorEastAsia"/>
                 <w:noProof/>
               </w:rPr>
               <w:tab/>
@@ -4620,7 +4642,7 @@
                 <w:noProof/>
                 <w:webHidden/>
               </w:rPr>
-              <w:instrText xml:space="preserve"> PAGEREF _Toc103274270 \h </w:instrText>
+              <w:instrText xml:space="preserve"> PAGEREF _Toc103442379 \h </w:instrText>
             </w:r>
             <w:r>
               <w:rPr>
@@ -4640,7 +4662,7 @@
                 <w:noProof/>
                 <w:webHidden/>
               </w:rPr>
-              <w:t>14</w:t>
+              <w:t>15</w:t>
             </w:r>
             <w:r>
               <w:rPr>
@@ -4663,7 +4685,7 @@
               <w:noProof/>
             </w:rPr>
           </w:pPr>
-          <w:hyperlink w:anchor="_Toc103274271" w:history="1">
+          <w:hyperlink w:anchor="_Toc103442380" w:history="1">
             <w:r>
               <w:rPr>
                 <w:rStyle w:val="Hyperlink"/>
@@ -4708,7 +4730,7 @@
                 <w:noProof/>
                 <w:webHidden/>
               </w:rPr>
-              <w:instrText xml:space="preserve"> PAGEREF _Toc103274271 \h </w:instrText>
+              <w:instrText xml:space="preserve"> PAGEREF _Toc103442380 \h </w:instrText>
             </w:r>
             <w:r>
               <w:rPr>
@@ -4728,7 +4750,7 @@
                 <w:noProof/>
                 <w:webHidden/>
               </w:rPr>
-              <w:t>17</w:t>
+              <w:t>18</w:t>
             </w:r>
             <w:r>
               <w:rPr>
@@ -4751,7 +4773,7 @@
               <w:noProof/>
             </w:rPr>
           </w:pPr>
-          <w:hyperlink w:anchor="_Toc103274272" w:history="1">
+          <w:hyperlink w:anchor="_Toc103442381" w:history="1">
             <w:r>
               <w:rPr>
                 <w:rStyle w:val="Hyperlink"/>
@@ -4796,7 +4818,7 @@
                 <w:noProof/>
                 <w:webHidden/>
               </w:rPr>
-              <w:instrText xml:space="preserve"> PAGEREF _Toc103274272 \h </w:instrText>
+              <w:instrText xml:space="preserve"> PAGEREF _Toc103442381 \h </w:instrText>
             </w:r>
             <w:r>
               <w:rPr>
@@ -4839,7 +4861,7 @@
               <w:noProof/>
             </w:rPr>
           </w:pPr>
-          <w:hyperlink w:anchor="_Toc103274273" w:history="1">
+          <w:hyperlink w:anchor="_Toc103442382" w:history="1">
             <w:r>
               <w:rPr>
                 <w:rStyle w:val="Hyperlink"/>
@@ -4884,7 +4906,7 @@
                 <w:noProof/>
                 <w:webHidden/>
               </w:rPr>
-              <w:instrText xml:space="preserve"> PAGEREF _Toc103274273 \h </w:instrText>
+              <w:instrText xml:space="preserve"> PAGEREF _Toc103442382 \h </w:instrText>
             </w:r>
             <w:r>
               <w:rPr>
@@ -4923,10 +4945,11 @@
               <w:tab w:val="right" w:leader="dot" w:pos="7928"/>
             </w:tabs>
             <w:rPr>
+              <w:rFonts w:eastAsiaTheme="minorEastAsia"/>
               <w:noProof/>
             </w:rPr>
           </w:pPr>
-          <w:hyperlink w:anchor="_Toc103274274" w:history="1">
+          <w:hyperlink w:anchor="_Toc103442383" w:history="1">
             <w:r>
               <w:rPr>
                 <w:rStyle w:val="Hyperlink"/>
@@ -4938,6 +4961,7 @@
             </w:r>
             <w:r>
               <w:rPr>
+                <w:rFonts w:eastAsiaTheme="minorEastAsia"/>
                 <w:noProof/>
               </w:rPr>
               <w:tab/>
@@ -4970,7 +4994,7 @@
                 <w:noProof/>
                 <w:webHidden/>
               </w:rPr>
-              <w:instrText xml:space="preserve"> PAGEREF _Toc103274274 \h </w:instrText>
+              <w:instrText xml:space="preserve"> PAGEREF _Toc103442383 \h </w:instrText>
             </w:r>
             <w:r>
               <w:rPr>
@@ -5009,10 +5033,11 @@
               <w:tab w:val="right" w:leader="dot" w:pos="7928"/>
             </w:tabs>
             <w:rPr>
+              <w:rFonts w:eastAsiaTheme="minorEastAsia"/>
               <w:noProof/>
             </w:rPr>
           </w:pPr>
-          <w:hyperlink w:anchor="_Toc103274275" w:history="1">
+          <w:hyperlink w:anchor="_Toc103442384" w:history="1">
             <w:r>
               <w:rPr>
                 <w:rStyle w:val="Hyperlink"/>
@@ -5024,6 +5049,7 @@
             </w:r>
             <w:r>
               <w:rPr>
+                <w:rFonts w:eastAsiaTheme="minorEastAsia"/>
                 <w:noProof/>
               </w:rPr>
               <w:tab/>
@@ -5056,7 +5082,7 @@
                 <w:noProof/>
                 <w:webHidden/>
               </w:rPr>
-              <w:instrText xml:space="preserve"> PAGEREF _Toc103274275 \h </w:instrText>
+              <w:instrText xml:space="preserve"> PAGEREF _Toc103442384 \h </w:instrText>
             </w:r>
             <w:r>
               <w:rPr>
@@ -5095,10 +5121,11 @@
               <w:tab w:val="right" w:leader="dot" w:pos="7928"/>
             </w:tabs>
             <w:rPr>
+              <w:rFonts w:eastAsiaTheme="minorEastAsia"/>
               <w:noProof/>
             </w:rPr>
           </w:pPr>
-          <w:hyperlink w:anchor="_Toc103274276" w:history="1">
+          <w:hyperlink w:anchor="_Toc103442385" w:history="1">
             <w:r>
               <w:rPr>
                 <w:rStyle w:val="Hyperlink"/>
@@ -5110,6 +5137,7 @@
             </w:r>
             <w:r>
               <w:rPr>
+                <w:rFonts w:eastAsiaTheme="minorEastAsia"/>
                 <w:noProof/>
               </w:rPr>
               <w:tab/>
@@ -5142,7 +5170,7 @@
                 <w:noProof/>
                 <w:webHidden/>
               </w:rPr>
-              <w:instrText xml:space="preserve"> PAGEREF _Toc103274276 \h </w:instrText>
+              <w:instrText xml:space="preserve"> PAGEREF _Toc103442385 \h </w:instrText>
             </w:r>
             <w:r>
               <w:rPr>
@@ -5181,10 +5209,11 @@
               <w:tab w:val="right" w:leader="dot" w:pos="7928"/>
             </w:tabs>
             <w:rPr>
+              <w:rFonts w:eastAsiaTheme="minorEastAsia"/>
               <w:noProof/>
             </w:rPr>
           </w:pPr>
-          <w:hyperlink w:anchor="_Toc103274277" w:history="1">
+          <w:hyperlink w:anchor="_Toc103442386" w:history="1">
             <w:r>
               <w:rPr>
                 <w:rStyle w:val="Hyperlink"/>
@@ -5196,6 +5225,7 @@
             </w:r>
             <w:r>
               <w:rPr>
+                <w:rFonts w:eastAsiaTheme="minorEastAsia"/>
                 <w:noProof/>
               </w:rPr>
               <w:tab/>
@@ -5228,7 +5258,7 @@
                 <w:noProof/>
                 <w:webHidden/>
               </w:rPr>
-              <w:instrText xml:space="preserve"> PAGEREF _Toc103274277 \h </w:instrText>
+              <w:instrText xml:space="preserve"> PAGEREF _Toc103442386 \h </w:instrText>
             </w:r>
             <w:r>
               <w:rPr>
@@ -5271,7 +5301,7 @@
               <w:noProof/>
             </w:rPr>
           </w:pPr>
-          <w:hyperlink w:anchor="_Toc103274278" w:history="1">
+          <w:hyperlink w:anchor="_Toc103442387" w:history="1">
             <w:r>
               <w:rPr>
                 <w:rStyle w:val="Hyperlink"/>
@@ -5316,7 +5346,7 @@
                 <w:noProof/>
                 <w:webHidden/>
               </w:rPr>
-              <w:instrText xml:space="preserve"> PAGEREF _Toc103274278 \h </w:instrText>
+              <w:instrText xml:space="preserve"> PAGEREF _Toc103442387 \h </w:instrText>
             </w:r>
             <w:r>
               <w:rPr>
@@ -5355,10 +5385,11 @@
               <w:tab w:val="right" w:leader="dot" w:pos="7928"/>
             </w:tabs>
             <w:rPr>
+              <w:rFonts w:eastAsiaTheme="minorEastAsia"/>
               <w:noProof/>
             </w:rPr>
           </w:pPr>
-          <w:hyperlink w:anchor="_Toc103274279" w:history="1">
+          <w:hyperlink w:anchor="_Toc103442388" w:history="1">
             <w:r>
               <w:rPr>
                 <w:rStyle w:val="Hyperlink"/>
@@ -5370,6 +5401,7 @@
             </w:r>
             <w:r>
               <w:rPr>
+                <w:rFonts w:eastAsiaTheme="minorEastAsia"/>
                 <w:noProof/>
               </w:rPr>
               <w:tab/>
@@ -5402,7 +5434,7 @@
                 <w:noProof/>
                 <w:webHidden/>
               </w:rPr>
-              <w:instrText xml:space="preserve"> PAGEREF _Toc103274279 \h </w:instrText>
+              <w:instrText xml:space="preserve"> PAGEREF _Toc103442388 \h </w:instrText>
             </w:r>
             <w:r>
               <w:rPr>
@@ -5441,10 +5473,11 @@
               <w:tab w:val="right" w:leader="dot" w:pos="7928"/>
             </w:tabs>
             <w:rPr>
+              <w:rFonts w:eastAsiaTheme="minorEastAsia"/>
               <w:noProof/>
             </w:rPr>
           </w:pPr>
-          <w:hyperlink w:anchor="_Toc103274280" w:history="1">
+          <w:hyperlink w:anchor="_Toc103442389" w:history="1">
             <w:r>
               <w:rPr>
                 <w:rStyle w:val="Hyperlink"/>
@@ -5456,6 +5489,7 @@
             </w:r>
             <w:r>
               <w:rPr>
+                <w:rFonts w:eastAsiaTheme="minorEastAsia"/>
                 <w:noProof/>
               </w:rPr>
               <w:tab/>
@@ -5488,7 +5522,7 @@
                 <w:noProof/>
                 <w:webHidden/>
               </w:rPr>
-              <w:instrText xml:space="preserve"> PAGEREF _Toc103274280 \h </w:instrText>
+              <w:instrText xml:space="preserve"> PAGEREF _Toc103442389 \h </w:instrText>
             </w:r>
             <w:r>
               <w:rPr>
@@ -5527,10 +5561,11 @@
               <w:tab w:val="right" w:leader="dot" w:pos="7928"/>
             </w:tabs>
             <w:rPr>
+              <w:rFonts w:eastAsiaTheme="minorEastAsia"/>
               <w:noProof/>
             </w:rPr>
           </w:pPr>
-          <w:hyperlink w:anchor="_Toc103274281" w:history="1">
+          <w:hyperlink w:anchor="_Toc103442390" w:history="1">
             <w:r>
               <w:rPr>
                 <w:rStyle w:val="Hyperlink"/>
@@ -5542,6 +5577,7 @@
             </w:r>
             <w:r>
               <w:rPr>
+                <w:rFonts w:eastAsiaTheme="minorEastAsia"/>
                 <w:noProof/>
               </w:rPr>
               <w:tab/>
@@ -5574,7 +5610,7 @@
                 <w:noProof/>
                 <w:webHidden/>
               </w:rPr>
-              <w:instrText xml:space="preserve"> PAGEREF _Toc103274281 \h </w:instrText>
+              <w:instrText xml:space="preserve"> PAGEREF _Toc103442390 \h </w:instrText>
             </w:r>
             <w:r>
               <w:rPr>
@@ -5613,10 +5649,11 @@
               <w:tab w:val="right" w:leader="dot" w:pos="7928"/>
             </w:tabs>
             <w:rPr>
+              <w:rFonts w:eastAsiaTheme="minorEastAsia"/>
               <w:noProof/>
             </w:rPr>
           </w:pPr>
-          <w:hyperlink w:anchor="_Toc103274282" w:history="1">
+          <w:hyperlink w:anchor="_Toc103442391" w:history="1">
             <w:r>
               <w:rPr>
                 <w:rStyle w:val="Hyperlink"/>
@@ -5628,6 +5665,7 @@
             </w:r>
             <w:r>
               <w:rPr>
+                <w:rFonts w:eastAsiaTheme="minorEastAsia"/>
                 <w:noProof/>
               </w:rPr>
               <w:tab/>
@@ -5660,7 +5698,7 @@
                 <w:noProof/>
                 <w:webHidden/>
               </w:rPr>
-              <w:instrText xml:space="preserve"> PAGEREF _Toc103274282 \h </w:instrText>
+              <w:instrText xml:space="preserve"> PAGEREF _Toc103442391 \h </w:instrText>
             </w:r>
             <w:r>
               <w:rPr>
@@ -6020,8 +6058,6 @@
           <w:lang w:val="en-ID"/>
         </w:rPr>
       </w:pPr>
-      <w:bookmarkStart w:id="2" w:name="_GoBack"/>
-      <w:bookmarkEnd w:id="2"/>
     </w:p>
     <w:p>
       <w:pPr>
@@ -6033,7 +6069,7 @@
           <w:lang w:val="en-ID"/>
         </w:rPr>
       </w:pPr>
-      <w:bookmarkStart w:id="3" w:name="_Toc103274252"/>
+      <w:bookmarkStart w:id="3" w:name="_Toc103442361"/>
       <w:proofErr w:type="spellStart"/>
       <w:r>
         <w:rPr>
@@ -6583,7 +6619,7 @@
           <w:lang w:val="en-ID"/>
         </w:rPr>
       </w:pPr>
-      <w:bookmarkStart w:id="4" w:name="_Toc103274253"/>
+      <w:bookmarkStart w:id="4" w:name="_Toc103442362"/>
       <w:proofErr w:type="spellStart"/>
       <w:proofErr w:type="gramStart"/>
       <w:r>
@@ -7103,7 +7139,7 @@
           <w:lang w:val="en-ID"/>
         </w:rPr>
       </w:pPr>
-      <w:bookmarkStart w:id="5" w:name="_Toc103274254"/>
+      <w:bookmarkStart w:id="5" w:name="_Toc103442363"/>
       <w:proofErr w:type="spellStart"/>
       <w:r>
         <w:rPr>
@@ -7145,7 +7181,7 @@
           <w:lang w:val="en-ID"/>
         </w:rPr>
       </w:pPr>
-      <w:bookmarkStart w:id="6" w:name="_Toc103274255"/>
+      <w:bookmarkStart w:id="6" w:name="_Toc103442364"/>
       <w:proofErr w:type="spellStart"/>
       <w:r>
         <w:rPr>
@@ -7206,7 +7242,7 @@
           <w:lang w:val="en-ID"/>
         </w:rPr>
       </w:pPr>
-      <w:bookmarkStart w:id="7" w:name="_Toc103274256"/>
+      <w:bookmarkStart w:id="7" w:name="_Toc103442365"/>
       <w:proofErr w:type="spellStart"/>
       <w:r>
         <w:rPr>
@@ -7254,7 +7290,7 @@
           <w:lang w:val="en-ID"/>
         </w:rPr>
       </w:pPr>
-      <w:bookmarkStart w:id="8" w:name="_Toc103274257"/>
+      <w:bookmarkStart w:id="8" w:name="_Toc103442366"/>
       <w:proofErr w:type="spellStart"/>
       <w:r>
         <w:rPr>
@@ -7282,7 +7318,7 @@
           <w:lang w:val="en-ID"/>
         </w:rPr>
       </w:pPr>
-      <w:bookmarkStart w:id="9" w:name="_Toc103274258"/>
+      <w:bookmarkStart w:id="9" w:name="_Toc103442367"/>
       <w:proofErr w:type="spellStart"/>
       <w:r>
         <w:rPr>
@@ -7354,7 +7390,7 @@
           <w:lang w:val="en-ID"/>
         </w:rPr>
       </w:pPr>
-      <w:bookmarkStart w:id="10" w:name="_Toc103274259"/>
+      <w:bookmarkStart w:id="10" w:name="_Toc103442368"/>
       <w:proofErr w:type="spellStart"/>
       <w:r>
         <w:rPr>
@@ -7394,7 +7430,7 @@
           <w:lang w:val="en-ID"/>
         </w:rPr>
       </w:pPr>
-      <w:bookmarkStart w:id="11" w:name="_Toc103274260"/>
+      <w:bookmarkStart w:id="11" w:name="_Toc103442369"/>
       <w:proofErr w:type="spellStart"/>
       <w:r>
         <w:rPr>
@@ -8112,7 +8148,7 @@
           <w:lang w:val="en-ID"/>
         </w:rPr>
       </w:pPr>
-      <w:bookmarkStart w:id="12" w:name="_Toc103274261"/>
+      <w:bookmarkStart w:id="12" w:name="_Toc103442370"/>
       <w:proofErr w:type="spellStart"/>
       <w:r>
         <w:rPr>
@@ -8214,7 +8250,7 @@
           <w:lang w:val="en-ID"/>
         </w:rPr>
       </w:pPr>
-      <w:bookmarkStart w:id="13" w:name="_Toc103274262"/>
+      <w:bookmarkStart w:id="13" w:name="_Toc103442371"/>
       <w:proofErr w:type="spellStart"/>
       <w:r>
         <w:rPr>
@@ -10913,7 +10949,7 @@
           <w:lang w:val="en-ID"/>
         </w:rPr>
       </w:pPr>
-      <w:bookmarkStart w:id="14" w:name="_Toc103274263"/>
+      <w:bookmarkStart w:id="14" w:name="_Toc103442372"/>
       <w:proofErr w:type="spellStart"/>
       <w:r>
         <w:rPr>
@@ -13474,7 +13510,7 @@
           <w:lang w:val="en-ID"/>
         </w:rPr>
       </w:pPr>
-      <w:bookmarkStart w:id="15" w:name="_Toc103274264"/>
+      <w:bookmarkStart w:id="15" w:name="_Toc103442373"/>
       <w:proofErr w:type="spellStart"/>
       <w:r>
         <w:rPr>
@@ -14418,7 +14454,7 @@
           <w:lang w:val="en-ID"/>
         </w:rPr>
       </w:pPr>
-      <w:bookmarkStart w:id="16" w:name="_Toc103274265"/>
+      <w:bookmarkStart w:id="16" w:name="_Toc103442374"/>
       <w:r>
         <w:rPr>
           <w:rFonts w:ascii="Times New Roman" w:hAnsi="Times New Roman" w:cs="Times New Roman"/>
@@ -15739,7 +15775,7 @@
           <w:lang w:val="en-ID"/>
         </w:rPr>
       </w:pPr>
-      <w:bookmarkStart w:id="17" w:name="_Toc103274266"/>
+      <w:bookmarkStart w:id="17" w:name="_Toc103442375"/>
       <w:proofErr w:type="spellStart"/>
       <w:r>
         <w:rPr>
@@ -15870,7 +15906,7 @@
           <w:lang w:val="en-ID"/>
         </w:rPr>
       </w:pPr>
-      <w:bookmarkStart w:id="18" w:name="_Toc103274267"/>
+      <w:bookmarkStart w:id="18" w:name="_Toc103442376"/>
       <w:proofErr w:type="spellStart"/>
       <w:r>
         <w:rPr>
@@ -16425,7 +16461,7 @@
           <w:lang w:val="en-ID"/>
         </w:rPr>
       </w:pPr>
-      <w:bookmarkStart w:id="19" w:name="_Toc103274268"/>
+      <w:bookmarkStart w:id="19" w:name="_Toc103442377"/>
       <w:proofErr w:type="spellStart"/>
       <w:r>
         <w:rPr>
@@ -17538,7 +17574,7 @@
           <w:lang w:val="en-ID"/>
         </w:rPr>
       </w:pPr>
-      <w:bookmarkStart w:id="20" w:name="_Toc103274269"/>
+      <w:bookmarkStart w:id="20" w:name="_Toc103442378"/>
       <w:r>
         <w:rPr>
           <w:rFonts w:ascii="Times New Roman" w:hAnsi="Times New Roman" w:cs="Times New Roman"/>
@@ -19212,9 +19248,9 @@
         </w:rPr>
         <w:drawing>
           <wp:inline distT="0" distB="0" distL="0" distR="0">
-            <wp:extent cx="4552950" cy="3730020"/>
-            <wp:effectExtent l="0" t="0" r="0" b="3810"/>
-            <wp:docPr id="3" name="Picture 3"/>
+            <wp:extent cx="5040630" cy="3168015"/>
+            <wp:effectExtent l="0" t="0" r="7620" b="0"/>
+            <wp:docPr id="6" name="Picture 6"/>
             <wp:cNvGraphicFramePr>
               <a:graphicFrameLocks xmlns:a="http://schemas.openxmlformats.org/drawingml/2006/main" noChangeAspect="1"/>
             </wp:cNvGraphicFramePr>
@@ -19222,7 +19258,7 @@
               <a:graphicData uri="http://schemas.openxmlformats.org/drawingml/2006/picture">
                 <pic:pic xmlns:pic="http://schemas.openxmlformats.org/drawingml/2006/picture">
                   <pic:nvPicPr>
-                    <pic:cNvPr id="0" name="contoh.png"/>
+                    <pic:cNvPr id="0" name="usecase_tokoonline.drawio.png"/>
                     <pic:cNvPicPr/>
                   </pic:nvPicPr>
                   <pic:blipFill>
@@ -19240,7 +19276,7 @@
                   <pic:spPr>
                     <a:xfrm>
                       <a:off x="0" y="0"/>
-                      <a:ext cx="4552950" cy="3730020"/>
+                      <a:ext cx="5040630" cy="3168015"/>
                     </a:xfrm>
                     <a:prstGeom prst="rect">
                       <a:avLst/>
@@ -19281,428 +19317,1086 @@
     </w:p>
     <w:p>
       <w:pPr>
-        <w:pStyle w:val="ListParagraph"/>
         <w:spacing w:line="360" w:lineRule="auto"/>
-        <w:ind w:left="2880"/>
-        <w:rPr>
-          <w:rFonts w:ascii="Times New Roman" w:hAnsi="Times New Roman" w:cs="Times New Roman"/>
-          <w:sz w:val="24"/>
-          <w:szCs w:val="24"/>
-          <w:lang w:val="en-ID"/>
-        </w:rPr>
-      </w:pPr>
-      <w:proofErr w:type="spellStart"/>
-      <w:r>
-        <w:rPr>
-          <w:rStyle w:val="hgkelc"/>
-          <w:rFonts w:ascii="Times New Roman" w:hAnsi="Times New Roman" w:cs="Times New Roman"/>
-          <w:bCs/>
-          <w:sz w:val="24"/>
-          <w:szCs w:val="24"/>
-        </w:rPr>
-        <w:t>Skenario</w:t>
-      </w:r>
-      <w:proofErr w:type="spellEnd"/>
-      <w:r>
-        <w:rPr>
-          <w:rStyle w:val="hgkelc"/>
-          <w:rFonts w:ascii="Times New Roman" w:hAnsi="Times New Roman" w:cs="Times New Roman"/>
-          <w:bCs/>
-          <w:sz w:val="24"/>
-          <w:szCs w:val="24"/>
-        </w:rPr>
-        <w:t xml:space="preserve"> Use </w:t>
-      </w:r>
+        <w:ind w:left="2625"/>
+        <w:rPr>
+          <w:rFonts w:ascii="Times New Roman" w:hAnsi="Times New Roman" w:cs="Times New Roman"/>
+          <w:sz w:val="24"/>
+          <w:szCs w:val="24"/>
+        </w:rPr>
+      </w:pPr>
+      <w:proofErr w:type="spellStart"/>
+      <w:r>
+        <w:rPr>
+          <w:rFonts w:ascii="Times New Roman" w:hAnsi="Times New Roman" w:cs="Times New Roman"/>
+          <w:sz w:val="24"/>
+          <w:szCs w:val="24"/>
+        </w:rPr>
+        <w:t>Kondisi</w:t>
+      </w:r>
+      <w:proofErr w:type="spellEnd"/>
+      <w:r>
+        <w:rPr>
+          <w:rFonts w:ascii="Times New Roman" w:hAnsi="Times New Roman" w:cs="Times New Roman"/>
+          <w:sz w:val="24"/>
+          <w:szCs w:val="24"/>
+        </w:rPr>
+        <w:t xml:space="preserve"> </w:t>
+      </w:r>
+      <w:proofErr w:type="spellStart"/>
       <w:proofErr w:type="gramStart"/>
       <w:r>
         <w:rPr>
-          <w:rStyle w:val="hgkelc"/>
-          <w:rFonts w:ascii="Times New Roman" w:hAnsi="Times New Roman" w:cs="Times New Roman"/>
-          <w:bCs/>
-          <w:sz w:val="24"/>
-          <w:szCs w:val="24"/>
-        </w:rPr>
-        <w:t>Case</w:t>
-      </w:r>
-      <w:r>
-        <w:rPr>
-          <w:rStyle w:val="hgkelc"/>
-          <w:rFonts w:ascii="Times New Roman" w:hAnsi="Times New Roman" w:cs="Times New Roman"/>
-          <w:sz w:val="24"/>
-          <w:szCs w:val="24"/>
-        </w:rPr>
-        <w:t xml:space="preserve"> </w:t>
-      </w:r>
-      <w:r>
-        <w:rPr>
-          <w:rStyle w:val="hgkelc"/>
-          <w:rFonts w:ascii="Times New Roman" w:hAnsi="Times New Roman" w:cs="Times New Roman"/>
-          <w:sz w:val="24"/>
-          <w:szCs w:val="24"/>
-        </w:rPr>
-        <w:t xml:space="preserve"> </w:t>
-      </w:r>
-      <w:proofErr w:type="spellStart"/>
-      <w:r>
-        <w:rPr>
-          <w:rStyle w:val="hgkelc"/>
-          <w:rFonts w:ascii="Times New Roman" w:hAnsi="Times New Roman" w:cs="Times New Roman"/>
-          <w:sz w:val="24"/>
-          <w:szCs w:val="24"/>
-        </w:rPr>
-        <w:t>mendeskripsikan</w:t>
+          <w:rFonts w:ascii="Times New Roman" w:hAnsi="Times New Roman" w:cs="Times New Roman"/>
+          <w:sz w:val="24"/>
+          <w:szCs w:val="24"/>
+        </w:rPr>
+        <w:t>awal</w:t>
+      </w:r>
+      <w:proofErr w:type="spellEnd"/>
+      <w:r>
+        <w:rPr>
+          <w:rFonts w:ascii="Times New Roman" w:hAnsi="Times New Roman" w:cs="Times New Roman"/>
+          <w:sz w:val="24"/>
+          <w:szCs w:val="24"/>
+        </w:rPr>
+        <w:t xml:space="preserve"> :</w:t>
+      </w:r>
+      <w:proofErr w:type="spellStart"/>
+      <w:r>
+        <w:rPr>
+          <w:rFonts w:ascii="Times New Roman" w:hAnsi="Times New Roman" w:cs="Times New Roman"/>
+          <w:sz w:val="24"/>
+          <w:szCs w:val="24"/>
+        </w:rPr>
+        <w:t>sistem</w:t>
       </w:r>
       <w:proofErr w:type="spellEnd"/>
       <w:proofErr w:type="gramEnd"/>
       <w:r>
         <w:rPr>
-          <w:rStyle w:val="hgkelc"/>
-          <w:rFonts w:ascii="Times New Roman" w:hAnsi="Times New Roman" w:cs="Times New Roman"/>
-          <w:sz w:val="24"/>
-          <w:szCs w:val="24"/>
-        </w:rPr>
-        <w:t xml:space="preserve"> </w:t>
-      </w:r>
-      <w:proofErr w:type="spellStart"/>
-      <w:r>
-        <w:rPr>
-          <w:rStyle w:val="hgkelc"/>
-          <w:rFonts w:ascii="Times New Roman" w:hAnsi="Times New Roman" w:cs="Times New Roman"/>
-          <w:sz w:val="24"/>
-          <w:szCs w:val="24"/>
-        </w:rPr>
-        <w:t>aktor-aktor</w:t>
-      </w:r>
-      <w:proofErr w:type="spellEnd"/>
-      <w:r>
-        <w:rPr>
-          <w:rStyle w:val="hgkelc"/>
-          <w:rFonts w:ascii="Times New Roman" w:hAnsi="Times New Roman" w:cs="Times New Roman"/>
-          <w:sz w:val="24"/>
-          <w:szCs w:val="24"/>
-        </w:rPr>
-        <w:t xml:space="preserve"> yang </w:t>
-      </w:r>
-      <w:proofErr w:type="spellStart"/>
-      <w:r>
-        <w:rPr>
-          <w:rStyle w:val="hgkelc"/>
-          <w:rFonts w:ascii="Times New Roman" w:hAnsi="Times New Roman" w:cs="Times New Roman"/>
-          <w:sz w:val="24"/>
-          <w:szCs w:val="24"/>
-        </w:rPr>
-        <w:t>melakukan</w:t>
-      </w:r>
-      <w:proofErr w:type="spellEnd"/>
-      <w:r>
-        <w:rPr>
-          <w:rStyle w:val="hgkelc"/>
-          <w:rFonts w:ascii="Times New Roman" w:hAnsi="Times New Roman" w:cs="Times New Roman"/>
-          <w:sz w:val="24"/>
-          <w:szCs w:val="24"/>
-        </w:rPr>
-        <w:t xml:space="preserve"> </w:t>
-      </w:r>
-      <w:proofErr w:type="spellStart"/>
-      <w:r>
-        <w:rPr>
-          <w:rStyle w:val="hgkelc"/>
-          <w:rFonts w:ascii="Times New Roman" w:hAnsi="Times New Roman" w:cs="Times New Roman"/>
-          <w:sz w:val="24"/>
-          <w:szCs w:val="24"/>
-        </w:rPr>
-        <w:t>prosedur</w:t>
-      </w:r>
-      <w:proofErr w:type="spellEnd"/>
-      <w:r>
-        <w:rPr>
-          <w:rStyle w:val="hgkelc"/>
-          <w:rFonts w:ascii="Times New Roman" w:hAnsi="Times New Roman" w:cs="Times New Roman"/>
-          <w:sz w:val="24"/>
-          <w:szCs w:val="24"/>
-        </w:rPr>
-        <w:t xml:space="preserve"> </w:t>
-      </w:r>
-      <w:proofErr w:type="spellStart"/>
-      <w:r>
-        <w:rPr>
-          <w:rStyle w:val="hgkelc"/>
-          <w:rFonts w:ascii="Times New Roman" w:hAnsi="Times New Roman" w:cs="Times New Roman"/>
-          <w:sz w:val="24"/>
-          <w:szCs w:val="24"/>
-        </w:rPr>
-        <w:t>dalam</w:t>
-      </w:r>
-      <w:proofErr w:type="spellEnd"/>
-      <w:r>
-        <w:rPr>
-          <w:rStyle w:val="hgkelc"/>
-          <w:rFonts w:ascii="Times New Roman" w:hAnsi="Times New Roman" w:cs="Times New Roman"/>
-          <w:sz w:val="24"/>
-          <w:szCs w:val="24"/>
-        </w:rPr>
-        <w:t xml:space="preserve"> </w:t>
-      </w:r>
-      <w:proofErr w:type="spellStart"/>
-      <w:r>
-        <w:rPr>
-          <w:rStyle w:val="hgkelc"/>
-          <w:rFonts w:ascii="Times New Roman" w:hAnsi="Times New Roman" w:cs="Times New Roman"/>
-          <w:sz w:val="24"/>
-          <w:szCs w:val="24"/>
-        </w:rPr>
-        <w:t>sistem</w:t>
-      </w:r>
-      <w:proofErr w:type="spellEnd"/>
-      <w:r>
-        <w:rPr>
-          <w:rStyle w:val="hgkelc"/>
-          <w:rFonts w:ascii="Times New Roman" w:hAnsi="Times New Roman" w:cs="Times New Roman"/>
-          <w:sz w:val="24"/>
-          <w:szCs w:val="24"/>
-        </w:rPr>
-        <w:t xml:space="preserve">, </w:t>
-      </w:r>
-      <w:proofErr w:type="spellStart"/>
-      <w:r>
-        <w:rPr>
-          <w:rStyle w:val="hgkelc"/>
-          <w:rFonts w:ascii="Times New Roman" w:hAnsi="Times New Roman" w:cs="Times New Roman"/>
-          <w:sz w:val="24"/>
-          <w:szCs w:val="24"/>
-        </w:rPr>
-        <w:t>serta</w:t>
-      </w:r>
-      <w:proofErr w:type="spellEnd"/>
-      <w:r>
-        <w:rPr>
-          <w:rStyle w:val="hgkelc"/>
-          <w:rFonts w:ascii="Times New Roman" w:hAnsi="Times New Roman" w:cs="Times New Roman"/>
-          <w:sz w:val="24"/>
-          <w:szCs w:val="24"/>
-        </w:rPr>
-        <w:t xml:space="preserve"> </w:t>
-      </w:r>
-      <w:proofErr w:type="spellStart"/>
-      <w:r>
-        <w:rPr>
-          <w:rStyle w:val="hgkelc"/>
-          <w:rFonts w:ascii="Times New Roman" w:hAnsi="Times New Roman" w:cs="Times New Roman"/>
-          <w:sz w:val="24"/>
-          <w:szCs w:val="24"/>
-        </w:rPr>
-        <w:t>menjelaskan</w:t>
-      </w:r>
-      <w:proofErr w:type="spellEnd"/>
-      <w:r>
-        <w:rPr>
-          <w:rStyle w:val="hgkelc"/>
-          <w:rFonts w:ascii="Times New Roman" w:hAnsi="Times New Roman" w:cs="Times New Roman"/>
-          <w:sz w:val="24"/>
-          <w:szCs w:val="24"/>
-        </w:rPr>
-        <w:t xml:space="preserve"> </w:t>
-      </w:r>
-      <w:proofErr w:type="spellStart"/>
-      <w:r>
-        <w:rPr>
-          <w:rStyle w:val="hgkelc"/>
-          <w:rFonts w:ascii="Times New Roman" w:hAnsi="Times New Roman" w:cs="Times New Roman"/>
-          <w:sz w:val="24"/>
-          <w:szCs w:val="24"/>
-        </w:rPr>
-        <w:t>respon</w:t>
-      </w:r>
-      <w:proofErr w:type="spellEnd"/>
-      <w:r>
-        <w:rPr>
-          <w:rStyle w:val="hgkelc"/>
-          <w:rFonts w:ascii="Times New Roman" w:hAnsi="Times New Roman" w:cs="Times New Roman"/>
-          <w:sz w:val="24"/>
-          <w:szCs w:val="24"/>
-        </w:rPr>
-        <w:t xml:space="preserve"> yang </w:t>
-      </w:r>
-      <w:proofErr w:type="spellStart"/>
-      <w:r>
-        <w:rPr>
-          <w:rStyle w:val="hgkelc"/>
-          <w:rFonts w:ascii="Times New Roman" w:hAnsi="Times New Roman" w:cs="Times New Roman"/>
-          <w:sz w:val="24"/>
-          <w:szCs w:val="24"/>
-        </w:rPr>
-        <w:t>ditanggapi</w:t>
-      </w:r>
-      <w:proofErr w:type="spellEnd"/>
-      <w:r>
-        <w:rPr>
-          <w:rStyle w:val="hgkelc"/>
-          <w:rFonts w:ascii="Times New Roman" w:hAnsi="Times New Roman" w:cs="Times New Roman"/>
-          <w:sz w:val="24"/>
-          <w:szCs w:val="24"/>
-        </w:rPr>
-        <w:t xml:space="preserve"> </w:t>
-      </w:r>
-      <w:proofErr w:type="spellStart"/>
-      <w:r>
-        <w:rPr>
-          <w:rStyle w:val="hgkelc"/>
-          <w:rFonts w:ascii="Times New Roman" w:hAnsi="Times New Roman" w:cs="Times New Roman"/>
-          <w:sz w:val="24"/>
-          <w:szCs w:val="24"/>
-        </w:rPr>
-        <w:t>oleh</w:t>
-      </w:r>
-      <w:proofErr w:type="spellEnd"/>
-      <w:r>
-        <w:rPr>
-          <w:rStyle w:val="hgkelc"/>
-          <w:rFonts w:ascii="Times New Roman" w:hAnsi="Times New Roman" w:cs="Times New Roman"/>
-          <w:sz w:val="24"/>
-          <w:szCs w:val="24"/>
-        </w:rPr>
-        <w:t xml:space="preserve"> </w:t>
-      </w:r>
-      <w:proofErr w:type="spellStart"/>
-      <w:r>
-        <w:rPr>
-          <w:rStyle w:val="hgkelc"/>
-          <w:rFonts w:ascii="Times New Roman" w:hAnsi="Times New Roman" w:cs="Times New Roman"/>
-          <w:sz w:val="24"/>
-          <w:szCs w:val="24"/>
-        </w:rPr>
-        <w:t>sistem</w:t>
-      </w:r>
-      <w:proofErr w:type="spellEnd"/>
-      <w:r>
-        <w:rPr>
-          <w:rStyle w:val="hgkelc"/>
-          <w:rFonts w:ascii="Times New Roman" w:hAnsi="Times New Roman" w:cs="Times New Roman"/>
-          <w:sz w:val="24"/>
-          <w:szCs w:val="24"/>
-        </w:rPr>
-        <w:t xml:space="preserve"> </w:t>
-      </w:r>
-      <w:proofErr w:type="spellStart"/>
-      <w:r>
-        <w:rPr>
-          <w:rStyle w:val="hgkelc"/>
-          <w:rFonts w:ascii="Times New Roman" w:hAnsi="Times New Roman" w:cs="Times New Roman"/>
-          <w:sz w:val="24"/>
-          <w:szCs w:val="24"/>
-        </w:rPr>
-        <w:t>tersebut</w:t>
-      </w:r>
-      <w:proofErr w:type="spellEnd"/>
-      <w:r>
-        <w:rPr>
-          <w:rStyle w:val="hgkelc"/>
-          <w:rFonts w:ascii="Times New Roman" w:hAnsi="Times New Roman" w:cs="Times New Roman"/>
-          <w:sz w:val="24"/>
-          <w:szCs w:val="24"/>
-        </w:rPr>
-        <w:t xml:space="preserve"> </w:t>
-      </w:r>
-      <w:proofErr w:type="spellStart"/>
-      <w:r>
-        <w:rPr>
-          <w:rStyle w:val="hgkelc"/>
-          <w:rFonts w:ascii="Times New Roman" w:hAnsi="Times New Roman" w:cs="Times New Roman"/>
-          <w:sz w:val="24"/>
-          <w:szCs w:val="24"/>
-        </w:rPr>
-        <w:t>terhadap</w:t>
-      </w:r>
-      <w:proofErr w:type="spellEnd"/>
-      <w:r>
-        <w:rPr>
-          <w:rStyle w:val="hgkelc"/>
-          <w:rFonts w:ascii="Times New Roman" w:hAnsi="Times New Roman" w:cs="Times New Roman"/>
-          <w:sz w:val="24"/>
-          <w:szCs w:val="24"/>
-        </w:rPr>
-        <w:t xml:space="preserve"> </w:t>
-      </w:r>
-      <w:proofErr w:type="spellStart"/>
-      <w:r>
-        <w:rPr>
-          <w:rStyle w:val="hgkelc"/>
-          <w:rFonts w:ascii="Times New Roman" w:hAnsi="Times New Roman" w:cs="Times New Roman"/>
-          <w:sz w:val="24"/>
-          <w:szCs w:val="24"/>
-        </w:rPr>
-        <w:t>prosedur</w:t>
-      </w:r>
-      <w:proofErr w:type="spellEnd"/>
-      <w:r>
-        <w:rPr>
-          <w:rStyle w:val="hgkelc"/>
-          <w:rFonts w:ascii="Times New Roman" w:hAnsi="Times New Roman" w:cs="Times New Roman"/>
-          <w:sz w:val="24"/>
-          <w:szCs w:val="24"/>
-        </w:rPr>
-        <w:t xml:space="preserve"> yang </w:t>
-      </w:r>
-      <w:proofErr w:type="spellStart"/>
-      <w:r>
-        <w:rPr>
-          <w:rStyle w:val="hgkelc"/>
-          <w:rFonts w:ascii="Times New Roman" w:hAnsi="Times New Roman" w:cs="Times New Roman"/>
-          <w:sz w:val="24"/>
-          <w:szCs w:val="24"/>
-        </w:rPr>
-        <w:t>dilakukan</w:t>
-      </w:r>
-      <w:proofErr w:type="spellEnd"/>
-      <w:r>
-        <w:rPr>
-          <w:rStyle w:val="hgkelc"/>
-          <w:rFonts w:ascii="Times New Roman" w:hAnsi="Times New Roman" w:cs="Times New Roman"/>
-          <w:sz w:val="24"/>
-          <w:szCs w:val="24"/>
-        </w:rPr>
-        <w:t xml:space="preserve"> </w:t>
-      </w:r>
-      <w:proofErr w:type="spellStart"/>
-      <w:r>
-        <w:rPr>
-          <w:rStyle w:val="hgkelc"/>
-          <w:rFonts w:ascii="Times New Roman" w:hAnsi="Times New Roman" w:cs="Times New Roman"/>
-          <w:sz w:val="24"/>
-          <w:szCs w:val="24"/>
-        </w:rPr>
-        <w:t>oleh</w:t>
-      </w:r>
-      <w:proofErr w:type="spellEnd"/>
-      <w:r>
-        <w:rPr>
-          <w:rStyle w:val="hgkelc"/>
-          <w:rFonts w:ascii="Times New Roman" w:hAnsi="Times New Roman" w:cs="Times New Roman"/>
-          <w:sz w:val="24"/>
-          <w:szCs w:val="24"/>
-        </w:rPr>
-        <w:t xml:space="preserve"> </w:t>
-      </w:r>
-      <w:proofErr w:type="spellStart"/>
-      <w:r>
-        <w:rPr>
-          <w:rStyle w:val="hgkelc"/>
-          <w:rFonts w:ascii="Times New Roman" w:hAnsi="Times New Roman" w:cs="Times New Roman"/>
-          <w:sz w:val="24"/>
-          <w:szCs w:val="24"/>
-        </w:rPr>
-        <w:t>aktor</w:t>
-      </w:r>
-      <w:proofErr w:type="spellEnd"/>
-      <w:r>
-        <w:rPr>
-          <w:rStyle w:val="hgkelc"/>
-          <w:rFonts w:ascii="Times New Roman" w:hAnsi="Times New Roman" w:cs="Times New Roman"/>
-          <w:sz w:val="24"/>
-          <w:szCs w:val="24"/>
-        </w:rPr>
-        <w:t>.</w:t>
-      </w:r>
+          <w:rFonts w:ascii="Times New Roman" w:hAnsi="Times New Roman" w:cs="Times New Roman"/>
+          <w:sz w:val="24"/>
+          <w:szCs w:val="24"/>
+        </w:rPr>
+        <w:t xml:space="preserve"> </w:t>
+      </w:r>
+      <w:proofErr w:type="spellStart"/>
+      <w:r>
+        <w:rPr>
+          <w:rFonts w:ascii="Times New Roman" w:hAnsi="Times New Roman" w:cs="Times New Roman"/>
+          <w:sz w:val="24"/>
+          <w:szCs w:val="24"/>
+        </w:rPr>
+        <w:t>menampilkan</w:t>
+      </w:r>
+      <w:proofErr w:type="spellEnd"/>
+      <w:r>
+        <w:rPr>
+          <w:rFonts w:ascii="Times New Roman" w:hAnsi="Times New Roman" w:cs="Times New Roman"/>
+          <w:sz w:val="24"/>
+          <w:szCs w:val="24"/>
+        </w:rPr>
+        <w:t xml:space="preserve"> login</w:t>
+      </w:r>
+    </w:p>
+    <w:p>
+      <w:pPr>
+        <w:spacing w:line="360" w:lineRule="auto"/>
+        <w:ind w:left="2625"/>
+        <w:rPr>
+          <w:rFonts w:ascii="Times New Roman" w:hAnsi="Times New Roman" w:cs="Times New Roman"/>
+          <w:sz w:val="24"/>
+          <w:szCs w:val="24"/>
+        </w:rPr>
+      </w:pPr>
+      <w:proofErr w:type="gramStart"/>
+      <w:r>
+        <w:rPr>
+          <w:rFonts w:ascii="Times New Roman" w:hAnsi="Times New Roman" w:cs="Times New Roman"/>
+          <w:sz w:val="24"/>
+          <w:szCs w:val="24"/>
+        </w:rPr>
+        <w:t>Actor :</w:t>
+      </w:r>
+      <w:proofErr w:type="gramEnd"/>
+      <w:r>
+        <w:rPr>
+          <w:rFonts w:ascii="Times New Roman" w:hAnsi="Times New Roman" w:cs="Times New Roman"/>
+          <w:sz w:val="24"/>
+          <w:szCs w:val="24"/>
+        </w:rPr>
+        <w:t xml:space="preserve"> admin, </w:t>
+      </w:r>
+      <w:r>
+        <w:rPr>
+          <w:rFonts w:ascii="Times New Roman" w:hAnsi="Times New Roman" w:cs="Times New Roman"/>
+          <w:sz w:val="24"/>
+          <w:szCs w:val="24"/>
+        </w:rPr>
+        <w:t xml:space="preserve"> </w:t>
+      </w:r>
+      <w:proofErr w:type="spellStart"/>
+      <w:r>
+        <w:rPr>
+          <w:rFonts w:ascii="Times New Roman" w:hAnsi="Times New Roman" w:cs="Times New Roman"/>
+          <w:sz w:val="24"/>
+          <w:szCs w:val="24"/>
+        </w:rPr>
+        <w:t>pegawai</w:t>
+      </w:r>
+      <w:proofErr w:type="spellEnd"/>
+    </w:p>
+    <w:tbl>
+      <w:tblPr>
+        <w:tblStyle w:val="TableGrid"/>
+        <w:tblpPr w:leftFromText="180" w:rightFromText="180" w:vertAnchor="text" w:horzAnchor="page" w:tblpX="3373" w:tblpY="487"/>
+        <w:tblOverlap w:val="never"/>
+        <w:tblW w:w="0" w:type="auto"/>
+        <w:tblLook w:val="04A0" w:firstRow="1" w:lastRow="0" w:firstColumn="1" w:lastColumn="0" w:noHBand="0" w:noVBand="1"/>
+      </w:tblPr>
+      <w:tblGrid>
+        <w:gridCol w:w="4077"/>
+        <w:gridCol w:w="4077"/>
+      </w:tblGrid>
+      <w:tr>
+        <w:tc>
+          <w:tcPr>
+            <w:tcW w:w="4077" w:type="dxa"/>
+          </w:tcPr>
+          <w:p>
+            <w:pPr>
+              <w:spacing w:line="360" w:lineRule="auto"/>
+              <w:rPr>
+                <w:rFonts w:ascii="Times New Roman" w:hAnsi="Times New Roman" w:cs="Times New Roman"/>
+                <w:sz w:val="24"/>
+                <w:szCs w:val="24"/>
+              </w:rPr>
+            </w:pPr>
+            <w:proofErr w:type="spellStart"/>
+            <w:r>
+              <w:rPr>
+                <w:rFonts w:ascii="Times New Roman" w:hAnsi="Times New Roman" w:cs="Times New Roman"/>
+                <w:sz w:val="24"/>
+                <w:szCs w:val="24"/>
+              </w:rPr>
+              <w:t>Aktor</w:t>
+            </w:r>
+            <w:proofErr w:type="spellEnd"/>
+          </w:p>
+        </w:tc>
+        <w:tc>
+          <w:tcPr>
+            <w:tcW w:w="4077" w:type="dxa"/>
+          </w:tcPr>
+          <w:p>
+            <w:pPr>
+              <w:spacing w:line="360" w:lineRule="auto"/>
+              <w:rPr>
+                <w:rFonts w:ascii="Times New Roman" w:hAnsi="Times New Roman" w:cs="Times New Roman"/>
+                <w:sz w:val="24"/>
+                <w:szCs w:val="24"/>
+              </w:rPr>
+            </w:pPr>
+            <w:proofErr w:type="spellStart"/>
+            <w:r>
+              <w:rPr>
+                <w:rFonts w:ascii="Times New Roman" w:hAnsi="Times New Roman" w:cs="Times New Roman"/>
+                <w:sz w:val="24"/>
+                <w:szCs w:val="24"/>
+              </w:rPr>
+              <w:t>Sistem</w:t>
+            </w:r>
+            <w:proofErr w:type="spellEnd"/>
+          </w:p>
+        </w:tc>
+      </w:tr>
+      <w:tr>
+        <w:tc>
+          <w:tcPr>
+            <w:tcW w:w="4077" w:type="dxa"/>
+          </w:tcPr>
+          <w:p>
+            <w:pPr>
+              <w:spacing w:line="360" w:lineRule="auto"/>
+              <w:rPr>
+                <w:rFonts w:ascii="Times New Roman" w:hAnsi="Times New Roman" w:cs="Times New Roman"/>
+                <w:sz w:val="24"/>
+                <w:szCs w:val="24"/>
+              </w:rPr>
+            </w:pPr>
+            <w:proofErr w:type="spellStart"/>
+            <w:r>
+              <w:rPr>
+                <w:rFonts w:ascii="Times New Roman" w:hAnsi="Times New Roman" w:cs="Times New Roman"/>
+                <w:sz w:val="24"/>
+                <w:szCs w:val="24"/>
+              </w:rPr>
+              <w:t>Melakukan</w:t>
+            </w:r>
+            <w:proofErr w:type="spellEnd"/>
+            <w:r>
+              <w:rPr>
+                <w:rFonts w:ascii="Times New Roman" w:hAnsi="Times New Roman" w:cs="Times New Roman"/>
+                <w:sz w:val="24"/>
+                <w:szCs w:val="24"/>
+              </w:rPr>
+              <w:t xml:space="preserve"> login </w:t>
+            </w:r>
+            <w:proofErr w:type="spellStart"/>
+            <w:r>
+              <w:rPr>
+                <w:rFonts w:ascii="Times New Roman" w:hAnsi="Times New Roman" w:cs="Times New Roman"/>
+                <w:sz w:val="24"/>
+                <w:szCs w:val="24"/>
+              </w:rPr>
+              <w:t>dengan</w:t>
+            </w:r>
+            <w:proofErr w:type="spellEnd"/>
+            <w:r>
+              <w:rPr>
+                <w:rFonts w:ascii="Times New Roman" w:hAnsi="Times New Roman" w:cs="Times New Roman"/>
+                <w:sz w:val="24"/>
+                <w:szCs w:val="24"/>
+              </w:rPr>
+              <w:t xml:space="preserve"> </w:t>
+            </w:r>
+            <w:proofErr w:type="spellStart"/>
+            <w:r>
+              <w:rPr>
+                <w:rFonts w:ascii="Times New Roman" w:hAnsi="Times New Roman" w:cs="Times New Roman"/>
+                <w:sz w:val="24"/>
+                <w:szCs w:val="24"/>
+              </w:rPr>
+              <w:t>menginputkan</w:t>
+            </w:r>
+            <w:proofErr w:type="spellEnd"/>
+            <w:r>
+              <w:rPr>
+                <w:rFonts w:ascii="Times New Roman" w:hAnsi="Times New Roman" w:cs="Times New Roman"/>
+                <w:sz w:val="24"/>
+                <w:szCs w:val="24"/>
+              </w:rPr>
+              <w:t xml:space="preserve"> username </w:t>
+            </w:r>
+            <w:proofErr w:type="spellStart"/>
+            <w:r>
+              <w:rPr>
+                <w:rFonts w:ascii="Times New Roman" w:hAnsi="Times New Roman" w:cs="Times New Roman"/>
+                <w:sz w:val="24"/>
+                <w:szCs w:val="24"/>
+              </w:rPr>
+              <w:t>dan</w:t>
+            </w:r>
+            <w:proofErr w:type="spellEnd"/>
+            <w:r>
+              <w:rPr>
+                <w:rFonts w:ascii="Times New Roman" w:hAnsi="Times New Roman" w:cs="Times New Roman"/>
+                <w:sz w:val="24"/>
+                <w:szCs w:val="24"/>
+              </w:rPr>
+              <w:t xml:space="preserve"> password</w:t>
+            </w:r>
+          </w:p>
+        </w:tc>
+        <w:tc>
+          <w:tcPr>
+            <w:tcW w:w="4077" w:type="dxa"/>
+          </w:tcPr>
+          <w:p>
+            <w:pPr>
+              <w:spacing w:line="360" w:lineRule="auto"/>
+              <w:rPr>
+                <w:rFonts w:ascii="Times New Roman" w:hAnsi="Times New Roman" w:cs="Times New Roman"/>
+                <w:sz w:val="24"/>
+                <w:szCs w:val="24"/>
+              </w:rPr>
+            </w:pPr>
+            <w:proofErr w:type="spellStart"/>
+            <w:r>
+              <w:rPr>
+                <w:rFonts w:ascii="Times New Roman" w:hAnsi="Times New Roman" w:cs="Times New Roman"/>
+                <w:sz w:val="24"/>
+                <w:szCs w:val="24"/>
+              </w:rPr>
+              <w:t>Jika</w:t>
+            </w:r>
+            <w:proofErr w:type="spellEnd"/>
+            <w:r>
+              <w:rPr>
+                <w:rFonts w:ascii="Times New Roman" w:hAnsi="Times New Roman" w:cs="Times New Roman"/>
+                <w:sz w:val="24"/>
+                <w:szCs w:val="24"/>
+              </w:rPr>
+              <w:t xml:space="preserve"> username </w:t>
+            </w:r>
+            <w:proofErr w:type="spellStart"/>
+            <w:r>
+              <w:rPr>
+                <w:rFonts w:ascii="Times New Roman" w:hAnsi="Times New Roman" w:cs="Times New Roman"/>
+                <w:sz w:val="24"/>
+                <w:szCs w:val="24"/>
+              </w:rPr>
+              <w:t>dan</w:t>
+            </w:r>
+            <w:proofErr w:type="spellEnd"/>
+            <w:r>
+              <w:rPr>
+                <w:rFonts w:ascii="Times New Roman" w:hAnsi="Times New Roman" w:cs="Times New Roman"/>
+                <w:sz w:val="24"/>
+                <w:szCs w:val="24"/>
+              </w:rPr>
+              <w:t xml:space="preserve"> password, system </w:t>
+            </w:r>
+            <w:proofErr w:type="spellStart"/>
+            <w:r>
+              <w:rPr>
+                <w:rFonts w:ascii="Times New Roman" w:hAnsi="Times New Roman" w:cs="Times New Roman"/>
+                <w:sz w:val="24"/>
+                <w:szCs w:val="24"/>
+              </w:rPr>
+              <w:t>mengarahkan</w:t>
+            </w:r>
+            <w:proofErr w:type="spellEnd"/>
+            <w:r>
+              <w:rPr>
+                <w:rFonts w:ascii="Times New Roman" w:hAnsi="Times New Roman" w:cs="Times New Roman"/>
+                <w:sz w:val="24"/>
+                <w:szCs w:val="24"/>
+              </w:rPr>
+              <w:t xml:space="preserve"> </w:t>
+            </w:r>
+            <w:proofErr w:type="spellStart"/>
+            <w:r>
+              <w:rPr>
+                <w:rFonts w:ascii="Times New Roman" w:hAnsi="Times New Roman" w:cs="Times New Roman"/>
+                <w:sz w:val="24"/>
+                <w:szCs w:val="24"/>
+              </w:rPr>
+              <w:t>ke</w:t>
+            </w:r>
+            <w:proofErr w:type="spellEnd"/>
+            <w:r>
+              <w:rPr>
+                <w:rFonts w:ascii="Times New Roman" w:hAnsi="Times New Roman" w:cs="Times New Roman"/>
+                <w:sz w:val="24"/>
+                <w:szCs w:val="24"/>
+              </w:rPr>
+              <w:t xml:space="preserve"> </w:t>
+            </w:r>
+            <w:proofErr w:type="spellStart"/>
+            <w:r>
+              <w:rPr>
+                <w:rFonts w:ascii="Times New Roman" w:hAnsi="Times New Roman" w:cs="Times New Roman"/>
+                <w:sz w:val="24"/>
+                <w:szCs w:val="24"/>
+              </w:rPr>
+              <w:t>tampilan</w:t>
+            </w:r>
+            <w:proofErr w:type="spellEnd"/>
+            <w:r>
+              <w:rPr>
+                <w:rFonts w:ascii="Times New Roman" w:hAnsi="Times New Roman" w:cs="Times New Roman"/>
+                <w:sz w:val="24"/>
+                <w:szCs w:val="24"/>
+              </w:rPr>
+              <w:t xml:space="preserve"> </w:t>
+            </w:r>
+            <w:proofErr w:type="spellStart"/>
+            <w:r>
+              <w:rPr>
+                <w:rFonts w:ascii="Times New Roman" w:hAnsi="Times New Roman" w:cs="Times New Roman"/>
+                <w:sz w:val="24"/>
+                <w:szCs w:val="24"/>
+              </w:rPr>
+              <w:t>beranda</w:t>
+            </w:r>
+            <w:proofErr w:type="spellEnd"/>
+          </w:p>
+        </w:tc>
+      </w:tr>
+    </w:tbl>
+    <w:p>
+      <w:pPr>
+        <w:rPr>
+          <w:rFonts w:ascii="Times New Roman" w:hAnsi="Times New Roman" w:cs="Times New Roman"/>
+          <w:sz w:val="24"/>
+          <w:szCs w:val="24"/>
+        </w:rPr>
+      </w:pPr>
+    </w:p>
+    <w:p>
+      <w:pPr>
+        <w:rPr>
+          <w:lang w:val="en-ID"/>
+        </w:rPr>
+      </w:pPr>
+    </w:p>
+    <w:p>
+      <w:pPr>
+        <w:rPr>
+          <w:lang w:val="en-ID"/>
+        </w:rPr>
+      </w:pPr>
+    </w:p>
+    <w:p>
+      <w:pPr>
+        <w:rPr>
+          <w:lang w:val="en-ID"/>
+        </w:rPr>
+      </w:pPr>
+    </w:p>
+    <w:p>
+      <w:pPr>
+        <w:spacing w:line="360" w:lineRule="auto"/>
+        <w:ind w:left="2552"/>
+        <w:rPr>
+          <w:rFonts w:ascii="Times New Roman" w:hAnsi="Times New Roman" w:cs="Times New Roman"/>
+          <w:sz w:val="24"/>
+          <w:szCs w:val="24"/>
+          <w:lang w:val="en-ID"/>
+        </w:rPr>
+      </w:pPr>
+      <w:proofErr w:type="spellStart"/>
+      <w:r>
+        <w:rPr>
+          <w:rFonts w:ascii="Times New Roman" w:hAnsi="Times New Roman" w:cs="Times New Roman"/>
+          <w:sz w:val="24"/>
+          <w:szCs w:val="24"/>
+          <w:lang w:val="en-ID"/>
+        </w:rPr>
+        <w:t>Kondisi</w:t>
+      </w:r>
+      <w:proofErr w:type="spellEnd"/>
+      <w:r>
+        <w:rPr>
+          <w:rFonts w:ascii="Times New Roman" w:hAnsi="Times New Roman" w:cs="Times New Roman"/>
+          <w:sz w:val="24"/>
+          <w:szCs w:val="24"/>
+          <w:lang w:val="en-ID"/>
+        </w:rPr>
+        <w:t xml:space="preserve"> </w:t>
+      </w:r>
+      <w:proofErr w:type="spellStart"/>
+      <w:proofErr w:type="gramStart"/>
+      <w:r>
+        <w:rPr>
+          <w:rFonts w:ascii="Times New Roman" w:hAnsi="Times New Roman" w:cs="Times New Roman"/>
+          <w:sz w:val="24"/>
+          <w:szCs w:val="24"/>
+          <w:lang w:val="en-ID"/>
+        </w:rPr>
+        <w:t>Awal</w:t>
+      </w:r>
+      <w:proofErr w:type="spellEnd"/>
+      <w:r>
+        <w:rPr>
+          <w:rFonts w:ascii="Times New Roman" w:hAnsi="Times New Roman" w:cs="Times New Roman"/>
+          <w:sz w:val="24"/>
+          <w:szCs w:val="24"/>
+          <w:lang w:val="en-ID"/>
+        </w:rPr>
+        <w:t xml:space="preserve">  :</w:t>
+      </w:r>
+      <w:proofErr w:type="gramEnd"/>
+      <w:r>
+        <w:rPr>
+          <w:rFonts w:ascii="Times New Roman" w:hAnsi="Times New Roman" w:cs="Times New Roman"/>
+          <w:sz w:val="24"/>
+          <w:szCs w:val="24"/>
+          <w:lang w:val="en-ID"/>
+        </w:rPr>
+        <w:t xml:space="preserve"> </w:t>
+      </w:r>
+      <w:proofErr w:type="spellStart"/>
+      <w:r>
+        <w:rPr>
+          <w:rFonts w:ascii="Times New Roman" w:hAnsi="Times New Roman" w:cs="Times New Roman"/>
+          <w:sz w:val="24"/>
+          <w:szCs w:val="24"/>
+          <w:lang w:val="en-ID"/>
+        </w:rPr>
+        <w:t>Sistem</w:t>
+      </w:r>
+      <w:proofErr w:type="spellEnd"/>
+      <w:r>
+        <w:rPr>
+          <w:rFonts w:ascii="Times New Roman" w:hAnsi="Times New Roman" w:cs="Times New Roman"/>
+          <w:sz w:val="24"/>
+          <w:szCs w:val="24"/>
+          <w:lang w:val="en-ID"/>
+        </w:rPr>
+        <w:t xml:space="preserve"> </w:t>
+      </w:r>
+      <w:proofErr w:type="spellStart"/>
+      <w:r>
+        <w:rPr>
+          <w:rFonts w:ascii="Times New Roman" w:hAnsi="Times New Roman" w:cs="Times New Roman"/>
+          <w:sz w:val="24"/>
+          <w:szCs w:val="24"/>
+          <w:lang w:val="en-ID"/>
+        </w:rPr>
+        <w:t>Menampilkan</w:t>
+      </w:r>
+      <w:proofErr w:type="spellEnd"/>
+      <w:r>
+        <w:rPr>
+          <w:rFonts w:ascii="Times New Roman" w:hAnsi="Times New Roman" w:cs="Times New Roman"/>
+          <w:sz w:val="24"/>
+          <w:szCs w:val="24"/>
+          <w:lang w:val="en-ID"/>
+        </w:rPr>
+        <w:t xml:space="preserve"> </w:t>
+      </w:r>
+      <w:proofErr w:type="spellStart"/>
+      <w:r>
+        <w:rPr>
+          <w:rFonts w:ascii="Times New Roman" w:hAnsi="Times New Roman" w:cs="Times New Roman"/>
+          <w:sz w:val="24"/>
+          <w:szCs w:val="24"/>
+          <w:lang w:val="en-ID"/>
+        </w:rPr>
+        <w:t>daftar</w:t>
+      </w:r>
+      <w:proofErr w:type="spellEnd"/>
+      <w:r>
+        <w:rPr>
+          <w:rFonts w:ascii="Times New Roman" w:hAnsi="Times New Roman" w:cs="Times New Roman"/>
+          <w:sz w:val="24"/>
+          <w:szCs w:val="24"/>
+          <w:lang w:val="en-ID"/>
+        </w:rPr>
+        <w:t xml:space="preserve">  </w:t>
+      </w:r>
+      <w:proofErr w:type="spellStart"/>
+      <w:r>
+        <w:rPr>
+          <w:rFonts w:ascii="Times New Roman" w:hAnsi="Times New Roman" w:cs="Times New Roman"/>
+          <w:sz w:val="24"/>
+          <w:szCs w:val="24"/>
+          <w:lang w:val="en-ID"/>
+        </w:rPr>
+        <w:t>produk</w:t>
+      </w:r>
+      <w:proofErr w:type="spellEnd"/>
+      <w:r>
+        <w:rPr>
+          <w:rFonts w:ascii="Times New Roman" w:hAnsi="Times New Roman" w:cs="Times New Roman"/>
+          <w:sz w:val="24"/>
+          <w:szCs w:val="24"/>
+          <w:lang w:val="en-ID"/>
+        </w:rPr>
+        <w:t xml:space="preserve"> </w:t>
+      </w:r>
+      <w:proofErr w:type="spellStart"/>
+      <w:r>
+        <w:rPr>
+          <w:rFonts w:ascii="Times New Roman" w:hAnsi="Times New Roman" w:cs="Times New Roman"/>
+          <w:sz w:val="24"/>
+          <w:szCs w:val="24"/>
+          <w:lang w:val="en-ID"/>
+        </w:rPr>
+        <w:t>dan</w:t>
+      </w:r>
+      <w:proofErr w:type="spellEnd"/>
+      <w:r>
+        <w:rPr>
+          <w:rFonts w:ascii="Times New Roman" w:hAnsi="Times New Roman" w:cs="Times New Roman"/>
+          <w:sz w:val="24"/>
+          <w:szCs w:val="24"/>
+          <w:lang w:val="en-ID"/>
+        </w:rPr>
+        <w:t xml:space="preserve"> user </w:t>
+      </w:r>
+      <w:proofErr w:type="spellStart"/>
+      <w:r>
+        <w:rPr>
+          <w:rFonts w:ascii="Times New Roman" w:hAnsi="Times New Roman" w:cs="Times New Roman"/>
+          <w:sz w:val="24"/>
+          <w:szCs w:val="24"/>
+          <w:lang w:val="en-ID"/>
+        </w:rPr>
+        <w:t>ingin</w:t>
+      </w:r>
+      <w:proofErr w:type="spellEnd"/>
+      <w:r>
+        <w:rPr>
+          <w:rFonts w:ascii="Times New Roman" w:hAnsi="Times New Roman" w:cs="Times New Roman"/>
+          <w:sz w:val="24"/>
+          <w:szCs w:val="24"/>
+          <w:lang w:val="en-ID"/>
+        </w:rPr>
+        <w:t xml:space="preserve"> </w:t>
+      </w:r>
+      <w:proofErr w:type="spellStart"/>
+      <w:r>
+        <w:rPr>
+          <w:rFonts w:ascii="Times New Roman" w:hAnsi="Times New Roman" w:cs="Times New Roman"/>
+          <w:sz w:val="24"/>
+          <w:szCs w:val="24"/>
+          <w:lang w:val="en-ID"/>
+        </w:rPr>
+        <w:t>menambahkannya</w:t>
+      </w:r>
+      <w:proofErr w:type="spellEnd"/>
+      <w:r>
+        <w:rPr>
+          <w:rFonts w:ascii="Times New Roman" w:hAnsi="Times New Roman" w:cs="Times New Roman"/>
+          <w:sz w:val="24"/>
+          <w:szCs w:val="24"/>
+          <w:lang w:val="en-ID"/>
+        </w:rPr>
+        <w:t xml:space="preserve"> </w:t>
+      </w:r>
+      <w:proofErr w:type="spellStart"/>
+      <w:r>
+        <w:rPr>
+          <w:rFonts w:ascii="Times New Roman" w:hAnsi="Times New Roman" w:cs="Times New Roman"/>
+          <w:sz w:val="24"/>
+          <w:szCs w:val="24"/>
+          <w:lang w:val="en-ID"/>
+        </w:rPr>
+        <w:t>ke</w:t>
+      </w:r>
+      <w:proofErr w:type="spellEnd"/>
+      <w:r>
+        <w:rPr>
+          <w:rFonts w:ascii="Times New Roman" w:hAnsi="Times New Roman" w:cs="Times New Roman"/>
+          <w:sz w:val="24"/>
+          <w:szCs w:val="24"/>
+          <w:lang w:val="en-ID"/>
+        </w:rPr>
+        <w:t xml:space="preserve"> </w:t>
+      </w:r>
+      <w:proofErr w:type="spellStart"/>
+      <w:r>
+        <w:rPr>
+          <w:rFonts w:ascii="Times New Roman" w:hAnsi="Times New Roman" w:cs="Times New Roman"/>
+          <w:sz w:val="24"/>
+          <w:szCs w:val="24"/>
+          <w:lang w:val="en-ID"/>
+        </w:rPr>
+        <w:t>keranjang</w:t>
+      </w:r>
+      <w:proofErr w:type="spellEnd"/>
+    </w:p>
+    <w:p>
+      <w:pPr>
+        <w:spacing w:line="360" w:lineRule="auto"/>
+        <w:ind w:left="2552"/>
+        <w:rPr>
+          <w:rFonts w:ascii="Times New Roman" w:hAnsi="Times New Roman" w:cs="Times New Roman"/>
+          <w:sz w:val="24"/>
+          <w:szCs w:val="24"/>
+          <w:lang w:val="en-ID"/>
+        </w:rPr>
+      </w:pPr>
+      <w:proofErr w:type="gramStart"/>
+      <w:r>
+        <w:rPr>
+          <w:rFonts w:ascii="Times New Roman" w:hAnsi="Times New Roman" w:cs="Times New Roman"/>
+          <w:sz w:val="24"/>
+          <w:szCs w:val="24"/>
+          <w:lang w:val="en-ID"/>
+        </w:rPr>
+        <w:t>Actor :</w:t>
+      </w:r>
+      <w:proofErr w:type="gramEnd"/>
+      <w:r>
+        <w:rPr>
+          <w:rFonts w:ascii="Times New Roman" w:hAnsi="Times New Roman" w:cs="Times New Roman"/>
+          <w:sz w:val="24"/>
+          <w:szCs w:val="24"/>
+          <w:lang w:val="en-ID"/>
+        </w:rPr>
+        <w:t xml:space="preserve"> </w:t>
+      </w:r>
+      <w:proofErr w:type="spellStart"/>
+      <w:r>
+        <w:rPr>
+          <w:rFonts w:ascii="Times New Roman" w:hAnsi="Times New Roman" w:cs="Times New Roman"/>
+          <w:sz w:val="24"/>
+          <w:szCs w:val="24"/>
+          <w:lang w:val="en-ID"/>
+        </w:rPr>
+        <w:t>Pembeli</w:t>
+      </w:r>
+      <w:proofErr w:type="spellEnd"/>
+    </w:p>
+    <w:tbl>
+      <w:tblPr>
+        <w:tblStyle w:val="TableGrid"/>
+        <w:tblW w:w="7938" w:type="dxa"/>
+        <w:tblInd w:w="1242" w:type="dxa"/>
+        <w:tblLook w:val="04A0" w:firstRow="1" w:lastRow="0" w:firstColumn="1" w:lastColumn="0" w:noHBand="0" w:noVBand="1"/>
+      </w:tblPr>
+      <w:tblGrid>
+        <w:gridCol w:w="4111"/>
+        <w:gridCol w:w="3827"/>
+      </w:tblGrid>
+      <w:tr>
+        <w:tc>
+          <w:tcPr>
+            <w:tcW w:w="4111" w:type="dxa"/>
+          </w:tcPr>
+          <w:p>
+            <w:pPr>
+              <w:spacing w:line="360" w:lineRule="auto"/>
+              <w:rPr>
+                <w:rFonts w:ascii="Times New Roman" w:hAnsi="Times New Roman" w:cs="Times New Roman"/>
+                <w:sz w:val="24"/>
+                <w:szCs w:val="24"/>
+                <w:lang w:val="en-ID"/>
+              </w:rPr>
+            </w:pPr>
+            <w:proofErr w:type="spellStart"/>
+            <w:r>
+              <w:rPr>
+                <w:rFonts w:ascii="Times New Roman" w:hAnsi="Times New Roman" w:cs="Times New Roman"/>
+                <w:sz w:val="24"/>
+                <w:szCs w:val="24"/>
+                <w:lang w:val="en-ID"/>
+              </w:rPr>
+              <w:t>Aktor</w:t>
+            </w:r>
+            <w:proofErr w:type="spellEnd"/>
+          </w:p>
+        </w:tc>
+        <w:tc>
+          <w:tcPr>
+            <w:tcW w:w="3827" w:type="dxa"/>
+          </w:tcPr>
+          <w:p>
+            <w:pPr>
+              <w:spacing w:line="360" w:lineRule="auto"/>
+              <w:rPr>
+                <w:rFonts w:ascii="Times New Roman" w:hAnsi="Times New Roman" w:cs="Times New Roman"/>
+                <w:sz w:val="24"/>
+                <w:szCs w:val="24"/>
+                <w:lang w:val="en-ID"/>
+              </w:rPr>
+            </w:pPr>
+            <w:proofErr w:type="spellStart"/>
+            <w:r>
+              <w:rPr>
+                <w:rFonts w:ascii="Times New Roman" w:hAnsi="Times New Roman" w:cs="Times New Roman"/>
+                <w:sz w:val="24"/>
+                <w:szCs w:val="24"/>
+                <w:lang w:val="en-ID"/>
+              </w:rPr>
+              <w:t>Sistem</w:t>
+            </w:r>
+            <w:proofErr w:type="spellEnd"/>
+          </w:p>
+        </w:tc>
+      </w:tr>
+      <w:tr>
+        <w:tc>
+          <w:tcPr>
+            <w:tcW w:w="4111" w:type="dxa"/>
+          </w:tcPr>
+          <w:p>
+            <w:pPr>
+              <w:spacing w:line="360" w:lineRule="auto"/>
+              <w:rPr>
+                <w:rFonts w:ascii="Times New Roman" w:hAnsi="Times New Roman" w:cs="Times New Roman"/>
+                <w:sz w:val="24"/>
+                <w:szCs w:val="24"/>
+                <w:lang w:val="en-ID"/>
+              </w:rPr>
+            </w:pPr>
+            <w:proofErr w:type="spellStart"/>
+            <w:r>
+              <w:rPr>
+                <w:rFonts w:ascii="Times New Roman" w:hAnsi="Times New Roman" w:cs="Times New Roman"/>
+                <w:sz w:val="24"/>
+                <w:szCs w:val="24"/>
+                <w:lang w:val="en-ID"/>
+              </w:rPr>
+              <w:t>Menekan</w:t>
+            </w:r>
+            <w:proofErr w:type="spellEnd"/>
+            <w:r>
+              <w:rPr>
+                <w:rFonts w:ascii="Times New Roman" w:hAnsi="Times New Roman" w:cs="Times New Roman"/>
+                <w:sz w:val="24"/>
+                <w:szCs w:val="24"/>
+                <w:lang w:val="en-ID"/>
+              </w:rPr>
+              <w:t xml:space="preserve"> button </w:t>
+            </w:r>
+            <w:proofErr w:type="spellStart"/>
+            <w:r>
+              <w:rPr>
+                <w:rFonts w:ascii="Times New Roman" w:hAnsi="Times New Roman" w:cs="Times New Roman"/>
+                <w:sz w:val="24"/>
+                <w:szCs w:val="24"/>
+                <w:lang w:val="en-ID"/>
+              </w:rPr>
+              <w:t>tambahkan</w:t>
+            </w:r>
+            <w:proofErr w:type="spellEnd"/>
+            <w:r>
+              <w:rPr>
+                <w:rFonts w:ascii="Times New Roman" w:hAnsi="Times New Roman" w:cs="Times New Roman"/>
+                <w:sz w:val="24"/>
+                <w:szCs w:val="24"/>
+                <w:lang w:val="en-ID"/>
+              </w:rPr>
+              <w:t xml:space="preserve"> </w:t>
+            </w:r>
+            <w:proofErr w:type="spellStart"/>
+            <w:r>
+              <w:rPr>
+                <w:rFonts w:ascii="Times New Roman" w:hAnsi="Times New Roman" w:cs="Times New Roman"/>
+                <w:sz w:val="24"/>
+                <w:szCs w:val="24"/>
+                <w:lang w:val="en-ID"/>
+              </w:rPr>
+              <w:t>ke</w:t>
+            </w:r>
+            <w:proofErr w:type="spellEnd"/>
+            <w:r>
+              <w:rPr>
+                <w:rFonts w:ascii="Times New Roman" w:hAnsi="Times New Roman" w:cs="Times New Roman"/>
+                <w:sz w:val="24"/>
+                <w:szCs w:val="24"/>
+                <w:lang w:val="en-ID"/>
+              </w:rPr>
+              <w:t xml:space="preserve"> </w:t>
+            </w:r>
+            <w:proofErr w:type="spellStart"/>
+            <w:r>
+              <w:rPr>
+                <w:rFonts w:ascii="Times New Roman" w:hAnsi="Times New Roman" w:cs="Times New Roman"/>
+                <w:sz w:val="24"/>
+                <w:szCs w:val="24"/>
+                <w:lang w:val="en-ID"/>
+              </w:rPr>
+              <w:t>keranjang</w:t>
+            </w:r>
+            <w:proofErr w:type="spellEnd"/>
+          </w:p>
+        </w:tc>
+        <w:tc>
+          <w:tcPr>
+            <w:tcW w:w="3827" w:type="dxa"/>
+          </w:tcPr>
+          <w:p>
+            <w:pPr>
+              <w:spacing w:line="360" w:lineRule="auto"/>
+              <w:rPr>
+                <w:rFonts w:ascii="Times New Roman" w:hAnsi="Times New Roman" w:cs="Times New Roman"/>
+                <w:sz w:val="24"/>
+                <w:szCs w:val="24"/>
+                <w:lang w:val="en-ID"/>
+              </w:rPr>
+            </w:pPr>
+            <w:proofErr w:type="spellStart"/>
+            <w:r>
+              <w:rPr>
+                <w:rFonts w:ascii="Times New Roman" w:hAnsi="Times New Roman" w:cs="Times New Roman"/>
+                <w:sz w:val="24"/>
+                <w:szCs w:val="24"/>
+                <w:lang w:val="en-ID"/>
+              </w:rPr>
+              <w:t>Pindah</w:t>
+            </w:r>
+            <w:proofErr w:type="spellEnd"/>
+            <w:r>
+              <w:rPr>
+                <w:rFonts w:ascii="Times New Roman" w:hAnsi="Times New Roman" w:cs="Times New Roman"/>
+                <w:sz w:val="24"/>
+                <w:szCs w:val="24"/>
+                <w:lang w:val="en-ID"/>
+              </w:rPr>
+              <w:t xml:space="preserve"> </w:t>
+            </w:r>
+            <w:proofErr w:type="spellStart"/>
+            <w:r>
+              <w:rPr>
+                <w:rFonts w:ascii="Times New Roman" w:hAnsi="Times New Roman" w:cs="Times New Roman"/>
+                <w:sz w:val="24"/>
+                <w:szCs w:val="24"/>
+                <w:lang w:val="en-ID"/>
+              </w:rPr>
+              <w:t>halaman</w:t>
+            </w:r>
+            <w:proofErr w:type="spellEnd"/>
+            <w:r>
+              <w:rPr>
+                <w:rFonts w:ascii="Times New Roman" w:hAnsi="Times New Roman" w:cs="Times New Roman"/>
+                <w:sz w:val="24"/>
+                <w:szCs w:val="24"/>
+                <w:lang w:val="en-ID"/>
+              </w:rPr>
+              <w:t xml:space="preserve"> </w:t>
+            </w:r>
+            <w:proofErr w:type="spellStart"/>
+            <w:r>
+              <w:rPr>
+                <w:rFonts w:ascii="Times New Roman" w:hAnsi="Times New Roman" w:cs="Times New Roman"/>
+                <w:sz w:val="24"/>
+                <w:szCs w:val="24"/>
+                <w:lang w:val="en-ID"/>
+              </w:rPr>
+              <w:t>untuk</w:t>
+            </w:r>
+            <w:proofErr w:type="spellEnd"/>
+            <w:r>
+              <w:rPr>
+                <w:rFonts w:ascii="Times New Roman" w:hAnsi="Times New Roman" w:cs="Times New Roman"/>
+                <w:sz w:val="24"/>
+                <w:szCs w:val="24"/>
+                <w:lang w:val="en-ID"/>
+              </w:rPr>
+              <w:t xml:space="preserve"> </w:t>
+            </w:r>
+            <w:proofErr w:type="spellStart"/>
+            <w:r>
+              <w:rPr>
+                <w:rFonts w:ascii="Times New Roman" w:hAnsi="Times New Roman" w:cs="Times New Roman"/>
+                <w:sz w:val="24"/>
+                <w:szCs w:val="24"/>
+                <w:lang w:val="en-ID"/>
+              </w:rPr>
+              <w:t>mengisi</w:t>
+            </w:r>
+            <w:proofErr w:type="spellEnd"/>
+            <w:r>
+              <w:rPr>
+                <w:rFonts w:ascii="Times New Roman" w:hAnsi="Times New Roman" w:cs="Times New Roman"/>
+                <w:sz w:val="24"/>
+                <w:szCs w:val="24"/>
+                <w:lang w:val="en-ID"/>
+              </w:rPr>
+              <w:t xml:space="preserve"> </w:t>
+            </w:r>
+            <w:proofErr w:type="spellStart"/>
+            <w:r>
+              <w:rPr>
+                <w:rFonts w:ascii="Times New Roman" w:hAnsi="Times New Roman" w:cs="Times New Roman"/>
+                <w:sz w:val="24"/>
+                <w:szCs w:val="24"/>
+                <w:lang w:val="en-ID"/>
+              </w:rPr>
+              <w:t>ukuran</w:t>
+            </w:r>
+            <w:proofErr w:type="spellEnd"/>
+            <w:r>
+              <w:rPr>
+                <w:rFonts w:ascii="Times New Roman" w:hAnsi="Times New Roman" w:cs="Times New Roman"/>
+                <w:sz w:val="24"/>
+                <w:szCs w:val="24"/>
+                <w:lang w:val="en-ID"/>
+              </w:rPr>
+              <w:t xml:space="preserve"> </w:t>
+            </w:r>
+            <w:proofErr w:type="spellStart"/>
+            <w:r>
+              <w:rPr>
+                <w:rFonts w:ascii="Times New Roman" w:hAnsi="Times New Roman" w:cs="Times New Roman"/>
+                <w:sz w:val="24"/>
+                <w:szCs w:val="24"/>
+                <w:lang w:val="en-ID"/>
+              </w:rPr>
+              <w:t>dan</w:t>
+            </w:r>
+            <w:proofErr w:type="spellEnd"/>
+            <w:r>
+              <w:rPr>
+                <w:rFonts w:ascii="Times New Roman" w:hAnsi="Times New Roman" w:cs="Times New Roman"/>
+                <w:sz w:val="24"/>
+                <w:szCs w:val="24"/>
+                <w:lang w:val="en-ID"/>
+              </w:rPr>
+              <w:t xml:space="preserve"> </w:t>
+            </w:r>
+            <w:proofErr w:type="spellStart"/>
+            <w:r>
+              <w:rPr>
+                <w:rFonts w:ascii="Times New Roman" w:hAnsi="Times New Roman" w:cs="Times New Roman"/>
+                <w:sz w:val="24"/>
+                <w:szCs w:val="24"/>
+                <w:lang w:val="en-ID"/>
+              </w:rPr>
+              <w:t>jumlah</w:t>
+            </w:r>
+            <w:proofErr w:type="spellEnd"/>
+            <w:r>
+              <w:rPr>
+                <w:rFonts w:ascii="Times New Roman" w:hAnsi="Times New Roman" w:cs="Times New Roman"/>
+                <w:sz w:val="24"/>
+                <w:szCs w:val="24"/>
+                <w:lang w:val="en-ID"/>
+              </w:rPr>
+              <w:t xml:space="preserve"> </w:t>
+            </w:r>
+            <w:proofErr w:type="spellStart"/>
+            <w:r>
+              <w:rPr>
+                <w:rFonts w:ascii="Times New Roman" w:hAnsi="Times New Roman" w:cs="Times New Roman"/>
+                <w:sz w:val="24"/>
+                <w:szCs w:val="24"/>
+                <w:lang w:val="en-ID"/>
+              </w:rPr>
+              <w:t>produk</w:t>
+            </w:r>
+            <w:proofErr w:type="spellEnd"/>
+            <w:r>
+              <w:rPr>
+                <w:rFonts w:ascii="Times New Roman" w:hAnsi="Times New Roman" w:cs="Times New Roman"/>
+                <w:sz w:val="24"/>
+                <w:szCs w:val="24"/>
+                <w:lang w:val="en-ID"/>
+              </w:rPr>
+              <w:t xml:space="preserve"> yang </w:t>
+            </w:r>
+            <w:proofErr w:type="spellStart"/>
+            <w:r>
+              <w:rPr>
+                <w:rFonts w:ascii="Times New Roman" w:hAnsi="Times New Roman" w:cs="Times New Roman"/>
+                <w:sz w:val="24"/>
+                <w:szCs w:val="24"/>
+                <w:lang w:val="en-ID"/>
+              </w:rPr>
+              <w:t>akan</w:t>
+            </w:r>
+            <w:proofErr w:type="spellEnd"/>
+            <w:r>
+              <w:rPr>
+                <w:rFonts w:ascii="Times New Roman" w:hAnsi="Times New Roman" w:cs="Times New Roman"/>
+                <w:sz w:val="24"/>
+                <w:szCs w:val="24"/>
+                <w:lang w:val="en-ID"/>
+              </w:rPr>
+              <w:t xml:space="preserve"> di </w:t>
+            </w:r>
+            <w:proofErr w:type="spellStart"/>
+            <w:r>
+              <w:rPr>
+                <w:rFonts w:ascii="Times New Roman" w:hAnsi="Times New Roman" w:cs="Times New Roman"/>
+                <w:sz w:val="24"/>
+                <w:szCs w:val="24"/>
+                <w:lang w:val="en-ID"/>
+              </w:rPr>
+              <w:t>tambahkan</w:t>
+            </w:r>
+            <w:proofErr w:type="spellEnd"/>
+          </w:p>
+        </w:tc>
+      </w:tr>
+    </w:tbl>
+    <w:p>
+      <w:pPr>
+        <w:spacing w:line="360" w:lineRule="auto"/>
+        <w:rPr>
+          <w:rFonts w:ascii="Times New Roman" w:hAnsi="Times New Roman" w:cs="Times New Roman"/>
+          <w:sz w:val="24"/>
+          <w:szCs w:val="24"/>
+          <w:lang w:val="en-ID"/>
+        </w:rPr>
+      </w:pPr>
     </w:p>
     <w:p>
       <w:pPr>
@@ -19718,14 +20412,15 @@
           <w:lang w:val="en-ID"/>
         </w:rPr>
       </w:pPr>
-      <w:bookmarkStart w:id="21" w:name="_Toc103274270"/>
-      <w:r>
-        <w:rPr>
-          <w:rFonts w:ascii="Times New Roman" w:hAnsi="Times New Roman" w:cs="Times New Roman"/>
-          <w:sz w:val="24"/>
-          <w:szCs w:val="24"/>
-          <w:lang w:val="en-ID"/>
-        </w:rPr>
+      <w:bookmarkStart w:id="21" w:name="_Toc103442379"/>
+      <w:r>
+        <w:rPr>
+          <w:rFonts w:ascii="Times New Roman" w:hAnsi="Times New Roman" w:cs="Times New Roman"/>
+          <w:sz w:val="24"/>
+          <w:szCs w:val="24"/>
+          <w:lang w:val="en-ID"/>
+        </w:rPr>
+        <w:lastRenderedPageBreak/>
         <w:t>Activity Diagram</w:t>
       </w:r>
       <w:bookmarkEnd w:id="21"/>
@@ -20138,7 +20833,6 @@
           <w:sz w:val="24"/>
           <w:szCs w:val="24"/>
         </w:rPr>
-        <w:lastRenderedPageBreak/>
         <w:t>pengembangan</w:t>
       </w:r>
       <w:proofErr w:type="spellEnd"/>
@@ -20741,19 +21435,6 @@
         </w:rPr>
         <w:t xml:space="preserve"> proses.</w:t>
       </w:r>
-    </w:p>
-    <w:p>
-      <w:pPr>
-        <w:pStyle w:val="ListParagraph"/>
-        <w:spacing w:line="360" w:lineRule="auto"/>
-        <w:ind w:left="2552"/>
-        <w:rPr>
-          <w:rFonts w:ascii="Times New Roman" w:hAnsi="Times New Roman" w:cs="Times New Roman"/>
-          <w:sz w:val="24"/>
-          <w:szCs w:val="24"/>
-          <w:lang w:val="en-ID"/>
-        </w:rPr>
-      </w:pPr>
     </w:p>
     <w:p>
       <w:pPr>
@@ -20933,9 +21614,9 @@
         </w:rPr>
         <w:drawing>
           <wp:inline distT="0" distB="0" distL="0" distR="0">
-            <wp:extent cx="4410075" cy="5229225"/>
-            <wp:effectExtent l="0" t="0" r="9525" b="9525"/>
-            <wp:docPr id="5" name="Picture 5"/>
+            <wp:extent cx="4418814" cy="5943600"/>
+            <wp:effectExtent l="0" t="0" r="1270" b="0"/>
+            <wp:docPr id="7" name="Picture 7"/>
             <wp:cNvGraphicFramePr>
               <a:graphicFrameLocks xmlns:a="http://schemas.openxmlformats.org/drawingml/2006/main" noChangeAspect="1"/>
             </wp:cNvGraphicFramePr>
@@ -20943,7 +21624,7 @@
               <a:graphicData uri="http://schemas.openxmlformats.org/drawingml/2006/picture">
                 <pic:pic xmlns:pic="http://schemas.openxmlformats.org/drawingml/2006/picture">
                   <pic:nvPicPr>
-                    <pic:cNvPr id="0" name="contohactivity.png"/>
+                    <pic:cNvPr id="0" name="activityaddcart.drawio.png"/>
                     <pic:cNvPicPr/>
                   </pic:nvPicPr>
                   <pic:blipFill>
@@ -20961,7 +21642,7 @@
                   <pic:spPr>
                     <a:xfrm>
                       <a:off x="0" y="0"/>
-                      <a:ext cx="4410075" cy="5229225"/>
+                      <a:ext cx="4421174" cy="5946775"/>
                     </a:xfrm>
                     <a:prstGeom prst="rect">
                       <a:avLst/>
@@ -20976,29 +21657,55 @@
     </w:p>
     <w:p>
       <w:pPr>
-        <w:pStyle w:val="Heading4"/>
-        <w:numPr>
-          <w:ilvl w:val="0"/>
-          <w:numId w:val="10"/>
-        </w:numPr>
-        <w:rPr>
-          <w:rFonts w:ascii="Times New Roman" w:hAnsi="Times New Roman" w:cs="Times New Roman"/>
-          <w:i w:val="0"/>
-          <w:sz w:val="24"/>
-          <w:szCs w:val="24"/>
-          <w:lang w:val="en-ID"/>
-        </w:rPr>
-      </w:pPr>
-      <w:r>
-        <w:rPr>
-          <w:rFonts w:ascii="Times New Roman" w:hAnsi="Times New Roman" w:cs="Times New Roman"/>
-          <w:i w:val="0"/>
-          <w:sz w:val="24"/>
-          <w:szCs w:val="24"/>
-          <w:lang w:val="en-ID"/>
-        </w:rPr>
-        <w:t>Scenario</w:t>
-      </w:r>
+        <w:pStyle w:val="ListParagraph"/>
+        <w:spacing w:line="360" w:lineRule="auto"/>
+        <w:ind w:left="2552"/>
+        <w:rPr>
+          <w:rFonts w:ascii="Times New Roman" w:hAnsi="Times New Roman" w:cs="Times New Roman"/>
+          <w:sz w:val="24"/>
+          <w:szCs w:val="24"/>
+          <w:lang w:val="en-ID"/>
+        </w:rPr>
+      </w:pPr>
+    </w:p>
+    <w:p>
+      <w:pPr>
+        <w:pStyle w:val="ListParagraph"/>
+        <w:spacing w:line="360" w:lineRule="auto"/>
+        <w:ind w:left="2552"/>
+        <w:rPr>
+          <w:rFonts w:ascii="Times New Roman" w:hAnsi="Times New Roman" w:cs="Times New Roman"/>
+          <w:sz w:val="24"/>
+          <w:szCs w:val="24"/>
+          <w:lang w:val="en-ID"/>
+        </w:rPr>
+      </w:pPr>
+    </w:p>
+    <w:p>
+      <w:pPr>
+        <w:pStyle w:val="ListParagraph"/>
+        <w:spacing w:line="360" w:lineRule="auto"/>
+        <w:ind w:left="2552"/>
+        <w:rPr>
+          <w:rFonts w:ascii="Times New Roman" w:hAnsi="Times New Roman" w:cs="Times New Roman"/>
+          <w:sz w:val="24"/>
+          <w:szCs w:val="24"/>
+          <w:lang w:val="en-ID"/>
+        </w:rPr>
+      </w:pPr>
+    </w:p>
+    <w:p>
+      <w:pPr>
+        <w:pStyle w:val="ListParagraph"/>
+        <w:spacing w:line="360" w:lineRule="auto"/>
+        <w:ind w:left="2552"/>
+        <w:rPr>
+          <w:rFonts w:ascii="Times New Roman" w:hAnsi="Times New Roman" w:cs="Times New Roman"/>
+          <w:sz w:val="24"/>
+          <w:szCs w:val="24"/>
+          <w:lang w:val="en-ID"/>
+        </w:rPr>
+      </w:pPr>
     </w:p>
     <w:p>
       <w:pPr>
@@ -21040,15 +21747,16 @@
           <w:lang w:val="en-ID"/>
         </w:rPr>
       </w:pPr>
-      <w:bookmarkStart w:id="22" w:name="_Toc103274271"/>
-      <w:proofErr w:type="spellStart"/>
-      <w:r>
-        <w:rPr>
-          <w:rFonts w:ascii="Times New Roman" w:hAnsi="Times New Roman" w:cs="Times New Roman"/>
-          <w:sz w:val="24"/>
-          <w:szCs w:val="24"/>
-          <w:lang w:val="en-ID"/>
-        </w:rPr>
+      <w:bookmarkStart w:id="22" w:name="_Toc103442380"/>
+      <w:proofErr w:type="spellStart"/>
+      <w:r>
+        <w:rPr>
+          <w:rFonts w:ascii="Times New Roman" w:hAnsi="Times New Roman" w:cs="Times New Roman"/>
+          <w:sz w:val="24"/>
+          <w:szCs w:val="24"/>
+          <w:lang w:val="en-ID"/>
+        </w:rPr>
+        <w:lastRenderedPageBreak/>
         <w:t>Desain</w:t>
       </w:r>
       <w:proofErr w:type="spellEnd"/>
@@ -21131,16 +21839,15 @@
           <w:lang w:val="en-ID"/>
         </w:rPr>
       </w:pPr>
-      <w:bookmarkStart w:id="23" w:name="_Toc103274272"/>
-      <w:proofErr w:type="spellStart"/>
-      <w:r>
-        <w:rPr>
-          <w:rFonts w:ascii="Times New Roman" w:hAnsi="Times New Roman" w:cs="Times New Roman"/>
-          <w:sz w:val="24"/>
-          <w:szCs w:val="24"/>
-          <w:lang w:val="en-ID"/>
-        </w:rPr>
-        <w:lastRenderedPageBreak/>
+      <w:bookmarkStart w:id="23" w:name="_Toc103442381"/>
+      <w:proofErr w:type="spellStart"/>
+      <w:r>
+        <w:rPr>
+          <w:rFonts w:ascii="Times New Roman" w:hAnsi="Times New Roman" w:cs="Times New Roman"/>
+          <w:sz w:val="24"/>
+          <w:szCs w:val="24"/>
+          <w:lang w:val="en-ID"/>
+        </w:rPr>
         <w:t>Pengertian</w:t>
       </w:r>
       <w:bookmarkEnd w:id="23"/>
@@ -21153,6 +21860,478 @@
           <w:lang w:val="en-ID"/>
         </w:rPr>
         <w:tab/>
+      </w:r>
+    </w:p>
+    <w:p>
+      <w:pPr>
+        <w:pStyle w:val="ListParagraph"/>
+        <w:spacing w:before="100" w:beforeAutospacing="1" w:after="100" w:afterAutospacing="1" w:line="360" w:lineRule="auto"/>
+        <w:ind w:left="2138"/>
+        <w:rPr>
+          <w:rFonts w:ascii="Times New Roman" w:eastAsia="Times New Roman" w:hAnsi="Times New Roman" w:cs="Times New Roman"/>
+          <w:sz w:val="24"/>
+          <w:szCs w:val="24"/>
+        </w:rPr>
+      </w:pPr>
+      <w:r>
+        <w:rPr>
+          <w:rFonts w:ascii="Times New Roman" w:eastAsia="Times New Roman" w:hAnsi="Times New Roman" w:cs="Times New Roman"/>
+          <w:sz w:val="24"/>
+          <w:szCs w:val="24"/>
+        </w:rPr>
+        <w:t xml:space="preserve">DFD </w:t>
+      </w:r>
+      <w:proofErr w:type="spellStart"/>
+      <w:r>
+        <w:rPr>
+          <w:rFonts w:ascii="Times New Roman" w:eastAsia="Times New Roman" w:hAnsi="Times New Roman" w:cs="Times New Roman"/>
+          <w:sz w:val="24"/>
+          <w:szCs w:val="24"/>
+        </w:rPr>
+        <w:t>adalah</w:t>
+      </w:r>
+      <w:proofErr w:type="spellEnd"/>
+      <w:r>
+        <w:rPr>
+          <w:rFonts w:ascii="Times New Roman" w:eastAsia="Times New Roman" w:hAnsi="Times New Roman" w:cs="Times New Roman"/>
+          <w:sz w:val="24"/>
+          <w:szCs w:val="24"/>
+        </w:rPr>
+        <w:t xml:space="preserve"> </w:t>
+      </w:r>
+      <w:proofErr w:type="spellStart"/>
+      <w:r>
+        <w:rPr>
+          <w:rFonts w:ascii="Times New Roman" w:eastAsia="Times New Roman" w:hAnsi="Times New Roman" w:cs="Times New Roman"/>
+          <w:sz w:val="24"/>
+          <w:szCs w:val="24"/>
+        </w:rPr>
+        <w:t>suatu</w:t>
+      </w:r>
+      <w:proofErr w:type="spellEnd"/>
+      <w:r>
+        <w:rPr>
+          <w:rFonts w:ascii="Times New Roman" w:eastAsia="Times New Roman" w:hAnsi="Times New Roman" w:cs="Times New Roman"/>
+          <w:sz w:val="24"/>
+          <w:szCs w:val="24"/>
+        </w:rPr>
+        <w:t xml:space="preserve"> diagram yang </w:t>
+      </w:r>
+      <w:proofErr w:type="spellStart"/>
+      <w:r>
+        <w:rPr>
+          <w:rFonts w:ascii="Times New Roman" w:eastAsia="Times New Roman" w:hAnsi="Times New Roman" w:cs="Times New Roman"/>
+          <w:sz w:val="24"/>
+          <w:szCs w:val="24"/>
+        </w:rPr>
+        <w:t>menggambarkan</w:t>
+      </w:r>
+      <w:proofErr w:type="spellEnd"/>
+      <w:r>
+        <w:rPr>
+          <w:rFonts w:ascii="Times New Roman" w:eastAsia="Times New Roman" w:hAnsi="Times New Roman" w:cs="Times New Roman"/>
+          <w:sz w:val="24"/>
+          <w:szCs w:val="24"/>
+        </w:rPr>
+        <w:t xml:space="preserve"> </w:t>
+      </w:r>
+      <w:proofErr w:type="spellStart"/>
+      <w:r>
+        <w:rPr>
+          <w:rFonts w:ascii="Times New Roman" w:eastAsia="Times New Roman" w:hAnsi="Times New Roman" w:cs="Times New Roman"/>
+          <w:sz w:val="24"/>
+          <w:szCs w:val="24"/>
+        </w:rPr>
+        <w:t>aliran</w:t>
+      </w:r>
+      <w:proofErr w:type="spellEnd"/>
+      <w:r>
+        <w:rPr>
+          <w:rFonts w:ascii="Times New Roman" w:eastAsia="Times New Roman" w:hAnsi="Times New Roman" w:cs="Times New Roman"/>
+          <w:sz w:val="24"/>
+          <w:szCs w:val="24"/>
+        </w:rPr>
+        <w:t xml:space="preserve"> data </w:t>
+      </w:r>
+      <w:proofErr w:type="spellStart"/>
+      <w:r>
+        <w:rPr>
+          <w:rFonts w:ascii="Times New Roman" w:eastAsia="Times New Roman" w:hAnsi="Times New Roman" w:cs="Times New Roman"/>
+          <w:sz w:val="24"/>
+          <w:szCs w:val="24"/>
+        </w:rPr>
+        <w:t>dari</w:t>
+      </w:r>
+      <w:proofErr w:type="spellEnd"/>
+      <w:r>
+        <w:rPr>
+          <w:rFonts w:ascii="Times New Roman" w:eastAsia="Times New Roman" w:hAnsi="Times New Roman" w:cs="Times New Roman"/>
+          <w:sz w:val="24"/>
+          <w:szCs w:val="24"/>
+        </w:rPr>
+        <w:t xml:space="preserve"> </w:t>
+      </w:r>
+      <w:proofErr w:type="spellStart"/>
+      <w:r>
+        <w:rPr>
+          <w:rFonts w:ascii="Times New Roman" w:eastAsia="Times New Roman" w:hAnsi="Times New Roman" w:cs="Times New Roman"/>
+          <w:sz w:val="24"/>
+          <w:szCs w:val="24"/>
+        </w:rPr>
+        <w:t>sebuah</w:t>
+      </w:r>
+      <w:proofErr w:type="spellEnd"/>
+      <w:r>
+        <w:rPr>
+          <w:rFonts w:ascii="Times New Roman" w:eastAsia="Times New Roman" w:hAnsi="Times New Roman" w:cs="Times New Roman"/>
+          <w:sz w:val="24"/>
+          <w:szCs w:val="24"/>
+        </w:rPr>
+        <w:t xml:space="preserve"> proses yang </w:t>
+      </w:r>
+      <w:proofErr w:type="spellStart"/>
+      <w:r>
+        <w:rPr>
+          <w:rFonts w:ascii="Times New Roman" w:eastAsia="Times New Roman" w:hAnsi="Times New Roman" w:cs="Times New Roman"/>
+          <w:sz w:val="24"/>
+          <w:szCs w:val="24"/>
+        </w:rPr>
+        <w:t>sering</w:t>
+      </w:r>
+      <w:proofErr w:type="spellEnd"/>
+      <w:r>
+        <w:rPr>
+          <w:rFonts w:ascii="Times New Roman" w:eastAsia="Times New Roman" w:hAnsi="Times New Roman" w:cs="Times New Roman"/>
+          <w:sz w:val="24"/>
+          <w:szCs w:val="24"/>
+        </w:rPr>
+        <w:t xml:space="preserve"> </w:t>
+      </w:r>
+      <w:proofErr w:type="spellStart"/>
+      <w:r>
+        <w:rPr>
+          <w:rFonts w:ascii="Times New Roman" w:eastAsia="Times New Roman" w:hAnsi="Times New Roman" w:cs="Times New Roman"/>
+          <w:sz w:val="24"/>
+          <w:szCs w:val="24"/>
+        </w:rPr>
+        <w:t>disebut</w:t>
+      </w:r>
+      <w:proofErr w:type="spellEnd"/>
+      <w:r>
+        <w:rPr>
+          <w:rFonts w:ascii="Times New Roman" w:eastAsia="Times New Roman" w:hAnsi="Times New Roman" w:cs="Times New Roman"/>
+          <w:sz w:val="24"/>
+          <w:szCs w:val="24"/>
+        </w:rPr>
+        <w:t xml:space="preserve"> </w:t>
+      </w:r>
+      <w:proofErr w:type="spellStart"/>
+      <w:r>
+        <w:rPr>
+          <w:rFonts w:ascii="Times New Roman" w:eastAsia="Times New Roman" w:hAnsi="Times New Roman" w:cs="Times New Roman"/>
+          <w:sz w:val="24"/>
+          <w:szCs w:val="24"/>
+        </w:rPr>
+        <w:t>dengan</w:t>
+      </w:r>
+      <w:proofErr w:type="spellEnd"/>
+      <w:r>
+        <w:rPr>
+          <w:rFonts w:ascii="Times New Roman" w:eastAsia="Times New Roman" w:hAnsi="Times New Roman" w:cs="Times New Roman"/>
+          <w:sz w:val="24"/>
+          <w:szCs w:val="24"/>
+        </w:rPr>
+        <w:t xml:space="preserve"> </w:t>
+      </w:r>
+      <w:proofErr w:type="spellStart"/>
+      <w:r>
+        <w:rPr>
+          <w:rFonts w:ascii="Times New Roman" w:eastAsia="Times New Roman" w:hAnsi="Times New Roman" w:cs="Times New Roman"/>
+          <w:sz w:val="24"/>
+          <w:szCs w:val="24"/>
+        </w:rPr>
+        <w:t>sistem</w:t>
+      </w:r>
+      <w:proofErr w:type="spellEnd"/>
+      <w:r>
+        <w:rPr>
+          <w:rFonts w:ascii="Times New Roman" w:eastAsia="Times New Roman" w:hAnsi="Times New Roman" w:cs="Times New Roman"/>
+          <w:sz w:val="24"/>
+          <w:szCs w:val="24"/>
+        </w:rPr>
+        <w:t xml:space="preserve"> </w:t>
+      </w:r>
+      <w:proofErr w:type="spellStart"/>
+      <w:r>
+        <w:rPr>
+          <w:rFonts w:ascii="Times New Roman" w:eastAsia="Times New Roman" w:hAnsi="Times New Roman" w:cs="Times New Roman"/>
+          <w:sz w:val="24"/>
+          <w:szCs w:val="24"/>
+        </w:rPr>
+        <w:t>informasi</w:t>
+      </w:r>
+      <w:proofErr w:type="spellEnd"/>
+      <w:r>
+        <w:rPr>
+          <w:rFonts w:ascii="Times New Roman" w:eastAsia="Times New Roman" w:hAnsi="Times New Roman" w:cs="Times New Roman"/>
+          <w:sz w:val="24"/>
+          <w:szCs w:val="24"/>
+        </w:rPr>
+        <w:t xml:space="preserve">. Di </w:t>
+      </w:r>
+      <w:proofErr w:type="spellStart"/>
+      <w:r>
+        <w:rPr>
+          <w:rFonts w:ascii="Times New Roman" w:eastAsia="Times New Roman" w:hAnsi="Times New Roman" w:cs="Times New Roman"/>
+          <w:sz w:val="24"/>
+          <w:szCs w:val="24"/>
+        </w:rPr>
+        <w:t>dalam</w:t>
+      </w:r>
+      <w:proofErr w:type="spellEnd"/>
+      <w:r>
+        <w:rPr>
+          <w:rFonts w:ascii="Times New Roman" w:eastAsia="Times New Roman" w:hAnsi="Times New Roman" w:cs="Times New Roman"/>
+          <w:sz w:val="24"/>
+          <w:szCs w:val="24"/>
+        </w:rPr>
+        <w:t xml:space="preserve"> </w:t>
+      </w:r>
+      <w:r>
+        <w:rPr>
+          <w:rFonts w:ascii="Times New Roman" w:eastAsia="Times New Roman" w:hAnsi="Times New Roman" w:cs="Times New Roman"/>
+          <w:i/>
+          <w:iCs/>
+          <w:sz w:val="24"/>
+          <w:szCs w:val="24"/>
+        </w:rPr>
+        <w:t xml:space="preserve">data flow diagram </w:t>
+      </w:r>
+      <w:proofErr w:type="spellStart"/>
+      <w:r>
+        <w:rPr>
+          <w:rFonts w:ascii="Times New Roman" w:eastAsia="Times New Roman" w:hAnsi="Times New Roman" w:cs="Times New Roman"/>
+          <w:sz w:val="24"/>
+          <w:szCs w:val="24"/>
+        </w:rPr>
+        <w:t>juga</w:t>
+      </w:r>
+      <w:proofErr w:type="spellEnd"/>
+      <w:r>
+        <w:rPr>
+          <w:rFonts w:ascii="Times New Roman" w:eastAsia="Times New Roman" w:hAnsi="Times New Roman" w:cs="Times New Roman"/>
+          <w:sz w:val="24"/>
+          <w:szCs w:val="24"/>
+        </w:rPr>
+        <w:t xml:space="preserve"> </w:t>
+      </w:r>
+      <w:proofErr w:type="spellStart"/>
+      <w:r>
+        <w:rPr>
+          <w:rFonts w:ascii="Times New Roman" w:eastAsia="Times New Roman" w:hAnsi="Times New Roman" w:cs="Times New Roman"/>
+          <w:sz w:val="24"/>
+          <w:szCs w:val="24"/>
+        </w:rPr>
+        <w:t>menyediakan</w:t>
+      </w:r>
+      <w:proofErr w:type="spellEnd"/>
+      <w:r>
+        <w:rPr>
+          <w:rFonts w:ascii="Times New Roman" w:eastAsia="Times New Roman" w:hAnsi="Times New Roman" w:cs="Times New Roman"/>
+          <w:sz w:val="24"/>
+          <w:szCs w:val="24"/>
+        </w:rPr>
+        <w:t xml:space="preserve"> </w:t>
+      </w:r>
+      <w:proofErr w:type="spellStart"/>
+      <w:r>
+        <w:rPr>
+          <w:rFonts w:ascii="Times New Roman" w:eastAsia="Times New Roman" w:hAnsi="Times New Roman" w:cs="Times New Roman"/>
+          <w:sz w:val="24"/>
+          <w:szCs w:val="24"/>
+        </w:rPr>
+        <w:t>informasi</w:t>
+      </w:r>
+      <w:proofErr w:type="spellEnd"/>
+      <w:r>
+        <w:rPr>
+          <w:rFonts w:ascii="Times New Roman" w:eastAsia="Times New Roman" w:hAnsi="Times New Roman" w:cs="Times New Roman"/>
+          <w:sz w:val="24"/>
+          <w:szCs w:val="24"/>
+        </w:rPr>
+        <w:t xml:space="preserve"> </w:t>
+      </w:r>
+      <w:proofErr w:type="spellStart"/>
+      <w:r>
+        <w:rPr>
+          <w:rFonts w:ascii="Times New Roman" w:eastAsia="Times New Roman" w:hAnsi="Times New Roman" w:cs="Times New Roman"/>
+          <w:sz w:val="24"/>
+          <w:szCs w:val="24"/>
+        </w:rPr>
+        <w:t>mengenai</w:t>
+      </w:r>
+      <w:proofErr w:type="spellEnd"/>
+      <w:r>
+        <w:rPr>
+          <w:rFonts w:ascii="Times New Roman" w:eastAsia="Times New Roman" w:hAnsi="Times New Roman" w:cs="Times New Roman"/>
+          <w:sz w:val="24"/>
+          <w:szCs w:val="24"/>
+        </w:rPr>
+        <w:t xml:space="preserve"> </w:t>
+      </w:r>
+      <w:r>
+        <w:rPr>
+          <w:rFonts w:ascii="Times New Roman" w:eastAsia="Times New Roman" w:hAnsi="Times New Roman" w:cs="Times New Roman"/>
+          <w:i/>
+          <w:iCs/>
+          <w:sz w:val="24"/>
+          <w:szCs w:val="24"/>
+        </w:rPr>
+        <w:t xml:space="preserve">input </w:t>
+      </w:r>
+      <w:proofErr w:type="spellStart"/>
+      <w:r>
+        <w:rPr>
+          <w:rFonts w:ascii="Times New Roman" w:eastAsia="Times New Roman" w:hAnsi="Times New Roman" w:cs="Times New Roman"/>
+          <w:sz w:val="24"/>
+          <w:szCs w:val="24"/>
+        </w:rPr>
+        <w:t>dan</w:t>
+      </w:r>
+      <w:proofErr w:type="spellEnd"/>
+      <w:r>
+        <w:rPr>
+          <w:rFonts w:ascii="Times New Roman" w:eastAsia="Times New Roman" w:hAnsi="Times New Roman" w:cs="Times New Roman"/>
+          <w:sz w:val="24"/>
+          <w:szCs w:val="24"/>
+        </w:rPr>
+        <w:t xml:space="preserve"> </w:t>
+      </w:r>
+      <w:r>
+        <w:rPr>
+          <w:rFonts w:ascii="Times New Roman" w:eastAsia="Times New Roman" w:hAnsi="Times New Roman" w:cs="Times New Roman"/>
+          <w:i/>
+          <w:iCs/>
+          <w:sz w:val="24"/>
+          <w:szCs w:val="24"/>
+        </w:rPr>
+        <w:t>output</w:t>
+      </w:r>
+      <w:r>
+        <w:rPr>
+          <w:rFonts w:ascii="Times New Roman" w:eastAsia="Times New Roman" w:hAnsi="Times New Roman" w:cs="Times New Roman"/>
+          <w:sz w:val="24"/>
+          <w:szCs w:val="24"/>
+        </w:rPr>
+        <w:t xml:space="preserve"> </w:t>
+      </w:r>
+      <w:proofErr w:type="spellStart"/>
+      <w:r>
+        <w:rPr>
+          <w:rFonts w:ascii="Times New Roman" w:eastAsia="Times New Roman" w:hAnsi="Times New Roman" w:cs="Times New Roman"/>
+          <w:sz w:val="24"/>
+          <w:szCs w:val="24"/>
+        </w:rPr>
+        <w:t>dari</w:t>
+      </w:r>
+      <w:proofErr w:type="spellEnd"/>
+      <w:r>
+        <w:rPr>
+          <w:rFonts w:ascii="Times New Roman" w:eastAsia="Times New Roman" w:hAnsi="Times New Roman" w:cs="Times New Roman"/>
+          <w:sz w:val="24"/>
+          <w:szCs w:val="24"/>
+        </w:rPr>
+        <w:t xml:space="preserve"> </w:t>
+      </w:r>
+      <w:proofErr w:type="spellStart"/>
+      <w:r>
+        <w:rPr>
+          <w:rFonts w:ascii="Times New Roman" w:eastAsia="Times New Roman" w:hAnsi="Times New Roman" w:cs="Times New Roman"/>
+          <w:sz w:val="24"/>
+          <w:szCs w:val="24"/>
+        </w:rPr>
+        <w:t>tiap</w:t>
+      </w:r>
+      <w:proofErr w:type="spellEnd"/>
+      <w:r>
+        <w:rPr>
+          <w:rFonts w:ascii="Times New Roman" w:eastAsia="Times New Roman" w:hAnsi="Times New Roman" w:cs="Times New Roman"/>
+          <w:sz w:val="24"/>
+          <w:szCs w:val="24"/>
+        </w:rPr>
+        <w:t xml:space="preserve"> </w:t>
+      </w:r>
+      <w:proofErr w:type="spellStart"/>
+      <w:r>
+        <w:rPr>
+          <w:rFonts w:ascii="Times New Roman" w:eastAsia="Times New Roman" w:hAnsi="Times New Roman" w:cs="Times New Roman"/>
+          <w:sz w:val="24"/>
+          <w:szCs w:val="24"/>
+        </w:rPr>
+        <w:t>entitas</w:t>
+      </w:r>
+      <w:proofErr w:type="spellEnd"/>
+      <w:r>
+        <w:rPr>
+          <w:rFonts w:ascii="Times New Roman" w:eastAsia="Times New Roman" w:hAnsi="Times New Roman" w:cs="Times New Roman"/>
+          <w:sz w:val="24"/>
+          <w:szCs w:val="24"/>
+        </w:rPr>
+        <w:t xml:space="preserve"> </w:t>
+      </w:r>
+      <w:proofErr w:type="spellStart"/>
+      <w:r>
+        <w:rPr>
+          <w:rFonts w:ascii="Times New Roman" w:eastAsia="Times New Roman" w:hAnsi="Times New Roman" w:cs="Times New Roman"/>
+          <w:sz w:val="24"/>
+          <w:szCs w:val="24"/>
+        </w:rPr>
+        <w:t>dan</w:t>
+      </w:r>
+      <w:proofErr w:type="spellEnd"/>
+      <w:r>
+        <w:rPr>
+          <w:rFonts w:ascii="Times New Roman" w:eastAsia="Times New Roman" w:hAnsi="Times New Roman" w:cs="Times New Roman"/>
+          <w:sz w:val="24"/>
+          <w:szCs w:val="24"/>
+        </w:rPr>
+        <w:t xml:space="preserve"> proses </w:t>
+      </w:r>
+      <w:proofErr w:type="spellStart"/>
+      <w:r>
+        <w:rPr>
+          <w:rFonts w:ascii="Times New Roman" w:eastAsia="Times New Roman" w:hAnsi="Times New Roman" w:cs="Times New Roman"/>
+          <w:sz w:val="24"/>
+          <w:szCs w:val="24"/>
+        </w:rPr>
+        <w:t>itu</w:t>
+      </w:r>
+      <w:proofErr w:type="spellEnd"/>
+      <w:r>
+        <w:rPr>
+          <w:rFonts w:ascii="Times New Roman" w:eastAsia="Times New Roman" w:hAnsi="Times New Roman" w:cs="Times New Roman"/>
+          <w:sz w:val="24"/>
+          <w:szCs w:val="24"/>
+        </w:rPr>
+        <w:t xml:space="preserve"> </w:t>
+      </w:r>
+      <w:proofErr w:type="spellStart"/>
+      <w:r>
+        <w:rPr>
+          <w:rFonts w:ascii="Times New Roman" w:eastAsia="Times New Roman" w:hAnsi="Times New Roman" w:cs="Times New Roman"/>
+          <w:sz w:val="24"/>
+          <w:szCs w:val="24"/>
+        </w:rPr>
+        <w:t>sendiri</w:t>
+      </w:r>
+      <w:proofErr w:type="spellEnd"/>
+      <w:r>
+        <w:rPr>
+          <w:rFonts w:ascii="Times New Roman" w:eastAsia="Times New Roman" w:hAnsi="Times New Roman" w:cs="Times New Roman"/>
+          <w:sz w:val="24"/>
+          <w:szCs w:val="24"/>
+        </w:rPr>
+        <w:t>.</w:t>
       </w:r>
     </w:p>
     <w:p>
@@ -21169,7 +22348,7 @@
           <w:lang w:val="en-ID"/>
         </w:rPr>
       </w:pPr>
-      <w:bookmarkStart w:id="24" w:name="_Toc103274273"/>
+      <w:bookmarkStart w:id="24" w:name="_Toc103442382"/>
       <w:r>
         <w:rPr>
           <w:rFonts w:ascii="Times New Roman" w:hAnsi="Times New Roman" w:cs="Times New Roman"/>
@@ -21195,7 +22374,7 @@
           <w:lang w:val="en-ID"/>
         </w:rPr>
       </w:pPr>
-      <w:bookmarkStart w:id="25" w:name="_Toc103274274"/>
+      <w:bookmarkStart w:id="25" w:name="_Toc103442383"/>
       <w:proofErr w:type="spellStart"/>
       <w:r>
         <w:rPr>
@@ -21208,6 +22387,607 @@
       </w:r>
       <w:bookmarkEnd w:id="25"/>
       <w:proofErr w:type="spellEnd"/>
+    </w:p>
+    <w:p>
+      <w:pPr>
+        <w:spacing w:line="360" w:lineRule="auto"/>
+        <w:ind w:left="2977"/>
+        <w:rPr>
+          <w:rFonts w:ascii="Times New Roman" w:hAnsi="Times New Roman" w:cs="Times New Roman"/>
+          <w:sz w:val="24"/>
+          <w:szCs w:val="24"/>
+          <w:lang w:val="en-ID"/>
+        </w:rPr>
+      </w:pPr>
+      <w:r>
+        <w:rPr>
+          <w:rStyle w:val="hgkelc"/>
+          <w:rFonts w:ascii="Times New Roman" w:hAnsi="Times New Roman" w:cs="Times New Roman"/>
+          <w:sz w:val="24"/>
+          <w:szCs w:val="24"/>
+        </w:rPr>
+        <w:t xml:space="preserve">Diagram </w:t>
+      </w:r>
+      <w:r>
+        <w:rPr>
+          <w:rStyle w:val="hgkelc"/>
+          <w:rFonts w:ascii="Times New Roman" w:hAnsi="Times New Roman" w:cs="Times New Roman"/>
+          <w:b/>
+          <w:bCs/>
+          <w:sz w:val="24"/>
+          <w:szCs w:val="24"/>
+        </w:rPr>
+        <w:t>level 0</w:t>
+      </w:r>
+      <w:r>
+        <w:rPr>
+          <w:rStyle w:val="hgkelc"/>
+          <w:rFonts w:ascii="Times New Roman" w:hAnsi="Times New Roman" w:cs="Times New Roman"/>
+          <w:sz w:val="24"/>
+          <w:szCs w:val="24"/>
+        </w:rPr>
+        <w:t xml:space="preserve"> </w:t>
+      </w:r>
+      <w:proofErr w:type="spellStart"/>
+      <w:r>
+        <w:rPr>
+          <w:rStyle w:val="hgkelc"/>
+          <w:rFonts w:ascii="Times New Roman" w:hAnsi="Times New Roman" w:cs="Times New Roman"/>
+          <w:sz w:val="24"/>
+          <w:szCs w:val="24"/>
+        </w:rPr>
+        <w:t>atau</w:t>
+      </w:r>
+      <w:proofErr w:type="spellEnd"/>
+      <w:r>
+        <w:rPr>
+          <w:rStyle w:val="hgkelc"/>
+          <w:rFonts w:ascii="Times New Roman" w:hAnsi="Times New Roman" w:cs="Times New Roman"/>
+          <w:sz w:val="24"/>
+          <w:szCs w:val="24"/>
+        </w:rPr>
+        <w:t xml:space="preserve"> </w:t>
+      </w:r>
+      <w:proofErr w:type="spellStart"/>
+      <w:r>
+        <w:rPr>
+          <w:rStyle w:val="hgkelc"/>
+          <w:rFonts w:ascii="Times New Roman" w:hAnsi="Times New Roman" w:cs="Times New Roman"/>
+          <w:sz w:val="24"/>
+          <w:szCs w:val="24"/>
+        </w:rPr>
+        <w:t>bisa</w:t>
+      </w:r>
+      <w:proofErr w:type="spellEnd"/>
+      <w:r>
+        <w:rPr>
+          <w:rStyle w:val="hgkelc"/>
+          <w:rFonts w:ascii="Times New Roman" w:hAnsi="Times New Roman" w:cs="Times New Roman"/>
+          <w:sz w:val="24"/>
+          <w:szCs w:val="24"/>
+        </w:rPr>
+        <w:t xml:space="preserve"> </w:t>
+      </w:r>
+      <w:proofErr w:type="spellStart"/>
+      <w:r>
+        <w:rPr>
+          <w:rStyle w:val="hgkelc"/>
+          <w:rFonts w:ascii="Times New Roman" w:hAnsi="Times New Roman" w:cs="Times New Roman"/>
+          <w:sz w:val="24"/>
+          <w:szCs w:val="24"/>
+        </w:rPr>
+        <w:t>juga</w:t>
+      </w:r>
+      <w:proofErr w:type="spellEnd"/>
+      <w:r>
+        <w:rPr>
+          <w:rStyle w:val="hgkelc"/>
+          <w:rFonts w:ascii="Times New Roman" w:hAnsi="Times New Roman" w:cs="Times New Roman"/>
+          <w:sz w:val="24"/>
+          <w:szCs w:val="24"/>
+        </w:rPr>
+        <w:t xml:space="preserve"> diagram </w:t>
+      </w:r>
+      <w:proofErr w:type="spellStart"/>
+      <w:r>
+        <w:rPr>
+          <w:rStyle w:val="hgkelc"/>
+          <w:rFonts w:ascii="Times New Roman" w:hAnsi="Times New Roman" w:cs="Times New Roman"/>
+          <w:sz w:val="24"/>
+          <w:szCs w:val="24"/>
+        </w:rPr>
+        <w:t>konteks</w:t>
+      </w:r>
+      <w:proofErr w:type="spellEnd"/>
+      <w:r>
+        <w:rPr>
+          <w:rStyle w:val="hgkelc"/>
+          <w:rFonts w:ascii="Times New Roman" w:hAnsi="Times New Roman" w:cs="Times New Roman"/>
+          <w:sz w:val="24"/>
+          <w:szCs w:val="24"/>
+        </w:rPr>
+        <w:t xml:space="preserve"> </w:t>
+      </w:r>
+      <w:proofErr w:type="spellStart"/>
+      <w:r>
+        <w:rPr>
+          <w:rStyle w:val="hgkelc"/>
+          <w:rFonts w:ascii="Times New Roman" w:hAnsi="Times New Roman" w:cs="Times New Roman"/>
+          <w:sz w:val="24"/>
+          <w:szCs w:val="24"/>
+        </w:rPr>
+        <w:t>adalah</w:t>
+      </w:r>
+      <w:proofErr w:type="spellEnd"/>
+      <w:r>
+        <w:rPr>
+          <w:rStyle w:val="hgkelc"/>
+          <w:rFonts w:ascii="Times New Roman" w:hAnsi="Times New Roman" w:cs="Times New Roman"/>
+          <w:sz w:val="24"/>
+          <w:szCs w:val="24"/>
+        </w:rPr>
+        <w:t xml:space="preserve"> </w:t>
+      </w:r>
+      <w:r>
+        <w:rPr>
+          <w:rStyle w:val="hgkelc"/>
+          <w:rFonts w:ascii="Times New Roman" w:hAnsi="Times New Roman" w:cs="Times New Roman"/>
+          <w:b/>
+          <w:bCs/>
+          <w:sz w:val="24"/>
+          <w:szCs w:val="24"/>
+        </w:rPr>
+        <w:t>level</w:t>
+      </w:r>
+      <w:r>
+        <w:rPr>
+          <w:rStyle w:val="hgkelc"/>
+          <w:rFonts w:ascii="Times New Roman" w:hAnsi="Times New Roman" w:cs="Times New Roman"/>
+          <w:sz w:val="24"/>
+          <w:szCs w:val="24"/>
+        </w:rPr>
+        <w:t xml:space="preserve"> diagram paling </w:t>
+      </w:r>
+      <w:proofErr w:type="spellStart"/>
+      <w:r>
+        <w:rPr>
+          <w:rStyle w:val="hgkelc"/>
+          <w:rFonts w:ascii="Times New Roman" w:hAnsi="Times New Roman" w:cs="Times New Roman"/>
+          <w:sz w:val="24"/>
+          <w:szCs w:val="24"/>
+        </w:rPr>
+        <w:t>rendah</w:t>
+      </w:r>
+      <w:proofErr w:type="spellEnd"/>
+      <w:r>
+        <w:rPr>
+          <w:rStyle w:val="hgkelc"/>
+          <w:rFonts w:ascii="Times New Roman" w:hAnsi="Times New Roman" w:cs="Times New Roman"/>
+          <w:sz w:val="24"/>
+          <w:szCs w:val="24"/>
+        </w:rPr>
+        <w:t xml:space="preserve"> yang </w:t>
+      </w:r>
+      <w:proofErr w:type="spellStart"/>
+      <w:r>
+        <w:rPr>
+          <w:rStyle w:val="hgkelc"/>
+          <w:rFonts w:ascii="Times New Roman" w:hAnsi="Times New Roman" w:cs="Times New Roman"/>
+          <w:sz w:val="24"/>
+          <w:szCs w:val="24"/>
+        </w:rPr>
+        <w:t>mengambarkan</w:t>
+      </w:r>
+      <w:proofErr w:type="spellEnd"/>
+      <w:r>
+        <w:rPr>
+          <w:rStyle w:val="hgkelc"/>
+          <w:rFonts w:ascii="Times New Roman" w:hAnsi="Times New Roman" w:cs="Times New Roman"/>
+          <w:sz w:val="24"/>
+          <w:szCs w:val="24"/>
+        </w:rPr>
+        <w:t xml:space="preserve"> </w:t>
+      </w:r>
+      <w:proofErr w:type="spellStart"/>
+      <w:r>
+        <w:rPr>
+          <w:rStyle w:val="hgkelc"/>
+          <w:rFonts w:ascii="Times New Roman" w:hAnsi="Times New Roman" w:cs="Times New Roman"/>
+          <w:sz w:val="24"/>
+          <w:szCs w:val="24"/>
+        </w:rPr>
+        <w:t>bagaimana</w:t>
+      </w:r>
+      <w:proofErr w:type="spellEnd"/>
+      <w:r>
+        <w:rPr>
+          <w:rStyle w:val="hgkelc"/>
+          <w:rFonts w:ascii="Times New Roman" w:hAnsi="Times New Roman" w:cs="Times New Roman"/>
+          <w:sz w:val="24"/>
+          <w:szCs w:val="24"/>
+        </w:rPr>
+        <w:t xml:space="preserve"> </w:t>
+      </w:r>
+      <w:proofErr w:type="spellStart"/>
+      <w:r>
+        <w:rPr>
+          <w:rStyle w:val="hgkelc"/>
+          <w:rFonts w:ascii="Times New Roman" w:hAnsi="Times New Roman" w:cs="Times New Roman"/>
+          <w:sz w:val="24"/>
+          <w:szCs w:val="24"/>
+        </w:rPr>
+        <w:t>sistem</w:t>
+      </w:r>
+      <w:proofErr w:type="spellEnd"/>
+      <w:r>
+        <w:rPr>
+          <w:rStyle w:val="hgkelc"/>
+          <w:rFonts w:ascii="Times New Roman" w:hAnsi="Times New Roman" w:cs="Times New Roman"/>
+          <w:sz w:val="24"/>
+          <w:szCs w:val="24"/>
+        </w:rPr>
+        <w:t xml:space="preserve"> </w:t>
+      </w:r>
+      <w:proofErr w:type="spellStart"/>
+      <w:r>
+        <w:rPr>
+          <w:rStyle w:val="hgkelc"/>
+          <w:rFonts w:ascii="Times New Roman" w:hAnsi="Times New Roman" w:cs="Times New Roman"/>
+          <w:sz w:val="24"/>
+          <w:szCs w:val="24"/>
+        </w:rPr>
+        <w:t>berinteraksi</w:t>
+      </w:r>
+      <w:proofErr w:type="spellEnd"/>
+      <w:r>
+        <w:rPr>
+          <w:rStyle w:val="hgkelc"/>
+          <w:rFonts w:ascii="Times New Roman" w:hAnsi="Times New Roman" w:cs="Times New Roman"/>
+          <w:sz w:val="24"/>
+          <w:szCs w:val="24"/>
+        </w:rPr>
+        <w:t xml:space="preserve"> </w:t>
+      </w:r>
+      <w:proofErr w:type="spellStart"/>
+      <w:r>
+        <w:rPr>
+          <w:rStyle w:val="hgkelc"/>
+          <w:rFonts w:ascii="Times New Roman" w:hAnsi="Times New Roman" w:cs="Times New Roman"/>
+          <w:sz w:val="24"/>
+          <w:szCs w:val="24"/>
+        </w:rPr>
+        <w:t>dengan</w:t>
+      </w:r>
+      <w:proofErr w:type="spellEnd"/>
+      <w:r>
+        <w:rPr>
+          <w:rStyle w:val="hgkelc"/>
+          <w:rFonts w:ascii="Times New Roman" w:hAnsi="Times New Roman" w:cs="Times New Roman"/>
+          <w:sz w:val="24"/>
+          <w:szCs w:val="24"/>
+        </w:rPr>
+        <w:t xml:space="preserve"> external </w:t>
+      </w:r>
+      <w:proofErr w:type="spellStart"/>
+      <w:r>
+        <w:rPr>
+          <w:rStyle w:val="hgkelc"/>
+          <w:rFonts w:ascii="Times New Roman" w:hAnsi="Times New Roman" w:cs="Times New Roman"/>
+          <w:sz w:val="24"/>
+          <w:szCs w:val="24"/>
+        </w:rPr>
+        <w:t>entitas</w:t>
+      </w:r>
+      <w:proofErr w:type="spellEnd"/>
+      <w:r>
+        <w:rPr>
+          <w:rStyle w:val="hgkelc"/>
+          <w:rFonts w:ascii="Times New Roman" w:hAnsi="Times New Roman" w:cs="Times New Roman"/>
+          <w:sz w:val="24"/>
+          <w:szCs w:val="24"/>
+        </w:rPr>
+        <w:t xml:space="preserve">. </w:t>
+      </w:r>
+      <w:proofErr w:type="spellStart"/>
+      <w:r>
+        <w:rPr>
+          <w:rStyle w:val="hgkelc"/>
+          <w:rFonts w:ascii="Times New Roman" w:hAnsi="Times New Roman" w:cs="Times New Roman"/>
+          <w:sz w:val="24"/>
+          <w:szCs w:val="24"/>
+        </w:rPr>
+        <w:t>Pada</w:t>
+      </w:r>
+      <w:proofErr w:type="spellEnd"/>
+      <w:r>
+        <w:rPr>
+          <w:rStyle w:val="hgkelc"/>
+          <w:rFonts w:ascii="Times New Roman" w:hAnsi="Times New Roman" w:cs="Times New Roman"/>
+          <w:sz w:val="24"/>
+          <w:szCs w:val="24"/>
+        </w:rPr>
+        <w:t xml:space="preserve"> diagram </w:t>
+      </w:r>
+      <w:proofErr w:type="spellStart"/>
+      <w:r>
+        <w:rPr>
+          <w:rStyle w:val="hgkelc"/>
+          <w:rFonts w:ascii="Times New Roman" w:hAnsi="Times New Roman" w:cs="Times New Roman"/>
+          <w:sz w:val="24"/>
+          <w:szCs w:val="24"/>
+        </w:rPr>
+        <w:t>konteks</w:t>
+      </w:r>
+      <w:proofErr w:type="spellEnd"/>
+      <w:r>
+        <w:rPr>
+          <w:rStyle w:val="hgkelc"/>
+          <w:rFonts w:ascii="Times New Roman" w:hAnsi="Times New Roman" w:cs="Times New Roman"/>
+          <w:sz w:val="24"/>
+          <w:szCs w:val="24"/>
+        </w:rPr>
+        <w:t xml:space="preserve"> </w:t>
+      </w:r>
+      <w:proofErr w:type="spellStart"/>
+      <w:proofErr w:type="gramStart"/>
+      <w:r>
+        <w:rPr>
+          <w:rStyle w:val="hgkelc"/>
+          <w:rFonts w:ascii="Times New Roman" w:hAnsi="Times New Roman" w:cs="Times New Roman"/>
+          <w:sz w:val="24"/>
+          <w:szCs w:val="24"/>
+        </w:rPr>
+        <w:t>akan</w:t>
+      </w:r>
+      <w:proofErr w:type="spellEnd"/>
+      <w:proofErr w:type="gramEnd"/>
+      <w:r>
+        <w:rPr>
+          <w:rStyle w:val="hgkelc"/>
+          <w:rFonts w:ascii="Times New Roman" w:hAnsi="Times New Roman" w:cs="Times New Roman"/>
+          <w:sz w:val="24"/>
+          <w:szCs w:val="24"/>
+        </w:rPr>
+        <w:t xml:space="preserve"> </w:t>
+      </w:r>
+      <w:proofErr w:type="spellStart"/>
+      <w:r>
+        <w:rPr>
+          <w:rStyle w:val="hgkelc"/>
+          <w:rFonts w:ascii="Times New Roman" w:hAnsi="Times New Roman" w:cs="Times New Roman"/>
+          <w:sz w:val="24"/>
+          <w:szCs w:val="24"/>
+        </w:rPr>
+        <w:t>diberikan</w:t>
+      </w:r>
+      <w:proofErr w:type="spellEnd"/>
+      <w:r>
+        <w:rPr>
+          <w:rStyle w:val="hgkelc"/>
+          <w:rFonts w:ascii="Times New Roman" w:hAnsi="Times New Roman" w:cs="Times New Roman"/>
+          <w:sz w:val="24"/>
+          <w:szCs w:val="24"/>
+        </w:rPr>
+        <w:t xml:space="preserve"> </w:t>
+      </w:r>
+      <w:proofErr w:type="spellStart"/>
+      <w:r>
+        <w:rPr>
+          <w:rStyle w:val="hgkelc"/>
+          <w:rFonts w:ascii="Times New Roman" w:hAnsi="Times New Roman" w:cs="Times New Roman"/>
+          <w:sz w:val="24"/>
+          <w:szCs w:val="24"/>
+        </w:rPr>
+        <w:t>nomor</w:t>
+      </w:r>
+      <w:proofErr w:type="spellEnd"/>
+      <w:r>
+        <w:rPr>
+          <w:rStyle w:val="hgkelc"/>
+          <w:rFonts w:ascii="Times New Roman" w:hAnsi="Times New Roman" w:cs="Times New Roman"/>
+          <w:sz w:val="24"/>
+          <w:szCs w:val="24"/>
+        </w:rPr>
+        <w:t xml:space="preserve"> </w:t>
+      </w:r>
+      <w:proofErr w:type="spellStart"/>
+      <w:r>
+        <w:rPr>
+          <w:rStyle w:val="hgkelc"/>
+          <w:rFonts w:ascii="Times New Roman" w:hAnsi="Times New Roman" w:cs="Times New Roman"/>
+          <w:sz w:val="24"/>
+          <w:szCs w:val="24"/>
+        </w:rPr>
+        <w:t>untuk</w:t>
+      </w:r>
+      <w:proofErr w:type="spellEnd"/>
+      <w:r>
+        <w:rPr>
+          <w:rStyle w:val="hgkelc"/>
+          <w:rFonts w:ascii="Times New Roman" w:hAnsi="Times New Roman" w:cs="Times New Roman"/>
+          <w:sz w:val="24"/>
+          <w:szCs w:val="24"/>
+        </w:rPr>
+        <w:t xml:space="preserve"> </w:t>
+      </w:r>
+      <w:proofErr w:type="spellStart"/>
+      <w:r>
+        <w:rPr>
+          <w:rStyle w:val="hgkelc"/>
+          <w:rFonts w:ascii="Times New Roman" w:hAnsi="Times New Roman" w:cs="Times New Roman"/>
+          <w:sz w:val="24"/>
+          <w:szCs w:val="24"/>
+        </w:rPr>
+        <w:t>setiap</w:t>
+      </w:r>
+      <w:proofErr w:type="spellEnd"/>
+      <w:r>
+        <w:rPr>
+          <w:rStyle w:val="hgkelc"/>
+          <w:rFonts w:ascii="Times New Roman" w:hAnsi="Times New Roman" w:cs="Times New Roman"/>
+          <w:sz w:val="24"/>
+          <w:szCs w:val="24"/>
+        </w:rPr>
+        <w:t xml:space="preserve"> proses yang </w:t>
+      </w:r>
+      <w:proofErr w:type="spellStart"/>
+      <w:r>
+        <w:rPr>
+          <w:rStyle w:val="hgkelc"/>
+          <w:rFonts w:ascii="Times New Roman" w:hAnsi="Times New Roman" w:cs="Times New Roman"/>
+          <w:sz w:val="24"/>
+          <w:szCs w:val="24"/>
+        </w:rPr>
+        <w:t>berjalan</w:t>
+      </w:r>
+      <w:proofErr w:type="spellEnd"/>
+      <w:r>
+        <w:rPr>
+          <w:rStyle w:val="hgkelc"/>
+          <w:rFonts w:ascii="Times New Roman" w:hAnsi="Times New Roman" w:cs="Times New Roman"/>
+          <w:sz w:val="24"/>
+          <w:szCs w:val="24"/>
+        </w:rPr>
+        <w:t xml:space="preserve">, </w:t>
+      </w:r>
+      <w:proofErr w:type="spellStart"/>
+      <w:r>
+        <w:rPr>
+          <w:rStyle w:val="hgkelc"/>
+          <w:rFonts w:ascii="Times New Roman" w:hAnsi="Times New Roman" w:cs="Times New Roman"/>
+          <w:sz w:val="24"/>
+          <w:szCs w:val="24"/>
+        </w:rPr>
+        <w:t>umumnya</w:t>
+      </w:r>
+      <w:proofErr w:type="spellEnd"/>
+      <w:r>
+        <w:rPr>
+          <w:rStyle w:val="hgkelc"/>
+          <w:rFonts w:ascii="Times New Roman" w:hAnsi="Times New Roman" w:cs="Times New Roman"/>
+          <w:sz w:val="24"/>
+          <w:szCs w:val="24"/>
+        </w:rPr>
+        <w:t xml:space="preserve"> </w:t>
+      </w:r>
+      <w:proofErr w:type="spellStart"/>
+      <w:r>
+        <w:rPr>
+          <w:rStyle w:val="hgkelc"/>
+          <w:rFonts w:ascii="Times New Roman" w:hAnsi="Times New Roman" w:cs="Times New Roman"/>
+          <w:sz w:val="24"/>
+          <w:szCs w:val="24"/>
+        </w:rPr>
+        <w:t>mulai</w:t>
+      </w:r>
+      <w:proofErr w:type="spellEnd"/>
+      <w:r>
+        <w:rPr>
+          <w:rStyle w:val="hgkelc"/>
+          <w:rFonts w:ascii="Times New Roman" w:hAnsi="Times New Roman" w:cs="Times New Roman"/>
+          <w:sz w:val="24"/>
+          <w:szCs w:val="24"/>
+        </w:rPr>
+        <w:t xml:space="preserve"> </w:t>
+      </w:r>
+      <w:proofErr w:type="spellStart"/>
+      <w:r>
+        <w:rPr>
+          <w:rStyle w:val="hgkelc"/>
+          <w:rFonts w:ascii="Times New Roman" w:hAnsi="Times New Roman" w:cs="Times New Roman"/>
+          <w:sz w:val="24"/>
+          <w:szCs w:val="24"/>
+        </w:rPr>
+        <w:t>dari</w:t>
+      </w:r>
+      <w:proofErr w:type="spellEnd"/>
+      <w:r>
+        <w:rPr>
+          <w:rStyle w:val="hgkelc"/>
+          <w:rFonts w:ascii="Times New Roman" w:hAnsi="Times New Roman" w:cs="Times New Roman"/>
+          <w:sz w:val="24"/>
+          <w:szCs w:val="24"/>
+        </w:rPr>
+        <w:t xml:space="preserve"> </w:t>
+      </w:r>
+      <w:proofErr w:type="spellStart"/>
+      <w:r>
+        <w:rPr>
+          <w:rStyle w:val="hgkelc"/>
+          <w:rFonts w:ascii="Times New Roman" w:hAnsi="Times New Roman" w:cs="Times New Roman"/>
+          <w:sz w:val="24"/>
+          <w:szCs w:val="24"/>
+        </w:rPr>
+        <w:t>angka</w:t>
+      </w:r>
+      <w:proofErr w:type="spellEnd"/>
+      <w:r>
+        <w:rPr>
+          <w:rStyle w:val="hgkelc"/>
+          <w:rFonts w:ascii="Times New Roman" w:hAnsi="Times New Roman" w:cs="Times New Roman"/>
+          <w:sz w:val="24"/>
+          <w:szCs w:val="24"/>
+        </w:rPr>
+        <w:t xml:space="preserve"> </w:t>
+      </w:r>
+      <w:r>
+        <w:rPr>
+          <w:rStyle w:val="hgkelc"/>
+          <w:rFonts w:ascii="Times New Roman" w:hAnsi="Times New Roman" w:cs="Times New Roman"/>
+          <w:b/>
+          <w:bCs/>
+          <w:sz w:val="24"/>
+          <w:szCs w:val="24"/>
+        </w:rPr>
+        <w:t>0</w:t>
+      </w:r>
+      <w:r>
+        <w:rPr>
+          <w:rStyle w:val="hgkelc"/>
+          <w:rFonts w:ascii="Times New Roman" w:hAnsi="Times New Roman" w:cs="Times New Roman"/>
+          <w:sz w:val="24"/>
+          <w:szCs w:val="24"/>
+        </w:rPr>
+        <w:t xml:space="preserve"> </w:t>
+      </w:r>
+      <w:proofErr w:type="spellStart"/>
+      <w:r>
+        <w:rPr>
+          <w:rStyle w:val="hgkelc"/>
+          <w:rFonts w:ascii="Times New Roman" w:hAnsi="Times New Roman" w:cs="Times New Roman"/>
+          <w:sz w:val="24"/>
+          <w:szCs w:val="24"/>
+        </w:rPr>
+        <w:t>untuk</w:t>
+      </w:r>
+      <w:proofErr w:type="spellEnd"/>
+      <w:r>
+        <w:rPr>
+          <w:rStyle w:val="hgkelc"/>
+          <w:rFonts w:ascii="Times New Roman" w:hAnsi="Times New Roman" w:cs="Times New Roman"/>
+          <w:sz w:val="24"/>
+          <w:szCs w:val="24"/>
+        </w:rPr>
+        <w:t xml:space="preserve"> start </w:t>
+      </w:r>
+      <w:proofErr w:type="spellStart"/>
+      <w:r>
+        <w:rPr>
+          <w:rStyle w:val="hgkelc"/>
+          <w:rFonts w:ascii="Times New Roman" w:hAnsi="Times New Roman" w:cs="Times New Roman"/>
+          <w:sz w:val="24"/>
+          <w:szCs w:val="24"/>
+        </w:rPr>
+        <w:t>awal</w:t>
+      </w:r>
+      <w:proofErr w:type="spellEnd"/>
+      <w:r>
+        <w:rPr>
+          <w:rStyle w:val="hgkelc"/>
+          <w:rFonts w:ascii="Times New Roman" w:hAnsi="Times New Roman" w:cs="Times New Roman"/>
+        </w:rPr>
+        <w:t>.</w:t>
+      </w:r>
     </w:p>
     <w:p>
       <w:pPr>
@@ -21223,7 +23003,7 @@
           <w:lang w:val="en-ID"/>
         </w:rPr>
       </w:pPr>
-      <w:bookmarkStart w:id="26" w:name="_Toc103274275"/>
+      <w:bookmarkStart w:id="26" w:name="_Toc103442384"/>
       <w:proofErr w:type="spellStart"/>
       <w:r>
         <w:rPr>
@@ -21256,6 +23036,13 @@
       </w:r>
       <w:bookmarkEnd w:id="26"/>
       <w:proofErr w:type="spellEnd"/>
+    </w:p>
+    <w:p>
+      <w:pPr>
+        <w:rPr>
+          <w:lang w:val="en-ID"/>
+        </w:rPr>
+      </w:pPr>
     </w:p>
     <w:p>
       <w:pPr>
@@ -21271,7 +23058,7 @@
           <w:lang w:val="en-ID"/>
         </w:rPr>
       </w:pPr>
-      <w:bookmarkStart w:id="27" w:name="_Toc103274276"/>
+      <w:bookmarkStart w:id="27" w:name="_Toc103442385"/>
       <w:r>
         <w:rPr>
           <w:rFonts w:ascii="Times New Roman" w:hAnsi="Times New Roman" w:cs="Times New Roman"/>
@@ -21328,7 +23115,7 @@
           <w:lang w:val="en-ID"/>
         </w:rPr>
       </w:pPr>
-      <w:bookmarkStart w:id="28" w:name="_Toc103274277"/>
+      <w:bookmarkStart w:id="28" w:name="_Toc103442386"/>
       <w:proofErr w:type="spellStart"/>
       <w:r>
         <w:rPr>
@@ -21356,7 +23143,7 @@
           <w:lang w:val="en-ID"/>
         </w:rPr>
       </w:pPr>
-      <w:bookmarkStart w:id="29" w:name="_Toc103274278"/>
+      <w:bookmarkStart w:id="29" w:name="_Toc103442387"/>
       <w:r>
         <w:rPr>
           <w:rFonts w:ascii="Times New Roman" w:hAnsi="Times New Roman" w:cs="Times New Roman"/>
@@ -21382,7 +23169,7 @@
           <w:lang w:val="en-ID"/>
         </w:rPr>
       </w:pPr>
-      <w:bookmarkStart w:id="30" w:name="_Toc103274279"/>
+      <w:bookmarkStart w:id="30" w:name="_Toc103442388"/>
       <w:proofErr w:type="spellStart"/>
       <w:r>
         <w:rPr>
@@ -21410,7 +23197,7 @@
           <w:lang w:val="en-ID"/>
         </w:rPr>
       </w:pPr>
-      <w:bookmarkStart w:id="31" w:name="_Toc103274280"/>
+      <w:bookmarkStart w:id="31" w:name="_Toc103442389"/>
       <w:proofErr w:type="spellStart"/>
       <w:r>
         <w:rPr>
@@ -21458,7 +23245,7 @@
           <w:lang w:val="en-ID"/>
         </w:rPr>
       </w:pPr>
-      <w:bookmarkStart w:id="32" w:name="_Toc103274281"/>
+      <w:bookmarkStart w:id="32" w:name="_Toc103442390"/>
       <w:r>
         <w:rPr>
           <w:rFonts w:ascii="Times New Roman" w:hAnsi="Times New Roman" w:cs="Times New Roman"/>
@@ -21515,7 +23302,7 @@
           <w:lang w:val="en-ID"/>
         </w:rPr>
       </w:pPr>
-      <w:bookmarkStart w:id="33" w:name="_Toc103274282"/>
+      <w:bookmarkStart w:id="33" w:name="_Toc103442391"/>
       <w:proofErr w:type="spellStart"/>
       <w:r>
         <w:rPr>
@@ -21599,7 +23386,7 @@
           <w:rPr>
             <w:noProof/>
           </w:rPr>
-          <w:t>9</w:t>
+          <w:t>5</w:t>
         </w:r>
         <w:r>
           <w:rPr>
@@ -23355,6 +25142,32 @@
       <w:ind w:left="440"/>
     </w:pPr>
   </w:style>
+  <w:style w:type="table" w:styleId="TableGrid">
+    <w:name w:val="Table Grid"/>
+    <w:basedOn w:val="TableNormal"/>
+    <w:uiPriority w:val="59"/>
+    <w:rsid w:val="0039179D"/>
+    <w:pPr>
+      <w:spacing w:after="0" w:line="240" w:lineRule="auto"/>
+    </w:pPr>
+    <w:tblPr>
+      <w:tblInd w:w="0" w:type="dxa"/>
+      <w:tblBorders>
+        <w:top w:val="single" w:sz="4" w:space="0" w:color="auto"/>
+        <w:left w:val="single" w:sz="4" w:space="0" w:color="auto"/>
+        <w:bottom w:val="single" w:sz="4" w:space="0" w:color="auto"/>
+        <w:right w:val="single" w:sz="4" w:space="0" w:color="auto"/>
+        <w:insideH w:val="single" w:sz="4" w:space="0" w:color="auto"/>
+        <w:insideV w:val="single" w:sz="4" w:space="0" w:color="auto"/>
+      </w:tblBorders>
+      <w:tblCellMar>
+        <w:top w:w="0" w:type="dxa"/>
+        <w:left w:w="108" w:type="dxa"/>
+        <w:bottom w:w="0" w:type="dxa"/>
+        <w:right w:w="108" w:type="dxa"/>
+      </w:tblCellMar>
+    </w:tblPr>
+  </w:style>
 </w:styles>
 </file>
 
@@ -23877,6 +25690,32 @@
       <w:ind w:left="440"/>
     </w:pPr>
   </w:style>
+  <w:style w:type="table" w:styleId="TableGrid">
+    <w:name w:val="Table Grid"/>
+    <w:basedOn w:val="TableNormal"/>
+    <w:uiPriority w:val="59"/>
+    <w:rsid w:val="0039179D"/>
+    <w:pPr>
+      <w:spacing w:after="0" w:line="240" w:lineRule="auto"/>
+    </w:pPr>
+    <w:tblPr>
+      <w:tblInd w:w="0" w:type="dxa"/>
+      <w:tblBorders>
+        <w:top w:val="single" w:sz="4" w:space="0" w:color="auto"/>
+        <w:left w:val="single" w:sz="4" w:space="0" w:color="auto"/>
+        <w:bottom w:val="single" w:sz="4" w:space="0" w:color="auto"/>
+        <w:right w:val="single" w:sz="4" w:space="0" w:color="auto"/>
+        <w:insideH w:val="single" w:sz="4" w:space="0" w:color="auto"/>
+        <w:insideV w:val="single" w:sz="4" w:space="0" w:color="auto"/>
+      </w:tblBorders>
+      <w:tblCellMar>
+        <w:top w:w="0" w:type="dxa"/>
+        <w:left w:w="108" w:type="dxa"/>
+        <w:bottom w:w="0" w:type="dxa"/>
+        <w:right w:w="108" w:type="dxa"/>
+      </w:tblCellMar>
+    </w:tblPr>
+  </w:style>
 </w:styles>
 </file>
 
@@ -24170,7 +26009,7 @@
 </file>
 
 <file path=customXml/itemProps1.xml><?xml version="1.0" encoding="utf-8"?>
-<ds:datastoreItem xmlns:ds="http://schemas.openxmlformats.org/officeDocument/2006/customXml" ds:itemID="{DC567CBF-6909-4856-9035-C52B86B3436D}">
+<ds:datastoreItem xmlns:ds="http://schemas.openxmlformats.org/officeDocument/2006/customXml" ds:itemID="{B88DDF12-847C-45A4-8BB9-BA2827601037}">
   <ds:schemaRefs>
     <ds:schemaRef ds:uri="http://schemas.openxmlformats.org/officeDocument/2006/bibliography"/>
   </ds:schemaRefs>

</xml_diff>

<commit_message>
Menambahkan contoh DFD levl 1
</commit_message>
<xml_diff>
--- a/Study-Kasus-Toko-Online.docx
+++ b/Study-Kasus-Toko-Online.docx
@@ -441,7 +441,7 @@
           <w:lang w:val="en-ID"/>
         </w:rPr>
       </w:pPr>
-      <w:bookmarkStart w:id="0" w:name="_Toc103442359"/>
+      <w:bookmarkStart w:id="0" w:name="_Toc103584838"/>
       <w:r>
         <w:rPr>
           <w:rFonts w:ascii="Times New Roman" w:hAnsi="Times New Roman" w:cs="Times New Roman"/>
@@ -858,7 +858,7 @@
           <w:lang w:val="en-ID"/>
         </w:rPr>
       </w:pPr>
-      <w:bookmarkStart w:id="1" w:name="_Toc103442360"/>
+      <w:bookmarkStart w:id="1" w:name="_Toc103584839"/>
       <w:r>
         <w:rPr>
           <w:rFonts w:ascii="Times New Roman" w:hAnsi="Times New Roman" w:cs="Times New Roman"/>
@@ -928,7 +928,7 @@
           <w:r>
             <w:fldChar w:fldCharType="separate"/>
           </w:r>
-          <w:hyperlink w:anchor="_Toc103442359" w:history="1">
+          <w:hyperlink w:anchor="_Toc103584838" w:history="1">
             <w:r>
               <w:rPr>
                 <w:rStyle w:val="Hyperlink"/>
@@ -957,7 +957,7 @@
                 <w:noProof/>
                 <w:webHidden/>
               </w:rPr>
-              <w:instrText xml:space="preserve"> PAGEREF _Toc103442359 \h </w:instrText>
+              <w:instrText xml:space="preserve"> PAGEREF _Toc103584838 \h </w:instrText>
             </w:r>
             <w:r>
               <w:rPr>
@@ -999,7 +999,7 @@
               <w:noProof/>
             </w:rPr>
           </w:pPr>
-          <w:hyperlink w:anchor="_Toc103442360" w:history="1">
+          <w:hyperlink w:anchor="_Toc103584839" w:history="1">
             <w:r>
               <w:rPr>
                 <w:rStyle w:val="Hyperlink"/>
@@ -1028,7 +1028,7 @@
                 <w:noProof/>
                 <w:webHidden/>
               </w:rPr>
-              <w:instrText xml:space="preserve"> PAGEREF _Toc103442360 \h </w:instrText>
+              <w:instrText xml:space="preserve"> PAGEREF _Toc103584839 \h </w:instrText>
             </w:r>
             <w:r>
               <w:rPr>
@@ -1070,7 +1070,7 @@
               <w:noProof/>
             </w:rPr>
           </w:pPr>
-          <w:hyperlink w:anchor="_Toc103442361" w:history="1">
+          <w:hyperlink w:anchor="_Toc103584840" w:history="1">
             <w:r>
               <w:rPr>
                 <w:rStyle w:val="Hyperlink"/>
@@ -1099,7 +1099,7 @@
                 <w:noProof/>
                 <w:webHidden/>
               </w:rPr>
-              <w:instrText xml:space="preserve"> PAGEREF _Toc103442361 \h </w:instrText>
+              <w:instrText xml:space="preserve"> PAGEREF _Toc103584840 \h </w:instrText>
             </w:r>
             <w:r>
               <w:rPr>
@@ -1141,7 +1141,7 @@
               <w:noProof/>
             </w:rPr>
           </w:pPr>
-          <w:hyperlink w:anchor="_Toc103442362" w:history="1">
+          <w:hyperlink w:anchor="_Toc103584841" w:history="1">
             <w:r>
               <w:rPr>
                 <w:rStyle w:val="Hyperlink"/>
@@ -1170,7 +1170,7 @@
                 <w:noProof/>
                 <w:webHidden/>
               </w:rPr>
-              <w:instrText xml:space="preserve"> PAGEREF _Toc103442362 \h </w:instrText>
+              <w:instrText xml:space="preserve"> PAGEREF _Toc103584841 \h </w:instrText>
             </w:r>
             <w:r>
               <w:rPr>
@@ -1213,7 +1213,7 @@
               <w:noProof/>
             </w:rPr>
           </w:pPr>
-          <w:hyperlink w:anchor="_Toc103442363" w:history="1">
+          <w:hyperlink w:anchor="_Toc103584842" w:history="1">
             <w:r>
               <w:rPr>
                 <w:rStyle w:val="Hyperlink"/>
@@ -1258,7 +1258,7 @@
                 <w:noProof/>
                 <w:webHidden/>
               </w:rPr>
-              <w:instrText xml:space="preserve"> PAGEREF _Toc103442363 \h </w:instrText>
+              <w:instrText xml:space="preserve"> PAGEREF _Toc103584842 \h </w:instrText>
             </w:r>
             <w:r>
               <w:rPr>
@@ -1301,7 +1301,7 @@
               <w:noProof/>
             </w:rPr>
           </w:pPr>
-          <w:hyperlink w:anchor="_Toc103442364" w:history="1">
+          <w:hyperlink w:anchor="_Toc103584843" w:history="1">
             <w:r>
               <w:rPr>
                 <w:rStyle w:val="Hyperlink"/>
@@ -1346,7 +1346,7 @@
                 <w:noProof/>
                 <w:webHidden/>
               </w:rPr>
-              <w:instrText xml:space="preserve"> PAGEREF _Toc103442364 \h </w:instrText>
+              <w:instrText xml:space="preserve"> PAGEREF _Toc103584843 \h </w:instrText>
             </w:r>
             <w:r>
               <w:rPr>
@@ -1389,7 +1389,7 @@
               <w:noProof/>
             </w:rPr>
           </w:pPr>
-          <w:hyperlink w:anchor="_Toc103442365" w:history="1">
+          <w:hyperlink w:anchor="_Toc103584844" w:history="1">
             <w:r>
               <w:rPr>
                 <w:rStyle w:val="Hyperlink"/>
@@ -1434,7 +1434,7 @@
                 <w:noProof/>
                 <w:webHidden/>
               </w:rPr>
-              <w:instrText xml:space="preserve"> PAGEREF _Toc103442365 \h </w:instrText>
+              <w:instrText xml:space="preserve"> PAGEREF _Toc103584844 \h </w:instrText>
             </w:r>
             <w:r>
               <w:rPr>
@@ -1477,7 +1477,7 @@
               <w:noProof/>
             </w:rPr>
           </w:pPr>
-          <w:hyperlink w:anchor="_Toc103442366" w:history="1">
+          <w:hyperlink w:anchor="_Toc103584845" w:history="1">
             <w:r>
               <w:rPr>
                 <w:rStyle w:val="Hyperlink"/>
@@ -1522,7 +1522,7 @@
                 <w:noProof/>
                 <w:webHidden/>
               </w:rPr>
-              <w:instrText xml:space="preserve"> PAGEREF _Toc103442366 \h </w:instrText>
+              <w:instrText xml:space="preserve"> PAGEREF _Toc103584845 \h </w:instrText>
             </w:r>
             <w:r>
               <w:rPr>
@@ -1565,7 +1565,7 @@
               <w:noProof/>
             </w:rPr>
           </w:pPr>
-          <w:hyperlink w:anchor="_Toc103442367" w:history="1">
+          <w:hyperlink w:anchor="_Toc103584846" w:history="1">
             <w:r>
               <w:rPr>
                 <w:rStyle w:val="Hyperlink"/>
@@ -1610,7 +1610,7 @@
                 <w:noProof/>
                 <w:webHidden/>
               </w:rPr>
-              <w:instrText xml:space="preserve"> PAGEREF _Toc103442367 \h </w:instrText>
+              <w:instrText xml:space="preserve"> PAGEREF _Toc103584846 \h </w:instrText>
             </w:r>
             <w:r>
               <w:rPr>
@@ -1653,7 +1653,7 @@
               <w:noProof/>
             </w:rPr>
           </w:pPr>
-          <w:hyperlink w:anchor="_Toc103442368" w:history="1">
+          <w:hyperlink w:anchor="_Toc103584847" w:history="1">
             <w:r>
               <w:rPr>
                 <w:rStyle w:val="Hyperlink"/>
@@ -1698,7 +1698,7 @@
                 <w:noProof/>
                 <w:webHidden/>
               </w:rPr>
-              <w:instrText xml:space="preserve"> PAGEREF _Toc103442368 \h </w:instrText>
+              <w:instrText xml:space="preserve"> PAGEREF _Toc103584847 \h </w:instrText>
             </w:r>
             <w:r>
               <w:rPr>
@@ -1741,7 +1741,7 @@
               <w:noProof/>
             </w:rPr>
           </w:pPr>
-          <w:hyperlink w:anchor="_Toc103442369" w:history="1">
+          <w:hyperlink w:anchor="_Toc103584848" w:history="1">
             <w:r>
               <w:rPr>
                 <w:rStyle w:val="Hyperlink"/>
@@ -1786,7 +1786,7 @@
                 <w:noProof/>
                 <w:webHidden/>
               </w:rPr>
-              <w:instrText xml:space="preserve"> PAGEREF _Toc103442369 \h </w:instrText>
+              <w:instrText xml:space="preserve"> PAGEREF _Toc103584848 \h </w:instrText>
             </w:r>
             <w:r>
               <w:rPr>
@@ -1829,7 +1829,7 @@
               <w:noProof/>
             </w:rPr>
           </w:pPr>
-          <w:hyperlink w:anchor="_Toc103442370" w:history="1">
+          <w:hyperlink w:anchor="_Toc103584849" w:history="1">
             <w:r>
               <w:rPr>
                 <w:rStyle w:val="Hyperlink"/>
@@ -1874,7 +1874,7 @@
                 <w:noProof/>
                 <w:webHidden/>
               </w:rPr>
-              <w:instrText xml:space="preserve"> PAGEREF _Toc103442370 \h </w:instrText>
+              <w:instrText xml:space="preserve"> PAGEREF _Toc103584849 \h </w:instrText>
             </w:r>
             <w:r>
               <w:rPr>
@@ -1917,7 +1917,7 @@
               <w:noProof/>
             </w:rPr>
           </w:pPr>
-          <w:hyperlink w:anchor="_Toc103442371" w:history="1">
+          <w:hyperlink w:anchor="_Toc103584850" w:history="1">
             <w:r>
               <w:rPr>
                 <w:rStyle w:val="Hyperlink"/>
@@ -1962,7 +1962,7 @@
                 <w:noProof/>
                 <w:webHidden/>
               </w:rPr>
-              <w:instrText xml:space="preserve"> PAGEREF _Toc103442371 \h </w:instrText>
+              <w:instrText xml:space="preserve"> PAGEREF _Toc103584850 \h </w:instrText>
             </w:r>
             <w:r>
               <w:rPr>
@@ -2005,7 +2005,7 @@
               <w:noProof/>
             </w:rPr>
           </w:pPr>
-          <w:hyperlink w:anchor="_Toc103442372" w:history="1">
+          <w:hyperlink w:anchor="_Toc103584851" w:history="1">
             <w:r>
               <w:rPr>
                 <w:rStyle w:val="Hyperlink"/>
@@ -2050,7 +2050,7 @@
                 <w:noProof/>
                 <w:webHidden/>
               </w:rPr>
-              <w:instrText xml:space="preserve"> PAGEREF _Toc103442372 \h </w:instrText>
+              <w:instrText xml:space="preserve"> PAGEREF _Toc103584851 \h </w:instrText>
             </w:r>
             <w:r>
               <w:rPr>
@@ -2093,7 +2093,7 @@
               <w:noProof/>
             </w:rPr>
           </w:pPr>
-          <w:hyperlink w:anchor="_Toc103442373" w:history="1">
+          <w:hyperlink w:anchor="_Toc103584852" w:history="1">
             <w:r>
               <w:rPr>
                 <w:rStyle w:val="Hyperlink"/>
@@ -2138,7 +2138,7 @@
                 <w:noProof/>
                 <w:webHidden/>
               </w:rPr>
-              <w:instrText xml:space="preserve"> PAGEREF _Toc103442373 \h </w:instrText>
+              <w:instrText xml:space="preserve"> PAGEREF _Toc103584852 \h </w:instrText>
             </w:r>
             <w:r>
               <w:rPr>
@@ -2181,7 +2181,7 @@
               <w:noProof/>
             </w:rPr>
           </w:pPr>
-          <w:hyperlink w:anchor="_Toc103442374" w:history="1">
+          <w:hyperlink w:anchor="_Toc103584853" w:history="1">
             <w:r>
               <w:rPr>
                 <w:rStyle w:val="Hyperlink"/>
@@ -2226,7 +2226,7 @@
                 <w:noProof/>
                 <w:webHidden/>
               </w:rPr>
-              <w:instrText xml:space="preserve"> PAGEREF _Toc103442374 \h </w:instrText>
+              <w:instrText xml:space="preserve"> PAGEREF _Toc103584853 \h </w:instrText>
             </w:r>
             <w:r>
               <w:rPr>
@@ -2269,7 +2269,7 @@
               <w:noProof/>
             </w:rPr>
           </w:pPr>
-          <w:hyperlink w:anchor="_Toc103442375" w:history="1">
+          <w:hyperlink w:anchor="_Toc103584854" w:history="1">
             <w:r>
               <w:rPr>
                 <w:rStyle w:val="Hyperlink"/>
@@ -2314,7 +2314,7 @@
                 <w:noProof/>
                 <w:webHidden/>
               </w:rPr>
-              <w:instrText xml:space="preserve"> PAGEREF _Toc103442375 \h </w:instrText>
+              <w:instrText xml:space="preserve"> PAGEREF _Toc103584854 \h </w:instrText>
             </w:r>
             <w:r>
               <w:rPr>
@@ -2357,7 +2357,7 @@
               <w:noProof/>
             </w:rPr>
           </w:pPr>
-          <w:hyperlink w:anchor="_Toc103442376" w:history="1">
+          <w:hyperlink w:anchor="_Toc103584855" w:history="1">
             <w:r>
               <w:rPr>
                 <w:rStyle w:val="Hyperlink"/>
@@ -2402,7 +2402,7 @@
                 <w:noProof/>
                 <w:webHidden/>
               </w:rPr>
-              <w:instrText xml:space="preserve"> PAGEREF _Toc103442376 \h </w:instrText>
+              <w:instrText xml:space="preserve"> PAGEREF _Toc103584855 \h </w:instrText>
             </w:r>
             <w:r>
               <w:rPr>
@@ -2445,7 +2445,7 @@
               <w:noProof/>
             </w:rPr>
           </w:pPr>
-          <w:hyperlink w:anchor="_Toc103442377" w:history="1">
+          <w:hyperlink w:anchor="_Toc103584856" w:history="1">
             <w:r>
               <w:rPr>
                 <w:rStyle w:val="Hyperlink"/>
@@ -2490,7 +2490,7 @@
                 <w:noProof/>
                 <w:webHidden/>
               </w:rPr>
-              <w:instrText xml:space="preserve"> PAGEREF _Toc103442377 \h </w:instrText>
+              <w:instrText xml:space="preserve"> PAGEREF _Toc103584856 \h </w:instrText>
             </w:r>
             <w:r>
               <w:rPr>
@@ -2533,7 +2533,7 @@
               <w:noProof/>
             </w:rPr>
           </w:pPr>
-          <w:hyperlink w:anchor="_Toc103442378" w:history="1">
+          <w:hyperlink w:anchor="_Toc103584857" w:history="1">
             <w:r>
               <w:rPr>
                 <w:rStyle w:val="Hyperlink"/>
@@ -2578,7 +2578,7 @@
                 <w:noProof/>
                 <w:webHidden/>
               </w:rPr>
-              <w:instrText xml:space="preserve"> PAGEREF _Toc103442378 \h </w:instrText>
+              <w:instrText xml:space="preserve"> PAGEREF _Toc103584857 \h </w:instrText>
             </w:r>
             <w:r>
               <w:rPr>
@@ -2621,7 +2621,7 @@
               <w:noProof/>
             </w:rPr>
           </w:pPr>
-          <w:hyperlink w:anchor="_Toc103442379" w:history="1">
+          <w:hyperlink w:anchor="_Toc103584858" w:history="1">
             <w:r>
               <w:rPr>
                 <w:rStyle w:val="Hyperlink"/>
@@ -2666,7 +2666,7 @@
                 <w:noProof/>
                 <w:webHidden/>
               </w:rPr>
-              <w:instrText xml:space="preserve"> PAGEREF _Toc103442379 \h </w:instrText>
+              <w:instrText xml:space="preserve"> PAGEREF _Toc103584858 \h </w:instrText>
             </w:r>
             <w:r>
               <w:rPr>
@@ -2709,7 +2709,7 @@
               <w:noProof/>
             </w:rPr>
           </w:pPr>
-          <w:hyperlink w:anchor="_Toc103442380" w:history="1">
+          <w:hyperlink w:anchor="_Toc103584859" w:history="1">
             <w:r>
               <w:rPr>
                 <w:rStyle w:val="Hyperlink"/>
@@ -2754,7 +2754,7 @@
                 <w:noProof/>
                 <w:webHidden/>
               </w:rPr>
-              <w:instrText xml:space="preserve"> PAGEREF _Toc103442380 \h </w:instrText>
+              <w:instrText xml:space="preserve"> PAGEREF _Toc103584859 \h </w:instrText>
             </w:r>
             <w:r>
               <w:rPr>
@@ -2797,7 +2797,7 @@
               <w:noProof/>
             </w:rPr>
           </w:pPr>
-          <w:hyperlink w:anchor="_Toc103442381" w:history="1">
+          <w:hyperlink w:anchor="_Toc103584860" w:history="1">
             <w:r>
               <w:rPr>
                 <w:rStyle w:val="Hyperlink"/>
@@ -2842,7 +2842,7 @@
                 <w:noProof/>
                 <w:webHidden/>
               </w:rPr>
-              <w:instrText xml:space="preserve"> PAGEREF _Toc103442381 \h </w:instrText>
+              <w:instrText xml:space="preserve"> PAGEREF _Toc103584860 \h </w:instrText>
             </w:r>
             <w:r>
               <w:rPr>
@@ -2885,7 +2885,7 @@
               <w:noProof/>
             </w:rPr>
           </w:pPr>
-          <w:hyperlink w:anchor="_Toc103442382" w:history="1">
+          <w:hyperlink w:anchor="_Toc103584861" w:history="1">
             <w:r>
               <w:rPr>
                 <w:rStyle w:val="Hyperlink"/>
@@ -2930,7 +2930,7 @@
                 <w:noProof/>
                 <w:webHidden/>
               </w:rPr>
-              <w:instrText xml:space="preserve"> PAGEREF _Toc103442382 \h </w:instrText>
+              <w:instrText xml:space="preserve"> PAGEREF _Toc103584861 \h </w:instrText>
             </w:r>
             <w:r>
               <w:rPr>
@@ -2973,7 +2973,7 @@
               <w:noProof/>
             </w:rPr>
           </w:pPr>
-          <w:hyperlink w:anchor="_Toc103442383" w:history="1">
+          <w:hyperlink w:anchor="_Toc103584862" w:history="1">
             <w:r>
               <w:rPr>
                 <w:rStyle w:val="Hyperlink"/>
@@ -3018,7 +3018,7 @@
                 <w:noProof/>
                 <w:webHidden/>
               </w:rPr>
-              <w:instrText xml:space="preserve"> PAGEREF _Toc103442383 \h </w:instrText>
+              <w:instrText xml:space="preserve"> PAGEREF _Toc103584862 \h </w:instrText>
             </w:r>
             <w:r>
               <w:rPr>
@@ -3061,7 +3061,7 @@
               <w:noProof/>
             </w:rPr>
           </w:pPr>
-          <w:hyperlink w:anchor="_Toc103442384" w:history="1">
+          <w:hyperlink w:anchor="_Toc103584863" w:history="1">
             <w:r>
               <w:rPr>
                 <w:rStyle w:val="Hyperlink"/>
@@ -3106,7 +3106,7 @@
                 <w:noProof/>
                 <w:webHidden/>
               </w:rPr>
-              <w:instrText xml:space="preserve"> PAGEREF _Toc103442384 \h </w:instrText>
+              <w:instrText xml:space="preserve"> PAGEREF _Toc103584863 \h </w:instrText>
             </w:r>
             <w:r>
               <w:rPr>
@@ -3149,7 +3149,7 @@
               <w:noProof/>
             </w:rPr>
           </w:pPr>
-          <w:hyperlink w:anchor="_Toc103442385" w:history="1">
+          <w:hyperlink w:anchor="_Toc103584864" w:history="1">
             <w:r>
               <w:rPr>
                 <w:rStyle w:val="Hyperlink"/>
@@ -3194,7 +3194,7 @@
                 <w:noProof/>
                 <w:webHidden/>
               </w:rPr>
-              <w:instrText xml:space="preserve"> PAGEREF _Toc103442385 \h </w:instrText>
+              <w:instrText xml:space="preserve"> PAGEREF _Toc103584864 \h </w:instrText>
             </w:r>
             <w:r>
               <w:rPr>
@@ -3214,7 +3214,7 @@
                 <w:noProof/>
                 <w:webHidden/>
               </w:rPr>
-              <w:t>18</w:t>
+              <w:t>19</w:t>
             </w:r>
             <w:r>
               <w:rPr>
@@ -3237,7 +3237,7 @@
               <w:noProof/>
             </w:rPr>
           </w:pPr>
-          <w:hyperlink w:anchor="_Toc103442386" w:history="1">
+          <w:hyperlink w:anchor="_Toc103584865" w:history="1">
             <w:r>
               <w:rPr>
                 <w:rStyle w:val="Hyperlink"/>
@@ -3282,7 +3282,7 @@
                 <w:noProof/>
                 <w:webHidden/>
               </w:rPr>
-              <w:instrText xml:space="preserve"> PAGEREF _Toc103442386 \h </w:instrText>
+              <w:instrText xml:space="preserve"> PAGEREF _Toc103584865 \h </w:instrText>
             </w:r>
             <w:r>
               <w:rPr>
@@ -3302,7 +3302,7 @@
                 <w:noProof/>
                 <w:webHidden/>
               </w:rPr>
-              <w:t>18</w:t>
+              <w:t>20</w:t>
             </w:r>
             <w:r>
               <w:rPr>
@@ -3325,7 +3325,7 @@
               <w:noProof/>
             </w:rPr>
           </w:pPr>
-          <w:hyperlink w:anchor="_Toc103442387" w:history="1">
+          <w:hyperlink w:anchor="_Toc103584866" w:history="1">
             <w:r>
               <w:rPr>
                 <w:rStyle w:val="Hyperlink"/>
@@ -3370,7 +3370,7 @@
                 <w:noProof/>
                 <w:webHidden/>
               </w:rPr>
-              <w:instrText xml:space="preserve"> PAGEREF _Toc103442387 \h </w:instrText>
+              <w:instrText xml:space="preserve"> PAGEREF _Toc103584866 \h </w:instrText>
             </w:r>
             <w:r>
               <w:rPr>
@@ -3390,7 +3390,7 @@
                 <w:noProof/>
                 <w:webHidden/>
               </w:rPr>
-              <w:t>18</w:t>
+              <w:t>20</w:t>
             </w:r>
             <w:r>
               <w:rPr>
@@ -3413,7 +3413,7 @@
               <w:noProof/>
             </w:rPr>
           </w:pPr>
-          <w:hyperlink w:anchor="_Toc103442388" w:history="1">
+          <w:hyperlink w:anchor="_Toc103584867" w:history="1">
             <w:r>
               <w:rPr>
                 <w:rStyle w:val="Hyperlink"/>
@@ -3458,7 +3458,7 @@
                 <w:noProof/>
                 <w:webHidden/>
               </w:rPr>
-              <w:instrText xml:space="preserve"> PAGEREF _Toc103442388 \h </w:instrText>
+              <w:instrText xml:space="preserve"> PAGEREF _Toc103584867 \h </w:instrText>
             </w:r>
             <w:r>
               <w:rPr>
@@ -3478,7 +3478,7 @@
                 <w:noProof/>
                 <w:webHidden/>
               </w:rPr>
-              <w:t>18</w:t>
+              <w:t>20</w:t>
             </w:r>
             <w:r>
               <w:rPr>
@@ -3501,7 +3501,7 @@
               <w:noProof/>
             </w:rPr>
           </w:pPr>
-          <w:hyperlink w:anchor="_Toc103442389" w:history="1">
+          <w:hyperlink w:anchor="_Toc103584868" w:history="1">
             <w:r>
               <w:rPr>
                 <w:rStyle w:val="Hyperlink"/>
@@ -3546,7 +3546,7 @@
                 <w:noProof/>
                 <w:webHidden/>
               </w:rPr>
-              <w:instrText xml:space="preserve"> PAGEREF _Toc103442389 \h </w:instrText>
+              <w:instrText xml:space="preserve"> PAGEREF _Toc103584868 \h </w:instrText>
             </w:r>
             <w:r>
               <w:rPr>
@@ -3566,7 +3566,7 @@
                 <w:noProof/>
                 <w:webHidden/>
               </w:rPr>
-              <w:t>18</w:t>
+              <w:t>20</w:t>
             </w:r>
             <w:r>
               <w:rPr>
@@ -3589,7 +3589,7 @@
               <w:noProof/>
             </w:rPr>
           </w:pPr>
-          <w:hyperlink w:anchor="_Toc103442390" w:history="1">
+          <w:hyperlink w:anchor="_Toc103584869" w:history="1">
             <w:r>
               <w:rPr>
                 <w:rStyle w:val="Hyperlink"/>
@@ -3634,7 +3634,7 @@
                 <w:noProof/>
                 <w:webHidden/>
               </w:rPr>
-              <w:instrText xml:space="preserve"> PAGEREF _Toc103442390 \h </w:instrText>
+              <w:instrText xml:space="preserve"> PAGEREF _Toc103584869 \h </w:instrText>
             </w:r>
             <w:r>
               <w:rPr>
@@ -3654,7 +3654,7 @@
                 <w:noProof/>
                 <w:webHidden/>
               </w:rPr>
-              <w:t>18</w:t>
+              <w:t>21</w:t>
             </w:r>
             <w:r>
               <w:rPr>
@@ -3677,7 +3677,7 @@
               <w:noProof/>
             </w:rPr>
           </w:pPr>
-          <w:hyperlink w:anchor="_Toc103442391" w:history="1">
+          <w:hyperlink w:anchor="_Toc103584870" w:history="1">
             <w:r>
               <w:rPr>
                 <w:rStyle w:val="Hyperlink"/>
@@ -3722,7 +3722,7 @@
                 <w:noProof/>
                 <w:webHidden/>
               </w:rPr>
-              <w:instrText xml:space="preserve"> PAGEREF _Toc103442391 \h </w:instrText>
+              <w:instrText xml:space="preserve"> PAGEREF _Toc103584870 \h </w:instrText>
             </w:r>
             <w:r>
               <w:rPr>
@@ -3742,7 +3742,7 @@
                 <w:noProof/>
                 <w:webHidden/>
               </w:rPr>
-              <w:t>18</w:t>
+              <w:t>21</w:t>
             </w:r>
             <w:r>
               <w:rPr>
@@ -4093,7 +4093,7 @@
           <w:lang w:val="en-ID"/>
         </w:rPr>
       </w:pPr>
-      <w:bookmarkStart w:id="2" w:name="_Toc103442361"/>
+      <w:bookmarkStart w:id="2" w:name="_Toc103584840"/>
       <w:r>
         <w:rPr>
           <w:rFonts w:ascii="Times New Roman" w:hAnsi="Times New Roman" w:cs="Times New Roman"/>
@@ -4677,7 +4677,7 @@
           <w:lang w:val="en-ID"/>
         </w:rPr>
       </w:pPr>
-      <w:bookmarkStart w:id="3" w:name="_Toc103442362"/>
+      <w:bookmarkStart w:id="3" w:name="_Toc103584841"/>
       <w:proofErr w:type="gramStart"/>
       <w:r>
         <w:rPr>
@@ -5179,7 +5179,7 @@
           <w:lang w:val="en-ID"/>
         </w:rPr>
       </w:pPr>
-      <w:bookmarkStart w:id="4" w:name="_Toc103442363"/>
+      <w:bookmarkStart w:id="4" w:name="_Toc103584842"/>
       <w:r>
         <w:rPr>
           <w:rFonts w:ascii="Times New Roman" w:hAnsi="Times New Roman" w:cs="Times New Roman"/>
@@ -5219,7 +5219,7 @@
           <w:lang w:val="en-ID"/>
         </w:rPr>
       </w:pPr>
-      <w:bookmarkStart w:id="5" w:name="_Toc103442364"/>
+      <w:bookmarkStart w:id="5" w:name="_Toc103584843"/>
       <w:r>
         <w:rPr>
           <w:rFonts w:ascii="Times New Roman" w:hAnsi="Times New Roman" w:cs="Times New Roman"/>
@@ -5258,7 +5258,7 @@
           <w:lang w:val="en-ID"/>
         </w:rPr>
       </w:pPr>
-      <w:bookmarkStart w:id="6" w:name="_Toc103442365"/>
+      <w:bookmarkStart w:id="6" w:name="_Toc103584844"/>
       <w:r>
         <w:rPr>
           <w:rFonts w:ascii="Times New Roman" w:hAnsi="Times New Roman" w:cs="Times New Roman"/>
@@ -5284,7 +5284,7 @@
           <w:lang w:val="en-ID"/>
         </w:rPr>
       </w:pPr>
-      <w:bookmarkStart w:id="7" w:name="_Toc103442366"/>
+      <w:bookmarkStart w:id="7" w:name="_Toc103584845"/>
       <w:r>
         <w:rPr>
           <w:rFonts w:ascii="Times New Roman" w:hAnsi="Times New Roman" w:cs="Times New Roman"/>
@@ -5310,7 +5310,7 @@
           <w:lang w:val="en-ID"/>
         </w:rPr>
       </w:pPr>
-      <w:bookmarkStart w:id="8" w:name="_Toc103442367"/>
+      <w:bookmarkStart w:id="8" w:name="_Toc103584846"/>
       <w:r>
         <w:rPr>
           <w:rFonts w:ascii="Times New Roman" w:hAnsi="Times New Roman" w:cs="Times New Roman"/>
@@ -5380,7 +5380,7 @@
           <w:lang w:val="en-ID"/>
         </w:rPr>
       </w:pPr>
-      <w:bookmarkStart w:id="9" w:name="_Toc103442368"/>
+      <w:bookmarkStart w:id="9" w:name="_Toc103584847"/>
       <w:r>
         <w:rPr>
           <w:rFonts w:ascii="Times New Roman" w:hAnsi="Times New Roman" w:cs="Times New Roman"/>
@@ -5418,7 +5418,7 @@
           <w:lang w:val="en-ID"/>
         </w:rPr>
       </w:pPr>
-      <w:bookmarkStart w:id="10" w:name="_Toc103442369"/>
+      <w:bookmarkStart w:id="10" w:name="_Toc103584848"/>
       <w:r>
         <w:rPr>
           <w:rFonts w:ascii="Times New Roman" w:hAnsi="Times New Roman" w:cs="Times New Roman"/>
@@ -5503,7 +5503,7 @@
           <w:lang w:val="en-ID"/>
         </w:rPr>
       </w:pPr>
-      <w:bookmarkStart w:id="11" w:name="_Toc103442370"/>
+      <w:bookmarkStart w:id="11" w:name="_Toc103584849"/>
       <w:r>
         <w:rPr>
           <w:rFonts w:ascii="Times New Roman" w:hAnsi="Times New Roman" w:cs="Times New Roman"/>
@@ -5543,7 +5543,7 @@
           <w:lang w:val="en-ID"/>
         </w:rPr>
       </w:pPr>
-      <w:bookmarkStart w:id="12" w:name="_Toc103442371"/>
+      <w:bookmarkStart w:id="12" w:name="_Toc103584850"/>
       <w:r>
         <w:rPr>
           <w:rFonts w:ascii="Times New Roman" w:hAnsi="Times New Roman" w:cs="Times New Roman"/>
@@ -5933,7 +5933,7 @@
           <w:lang w:val="en-ID"/>
         </w:rPr>
       </w:pPr>
-      <w:bookmarkStart w:id="13" w:name="_Toc103442372"/>
+      <w:bookmarkStart w:id="13" w:name="_Toc103584851"/>
       <w:r>
         <w:rPr>
           <w:rFonts w:ascii="Times New Roman" w:hAnsi="Times New Roman" w:cs="Times New Roman"/>
@@ -6405,7 +6405,7 @@
           <w:lang w:val="en-ID"/>
         </w:rPr>
       </w:pPr>
-      <w:bookmarkStart w:id="14" w:name="_Toc103442373"/>
+      <w:bookmarkStart w:id="14" w:name="_Toc103584852"/>
       <w:r>
         <w:rPr>
           <w:rFonts w:ascii="Times New Roman" w:hAnsi="Times New Roman" w:cs="Times New Roman"/>
@@ -6528,7 +6528,7 @@
           <w:lang w:val="en-ID"/>
         </w:rPr>
       </w:pPr>
-      <w:bookmarkStart w:id="15" w:name="_Toc103442374"/>
+      <w:bookmarkStart w:id="15" w:name="_Toc103584853"/>
       <w:r>
         <w:rPr>
           <w:rFonts w:ascii="Times New Roman" w:hAnsi="Times New Roman" w:cs="Times New Roman"/>
@@ -6732,7 +6732,7 @@
           <w:lang w:val="en-ID"/>
         </w:rPr>
       </w:pPr>
-      <w:bookmarkStart w:id="16" w:name="_Toc103442375"/>
+      <w:bookmarkStart w:id="16" w:name="_Toc103584854"/>
       <w:r>
         <w:rPr>
           <w:rFonts w:ascii="Times New Roman" w:hAnsi="Times New Roman" w:cs="Times New Roman"/>
@@ -6772,7 +6772,7 @@
           <w:lang w:val="en-ID"/>
         </w:rPr>
       </w:pPr>
-      <w:bookmarkStart w:id="17" w:name="_Toc103442376"/>
+      <w:bookmarkStart w:id="17" w:name="_Toc103584855"/>
       <w:r>
         <w:rPr>
           <w:rFonts w:ascii="Times New Roman" w:hAnsi="Times New Roman" w:cs="Times New Roman"/>
@@ -6856,7 +6856,7 @@
           <w:lang w:val="en-ID"/>
         </w:rPr>
       </w:pPr>
-      <w:bookmarkStart w:id="18" w:name="_Toc103442377"/>
+      <w:bookmarkStart w:id="18" w:name="_Toc103584856"/>
       <w:r>
         <w:rPr>
           <w:rFonts w:ascii="Times New Roman" w:hAnsi="Times New Roman" w:cs="Times New Roman"/>
@@ -7323,7 +7323,7 @@
           <w:lang w:val="en-ID"/>
         </w:rPr>
       </w:pPr>
-      <w:bookmarkStart w:id="19" w:name="_Toc103442378"/>
+      <w:bookmarkStart w:id="19" w:name="_Toc103584857"/>
       <w:r>
         <w:rPr>
           <w:rFonts w:ascii="Times New Roman" w:hAnsi="Times New Roman" w:cs="Times New Roman"/>
@@ -8345,7 +8345,7 @@
           <w:lang w:val="en-ID"/>
         </w:rPr>
       </w:pPr>
-      <w:bookmarkStart w:id="20" w:name="_Toc103442379"/>
+      <w:bookmarkStart w:id="20" w:name="_Toc103584858"/>
       <w:r>
         <w:rPr>
           <w:rFonts w:ascii="Times New Roman" w:hAnsi="Times New Roman" w:cs="Times New Roman"/>
@@ -8881,7 +8881,7 @@
           <w:lang w:val="en-ID"/>
         </w:rPr>
       </w:pPr>
-      <w:bookmarkStart w:id="21" w:name="_Toc103442380"/>
+      <w:bookmarkStart w:id="21" w:name="_Toc103584859"/>
       <w:r>
         <w:rPr>
           <w:rFonts w:ascii="Times New Roman" w:hAnsi="Times New Roman" w:cs="Times New Roman"/>
@@ -8922,7 +8922,7 @@
           <w:lang w:val="en-ID"/>
         </w:rPr>
       </w:pPr>
-      <w:bookmarkStart w:id="22" w:name="_Toc103442381"/>
+      <w:bookmarkStart w:id="22" w:name="_Toc103584860"/>
       <w:r>
         <w:rPr>
           <w:rFonts w:ascii="Times New Roman" w:hAnsi="Times New Roman" w:cs="Times New Roman"/>
@@ -9031,7 +9031,7 @@
           <w:lang w:val="en-ID"/>
         </w:rPr>
       </w:pPr>
-      <w:bookmarkStart w:id="23" w:name="_Toc103442382"/>
+      <w:bookmarkStart w:id="23" w:name="_Toc103584861"/>
       <w:r>
         <w:rPr>
           <w:rFonts w:ascii="Times New Roman" w:hAnsi="Times New Roman" w:cs="Times New Roman"/>
@@ -9057,7 +9057,7 @@
           <w:lang w:val="en-ID"/>
         </w:rPr>
       </w:pPr>
-      <w:bookmarkStart w:id="24" w:name="_Toc103442383"/>
+      <w:bookmarkStart w:id="24" w:name="_Toc103584862"/>
       <w:r>
         <w:rPr>
           <w:rFonts w:ascii="Times New Roman" w:hAnsi="Times New Roman" w:cs="Times New Roman"/>
@@ -9191,7 +9191,7 @@
           <w:lang w:val="en-ID"/>
         </w:rPr>
       </w:pPr>
-      <w:bookmarkStart w:id="25" w:name="_Toc103442384"/>
+      <w:bookmarkStart w:id="25" w:name="_Toc103584863"/>
       <w:r>
         <w:rPr>
           <w:rFonts w:ascii="Times New Roman" w:hAnsi="Times New Roman" w:cs="Times New Roman"/>
@@ -9355,7 +9355,7 @@
           <w:lang w:val="en-ID"/>
         </w:rPr>
       </w:pPr>
-      <w:bookmarkStart w:id="26" w:name="_Toc103442385"/>
+      <w:bookmarkStart w:id="26" w:name="_Toc103584864"/>
       <w:r>
         <w:rPr>
           <w:rFonts w:ascii="Times New Roman" w:hAnsi="Times New Roman" w:cs="Times New Roman"/>
@@ -9430,6 +9430,14 @@
     </w:p>
     <w:p>
       <w:pPr>
+        <w:ind w:left="1276"/>
+        <w:rPr>
+          <w:lang w:val="en-ID"/>
+        </w:rPr>
+      </w:pPr>
+    </w:p>
+    <w:p>
+      <w:pPr>
         <w:pStyle w:val="Heading3"/>
         <w:numPr>
           <w:ilvl w:val="0"/>
@@ -9442,7 +9450,7 @@
           <w:lang w:val="en-ID"/>
         </w:rPr>
       </w:pPr>
-      <w:bookmarkStart w:id="27" w:name="_Toc103442386"/>
+      <w:bookmarkStart w:id="27" w:name="_Toc103584865"/>
       <w:r>
         <w:rPr>
           <w:rFonts w:ascii="Times New Roman" w:hAnsi="Times New Roman" w:cs="Times New Roman"/>
@@ -9454,6 +9462,13 @@
         <w:t>Contoh</w:t>
       </w:r>
       <w:bookmarkEnd w:id="27"/>
+    </w:p>
+    <w:p>
+      <w:pPr>
+        <w:rPr>
+          <w:lang w:val="en-ID"/>
+        </w:rPr>
+      </w:pPr>
     </w:p>
     <w:p>
       <w:pPr>
@@ -9469,7 +9484,7 @@
           <w:lang w:val="en-ID"/>
         </w:rPr>
       </w:pPr>
-      <w:bookmarkStart w:id="28" w:name="_Toc103442387"/>
+      <w:bookmarkStart w:id="28" w:name="_Toc103584866"/>
       <w:r>
         <w:rPr>
           <w:rFonts w:ascii="Times New Roman" w:hAnsi="Times New Roman" w:cs="Times New Roman"/>
@@ -9495,7 +9510,7 @@
           <w:lang w:val="en-ID"/>
         </w:rPr>
       </w:pPr>
-      <w:bookmarkStart w:id="29" w:name="_Toc103442388"/>
+      <w:bookmarkStart w:id="29" w:name="_Toc103584867"/>
       <w:r>
         <w:rPr>
           <w:rFonts w:ascii="Times New Roman" w:hAnsi="Times New Roman" w:cs="Times New Roman"/>
@@ -9596,8 +9611,6 @@
         </w:rPr>
         <w:t xml:space="preserve"> dipecah menjadi sub – sub proses yang lebih kecil lagi.</w:t>
       </w:r>
-      <w:bookmarkStart w:id="30" w:name="_GoBack"/>
-      <w:bookmarkEnd w:id="30"/>
     </w:p>
     <w:p>
       <w:pPr>
@@ -9613,7 +9626,7 @@
           <w:lang w:val="en-ID"/>
         </w:rPr>
       </w:pPr>
-      <w:bookmarkStart w:id="31" w:name="_Toc103442389"/>
+      <w:bookmarkStart w:id="30" w:name="_Toc103584868"/>
       <w:r>
         <w:rPr>
           <w:rFonts w:ascii="Times New Roman" w:hAnsi="Times New Roman" w:cs="Times New Roman"/>
@@ -9623,7 +9636,7 @@
         </w:rPr>
         <w:t>Tujuan /Manfaat</w:t>
       </w:r>
-      <w:bookmarkEnd w:id="31"/>
+      <w:bookmarkEnd w:id="30"/>
     </w:p>
     <w:p>
       <w:pPr>
@@ -9774,7 +9787,7 @@
           <w:lang w:val="en-ID"/>
         </w:rPr>
       </w:pPr>
-      <w:bookmarkStart w:id="32" w:name="_Toc103442390"/>
+      <w:bookmarkStart w:id="31" w:name="_Toc103584869"/>
       <w:r>
         <w:rPr>
           <w:rFonts w:ascii="Times New Roman" w:hAnsi="Times New Roman" w:cs="Times New Roman"/>
@@ -9785,7 +9798,7 @@
         <w:lastRenderedPageBreak/>
         <w:t>Symbol dan Penjelasan</w:t>
       </w:r>
-      <w:bookmarkEnd w:id="32"/>
+      <w:bookmarkEnd w:id="31"/>
     </w:p>
     <w:p>
       <w:pPr>
@@ -9862,7 +9875,7 @@
           <w:lang w:val="en-ID"/>
         </w:rPr>
       </w:pPr>
-      <w:bookmarkStart w:id="33" w:name="_Toc103442391"/>
+      <w:bookmarkStart w:id="32" w:name="_Toc103584870"/>
       <w:r>
         <w:rPr>
           <w:rFonts w:ascii="Times New Roman" w:hAnsi="Times New Roman" w:cs="Times New Roman"/>
@@ -9872,10 +9885,73 @@
         </w:rPr>
         <w:t>Contoh</w:t>
       </w:r>
+      <w:bookmarkEnd w:id="32"/>
+    </w:p>
+    <w:p>
+      <w:pPr>
+        <w:ind w:left="1418"/>
+        <w:rPr>
+          <w:lang w:val="en-ID"/>
+        </w:rPr>
+      </w:pPr>
+      <w:r>
+        <w:rPr>
+          <w:noProof/>
+        </w:rPr>
+        <w:drawing>
+          <wp:inline distT="0" distB="0" distL="0" distR="0">
+            <wp:extent cx="4419600" cy="3213790"/>
+            <wp:effectExtent l="0" t="0" r="0" b="5715"/>
+            <wp:docPr id="3" name="Picture 3"/>
+            <wp:cNvGraphicFramePr>
+              <a:graphicFrameLocks xmlns:a="http://schemas.openxmlformats.org/drawingml/2006/main" noChangeAspect="1"/>
+            </wp:cNvGraphicFramePr>
+            <a:graphic xmlns:a="http://schemas.openxmlformats.org/drawingml/2006/main">
+              <a:graphicData uri="http://schemas.openxmlformats.org/drawingml/2006/picture">
+                <pic:pic xmlns:pic="http://schemas.openxmlformats.org/drawingml/2006/picture">
+                  <pic:nvPicPr>
+                    <pic:cNvPr id="0" name="Screenshot 2022-05-16 at 11-06-56 251256-perancangan-e-commerce-pada-toko-online-80153530.pdf.png"/>
+                    <pic:cNvPicPr/>
+                  </pic:nvPicPr>
+                  <pic:blipFill rotWithShape="1">
+                    <a:blip r:embed="rId15">
+                      <a:extLst>
+                        <a:ext uri="{28A0092B-C50C-407E-A947-70E740481C1C}">
+                          <a14:useLocalDpi xmlns:a14="http://schemas.microsoft.com/office/drawing/2010/main" val="0"/>
+                        </a:ext>
+                      </a:extLst>
+                    </a:blip>
+                    <a:srcRect r="12287"/>
+                    <a:stretch/>
+                  </pic:blipFill>
+                  <pic:spPr bwMode="auto">
+                    <a:xfrm>
+                      <a:off x="0" y="0"/>
+                      <a:ext cx="4421271" cy="3215005"/>
+                    </a:xfrm>
+                    <a:prstGeom prst="rect">
+                      <a:avLst/>
+                    </a:prstGeom>
+                    <a:ln>
+                      <a:noFill/>
+                    </a:ln>
+                    <a:extLst>
+                      <a:ext uri="{53640926-AAD7-44D8-BBD7-CCE9431645EC}">
+                        <a14:shadowObscured xmlns:a14="http://schemas.microsoft.com/office/drawing/2010/main"/>
+                      </a:ext>
+                    </a:extLst>
+                  </pic:spPr>
+                </pic:pic>
+              </a:graphicData>
+            </a:graphic>
+          </wp:inline>
+        </w:drawing>
+      </w:r>
+      <w:bookmarkStart w:id="33" w:name="_GoBack"/>
       <w:bookmarkEnd w:id="33"/>
     </w:p>
     <w:sectPr>
-      <w:footerReference w:type="default" r:id="rId15"/>
+      <w:footerReference w:type="default" r:id="rId16"/>
       <w:pgSz w:w="11907" w:h="16839" w:code="9"/>
       <w:pgMar w:top="2268" w:right="1701" w:bottom="1701" w:left="2268" w:header="709" w:footer="709" w:gutter="0"/>
       <w:cols w:space="708"/>
@@ -9944,7 +10020,7 @@
           <w:rPr>
             <w:noProof/>
           </w:rPr>
-          <w:t>20</w:t>
+          <w:t>21</w:t>
         </w:r>
         <w:r>
           <w:rPr>
@@ -11548,14 +11624,62 @@
         </w:rPr>
       </w:lvl>
     </w:lvlOverride>
-    <w:lvlOverride w:ilvl="1"/>
-    <w:lvlOverride w:ilvl="2"/>
-    <w:lvlOverride w:ilvl="3"/>
-    <w:lvlOverride w:ilvl="4"/>
-    <w:lvlOverride w:ilvl="5"/>
-    <w:lvlOverride w:ilvl="6"/>
-    <w:lvlOverride w:ilvl="7"/>
-    <w:lvlOverride w:ilvl="8"/>
+    <w:lvlOverride w:ilvl="1">
+      <w:lvl w:ilvl="1">
+        <w:numFmt w:val="decimal"/>
+        <w:lvlText w:val=""/>
+        <w:lvlJc w:val="left"/>
+      </w:lvl>
+    </w:lvlOverride>
+    <w:lvlOverride w:ilvl="2">
+      <w:lvl w:ilvl="2">
+        <w:numFmt w:val="decimal"/>
+        <w:lvlText w:val=""/>
+        <w:lvlJc w:val="left"/>
+      </w:lvl>
+    </w:lvlOverride>
+    <w:lvlOverride w:ilvl="3">
+      <w:lvl w:ilvl="3">
+        <w:numFmt w:val="decimal"/>
+        <w:lvlText w:val=""/>
+        <w:lvlJc w:val="left"/>
+      </w:lvl>
+    </w:lvlOverride>
+    <w:lvlOverride w:ilvl="4">
+      <w:lvl w:ilvl="4">
+        <w:numFmt w:val="decimal"/>
+        <w:lvlText w:val=""/>
+        <w:lvlJc w:val="left"/>
+      </w:lvl>
+    </w:lvlOverride>
+    <w:lvlOverride w:ilvl="5">
+      <w:lvl w:ilvl="5">
+        <w:numFmt w:val="decimal"/>
+        <w:lvlText w:val=""/>
+        <w:lvlJc w:val="left"/>
+      </w:lvl>
+    </w:lvlOverride>
+    <w:lvlOverride w:ilvl="6">
+      <w:lvl w:ilvl="6">
+        <w:numFmt w:val="decimal"/>
+        <w:lvlText w:val=""/>
+        <w:lvlJc w:val="left"/>
+      </w:lvl>
+    </w:lvlOverride>
+    <w:lvlOverride w:ilvl="7">
+      <w:lvl w:ilvl="7">
+        <w:numFmt w:val="decimal"/>
+        <w:lvlText w:val=""/>
+        <w:lvlJc w:val="left"/>
+      </w:lvl>
+    </w:lvlOverride>
+    <w:lvlOverride w:ilvl="8">
+      <w:lvl w:ilvl="8">
+        <w:numFmt w:val="decimal"/>
+        <w:lvlText w:val=""/>
+        <w:lvlJc w:val="left"/>
+      </w:lvl>
+    </w:lvlOverride>
   </w:num>
   <w:num w:numId="15">
     <w:abstractNumId w:val="11"/>
@@ -11823,6 +11947,7 @@
   <w:style w:type="character" w:default="1" w:styleId="DefaultParagraphFont">
     <w:name w:val="Default Paragraph Font"/>
     <w:uiPriority w:val="1"/>
+    <w:semiHidden/>
     <w:unhideWhenUsed/>
   </w:style>
   <w:style w:type="table" w:default="1" w:styleId="TableNormal">
@@ -12370,6 +12495,7 @@
   <w:style w:type="character" w:default="1" w:styleId="DefaultParagraphFont">
     <w:name w:val="Default Paragraph Font"/>
     <w:uiPriority w:val="1"/>
+    <w:semiHidden/>
     <w:unhideWhenUsed/>
   </w:style>
   <w:style w:type="table" w:default="1" w:styleId="TableNormal">
@@ -12951,7 +13077,7 @@
 </file>
 
 <file path=customXml/itemProps1.xml><?xml version="1.0" encoding="utf-8"?>
-<ds:datastoreItem xmlns:ds="http://schemas.openxmlformats.org/officeDocument/2006/customXml" ds:itemID="{4A847101-5A57-4A4F-AD58-3358021870D4}">
+<ds:datastoreItem xmlns:ds="http://schemas.openxmlformats.org/officeDocument/2006/customXml" ds:itemID="{D276DB45-A226-4272-9637-C7A46EE7D92F}">
   <ds:schemaRefs>
     <ds:schemaRef ds:uri="http://schemas.openxmlformats.org/officeDocument/2006/bibliography"/>
   </ds:schemaRefs>

</xml_diff>